<commit_message>
07.28 05:34am edited index, Core, Router, config.xml,,.
</commit_message>
<xml_diff>
--- a/doc/UB_SRS.docx
+++ b/doc/UB_SRS.docx
@@ -677,9 +677,6 @@
       <w:pPr>
         <w:spacing w:after="0" w:line="360" w:lineRule="auto"/>
         <w:jc w:val="both"/>
-        <w:rPr>
-          <w:rFonts w:hint="eastAsia"/>
-        </w:rPr>
       </w:pPr>
       <w:r>
         <w:rPr>
@@ -857,6 +854,11 @@
     <w:sdt>
       <w:sdtPr>
         <w:rPr>
+          <w:rFonts w:ascii="Times New Roman" w:eastAsia="바탕" w:hAnsi="Times New Roman" w:cstheme="minorBidi"/>
+          <w:b w:val="0"/>
+          <w:color w:val="auto"/>
+          <w:sz w:val="20"/>
+          <w:szCs w:val="22"/>
           <w:lang w:val="ko-KR"/>
         </w:rPr>
         <w:id w:val="16359611"/>
@@ -867,11 +869,7 @@
       </w:sdtPr>
       <w:sdtEndPr>
         <w:rPr>
-          <w:rFonts w:ascii="Times New Roman" w:eastAsia="바탕" w:hAnsi="Times New Roman" w:cstheme="minorBidi"/>
           <w:bCs/>
-          <w:color w:val="auto"/>
-          <w:sz w:val="20"/>
-          <w:szCs w:val="22"/>
         </w:rPr>
       </w:sdtEndPr>
       <w:sdtContent>
@@ -2221,9 +2219,6 @@
       <w:pPr>
         <w:spacing w:after="0" w:line="360" w:lineRule="auto"/>
         <w:jc w:val="both"/>
-        <w:rPr>
-          <w:rFonts w:hint="eastAsia"/>
-        </w:rPr>
       </w:pPr>
       <w:r>
         <w:rPr>
@@ -2479,9 +2474,6 @@
       <w:pPr>
         <w:spacing w:after="0" w:line="360" w:lineRule="auto"/>
         <w:jc w:val="both"/>
-        <w:rPr>
-          <w:rFonts w:hint="eastAsia"/>
-        </w:rPr>
       </w:pPr>
     </w:p>
     <w:p>
@@ -4066,9 +4058,6 @@
         <w:pStyle w:val="5"/>
         <w:spacing w:line="360" w:lineRule="auto"/>
         <w:jc w:val="both"/>
-        <w:rPr>
-          <w:rFonts w:hint="eastAsia"/>
-        </w:rPr>
       </w:pPr>
       <w:r>
         <w:rPr>
@@ -4468,9 +4457,6 @@
         <w:pStyle w:val="5"/>
         <w:spacing w:line="360" w:lineRule="auto"/>
         <w:jc w:val="both"/>
-        <w:rPr>
-          <w:rFonts w:hint="eastAsia"/>
-        </w:rPr>
       </w:pPr>
       <w:r>
         <w:rPr>
@@ -4507,9 +4493,6 @@
       <w:pPr>
         <w:spacing w:after="0" w:line="360" w:lineRule="auto"/>
         <w:jc w:val="both"/>
-        <w:rPr>
-          <w:rFonts w:hint="eastAsia"/>
-        </w:rPr>
       </w:pPr>
       <w:r>
         <w:rPr>
@@ -5188,9 +5171,54 @@
       <w:pPr>
         <w:spacing w:after="0" w:line="360" w:lineRule="auto"/>
         <w:jc w:val="both"/>
-        <w:rPr>
-          <w:rFonts w:hint="eastAsia"/>
-        </w:rPr>
+      </w:pPr>
+      <w:r>
+        <w:rPr>
+          <w:rFonts w:hint="eastAsia"/>
+        </w:rPr>
+        <w:t>새로운</w:t>
+      </w:r>
+      <w:r>
+        <w:rPr>
+          <w:rFonts w:hint="eastAsia"/>
+        </w:rPr>
+        <w:t xml:space="preserve"> </w:t>
+      </w:r>
+      <w:r>
+        <w:rPr>
+          <w:rFonts w:hint="eastAsia"/>
+        </w:rPr>
+        <w:t>사전</w:t>
+      </w:r>
+    </w:p>
+    <w:p>
+      <w:pPr>
+        <w:spacing w:after="0" w:line="360" w:lineRule="auto"/>
+        <w:jc w:val="both"/>
+      </w:pPr>
+      <w:r>
+        <w:rPr>
+          <w:rFonts w:hint="eastAsia"/>
+        </w:rPr>
+        <w:t>잊혀질</w:t>
+      </w:r>
+      <w:r>
+        <w:rPr>
+          <w:rFonts w:hint="eastAsia"/>
+        </w:rPr>
+        <w:t xml:space="preserve"> </w:t>
+      </w:r>
+      <w:r>
+        <w:rPr>
+          <w:rFonts w:hint="eastAsia"/>
+        </w:rPr>
+        <w:t>권리</w:t>
+      </w:r>
+    </w:p>
+    <w:p>
+      <w:pPr>
+        <w:spacing w:after="0" w:line="360" w:lineRule="auto"/>
+        <w:jc w:val="both"/>
       </w:pPr>
     </w:p>
     <w:p>
@@ -5239,7 +5267,6 @@
               <w:spacing w:line="360" w:lineRule="auto"/>
               <w:jc w:val="both"/>
               <w:rPr>
-                <w:rFonts w:hint="eastAsia"/>
                 <w:b/>
               </w:rPr>
             </w:pPr>
@@ -5285,6 +5312,7 @@
             </w:pPr>
             <w:proofErr w:type="spellStart"/>
             <w:r>
+              <w:lastRenderedPageBreak/>
               <w:t>localhost</w:t>
             </w:r>
             <w:proofErr w:type="spellEnd"/>
@@ -5371,9 +5399,6 @@
             <w:pPr>
               <w:spacing w:line="360" w:lineRule="auto"/>
               <w:jc w:val="both"/>
-              <w:rPr>
-                <w:rFonts w:hint="eastAsia"/>
-              </w:rPr>
             </w:pPr>
             <w:r>
               <w:rPr>
@@ -5446,15 +5471,11 @@
             <w:pPr>
               <w:spacing w:line="360" w:lineRule="auto"/>
               <w:jc w:val="both"/>
-              <w:rPr>
-                <w:rFonts w:hint="eastAsia"/>
-              </w:rPr>
             </w:pPr>
             <w:r>
               <w:rPr>
                 <w:rFonts w:hint="eastAsia"/>
               </w:rPr>
-              <w:lastRenderedPageBreak/>
               <w:t>UB</w:t>
             </w:r>
           </w:p>
@@ -5603,9 +5624,6 @@
             <w:pPr>
               <w:spacing w:line="360" w:lineRule="auto"/>
               <w:jc w:val="both"/>
-              <w:rPr>
-                <w:rFonts w:hint="eastAsia"/>
-              </w:rPr>
             </w:pPr>
             <w:r>
               <w:rPr>
@@ -5776,9 +5794,6 @@
       <w:pPr>
         <w:spacing w:after="0" w:line="360" w:lineRule="auto"/>
         <w:jc w:val="both"/>
-        <w:rPr>
-          <w:rFonts w:hint="eastAsia"/>
-        </w:rPr>
       </w:pPr>
       <w:r>
         <w:rPr>
@@ -5815,9 +5830,7 @@
       <w:r>
         <w:t>Overall description</w:t>
       </w:r>
-      <w:bookmarkStart w:id="9" w:name="_GoBack"/>
       <w:bookmarkEnd w:id="8"/>
-      <w:bookmarkEnd w:id="9"/>
     </w:p>
     <w:p>
       <w:pPr>
@@ -5825,22 +5838,19 @@
         <w:spacing w:before="0"/>
         <w:jc w:val="both"/>
       </w:pPr>
-      <w:bookmarkStart w:id="10" w:name="_Toc425194803"/>
+      <w:bookmarkStart w:id="9" w:name="_Toc425194803"/>
       <w:r>
         <w:rPr>
           <w:rFonts w:hint="eastAsia"/>
         </w:rPr>
         <w:t>2.1 System Environment</w:t>
       </w:r>
-      <w:bookmarkEnd w:id="10"/>
-    </w:p>
-    <w:p>
-      <w:pPr>
-        <w:spacing w:after="0" w:line="360" w:lineRule="auto"/>
-        <w:jc w:val="both"/>
-        <w:rPr>
-          <w:rFonts w:hint="eastAsia"/>
-        </w:rPr>
+      <w:bookmarkEnd w:id="9"/>
+    </w:p>
+    <w:p>
+      <w:pPr>
+        <w:spacing w:after="0" w:line="360" w:lineRule="auto"/>
+        <w:jc w:val="both"/>
       </w:pPr>
       <w:proofErr w:type="spellStart"/>
       <w:proofErr w:type="gramStart"/>
@@ -5912,11 +5922,11 @@
       <w:pPr>
         <w:pStyle w:val="2"/>
       </w:pPr>
-      <w:bookmarkStart w:id="11" w:name="_Toc425194804"/>
+      <w:bookmarkStart w:id="10" w:name="_Toc425194804"/>
       <w:r>
         <w:t>2.2 Database Schema</w:t>
       </w:r>
-      <w:bookmarkEnd w:id="11"/>
+      <w:bookmarkEnd w:id="10"/>
     </w:p>
     <w:p>
       <w:r>
@@ -5938,13 +5948,7 @@
         <w:t>구조</w:t>
       </w:r>
     </w:p>
-    <w:p>
-      <w:pPr>
-        <w:rPr>
-          <w:rFonts w:hint="eastAsia"/>
-        </w:rPr>
-      </w:pPr>
-    </w:p>
+    <w:p/>
     <w:p>
       <w:pPr>
         <w:pStyle w:val="4"/>
@@ -6063,9 +6067,6 @@
     <w:p>
       <w:pPr>
         <w:spacing w:after="0" w:line="360" w:lineRule="auto"/>
-        <w:rPr>
-          <w:rFonts w:hint="eastAsia"/>
-        </w:rPr>
       </w:pPr>
       <w:r>
         <w:rPr>
@@ -6147,9 +6148,6 @@
       <w:pPr>
         <w:spacing w:after="0" w:line="360" w:lineRule="auto"/>
         <w:ind w:left="432"/>
-        <w:rPr>
-          <w:rFonts w:hint="eastAsia"/>
-        </w:rPr>
       </w:pPr>
       <w:r>
         <w:rPr>
@@ -6195,9 +6193,6 @@
       <w:pPr>
         <w:spacing w:after="0" w:line="360" w:lineRule="auto"/>
         <w:ind w:left="432"/>
-        <w:rPr>
-          <w:rFonts w:hint="eastAsia"/>
-        </w:rPr>
       </w:pPr>
       <w:proofErr w:type="gramStart"/>
       <w:r>
@@ -6257,9 +6252,6 @@
       <w:pPr>
         <w:spacing w:after="0" w:line="360" w:lineRule="auto"/>
         <w:ind w:left="432"/>
-        <w:rPr>
-          <w:rFonts w:hint="eastAsia"/>
-        </w:rPr>
       </w:pPr>
       <w:r>
         <w:t>word:</w:t>
@@ -6467,9 +6459,6 @@
       <w:pPr>
         <w:spacing w:after="0" w:line="360" w:lineRule="auto"/>
         <w:ind w:left="432"/>
-        <w:rPr>
-          <w:rFonts w:hint="eastAsia"/>
-        </w:rPr>
       </w:pPr>
       <w:r>
         <w:t xml:space="preserve">pop: </w:t>
@@ -6593,37 +6582,126 @@
       <w:pPr>
         <w:spacing w:after="0" w:line="360" w:lineRule="auto"/>
         <w:ind w:left="432"/>
-        <w:rPr>
-          <w:rFonts w:hint="eastAsia"/>
-        </w:rPr>
       </w:pPr>
     </w:p>
     <w:p>
       <w:pPr>
         <w:pStyle w:val="4"/>
         <w:spacing w:before="0" w:line="360" w:lineRule="auto"/>
-        <w:rPr>
-          <w:rFonts w:hint="eastAsia"/>
-        </w:rPr>
-      </w:pPr>
-      <w:r>
+      </w:pPr>
+      <w:r>
+        <w:t>Member (Table)</w:t>
+      </w:r>
+    </w:p>
+    <w:p>
+      <w:pPr>
+        <w:spacing w:after="0" w:line="360" w:lineRule="auto"/>
+      </w:pPr>
+      <w:r>
+        <w:rPr>
+          <w:rFonts w:hint="eastAsia"/>
+        </w:rPr>
         <w:t>Member</w:t>
       </w:r>
       <w:r>
-        <w:t xml:space="preserve"> (Table)</w:t>
-      </w:r>
-    </w:p>
-    <w:p>
-      <w:pPr>
-        <w:spacing w:after="0" w:line="360" w:lineRule="auto"/>
-      </w:pPr>
-      <w:r>
-        <w:rPr>
-          <w:rFonts w:hint="eastAsia"/>
-        </w:rPr>
+        <w:rPr>
+          <w:rFonts w:hint="eastAsia"/>
+        </w:rPr>
+        <w:t>은</w:t>
+      </w:r>
+      <w:r>
+        <w:rPr>
+          <w:rFonts w:hint="eastAsia"/>
+        </w:rPr>
+        <w:t xml:space="preserve"> </w:t>
+      </w:r>
+      <w:r>
+        <w:rPr>
+          <w:rFonts w:hint="eastAsia"/>
+        </w:rPr>
+        <w:t>회원</w:t>
+      </w:r>
+      <w:r>
+        <w:rPr>
+          <w:rFonts w:hint="eastAsia"/>
+        </w:rPr>
+        <w:t xml:space="preserve"> </w:t>
+      </w:r>
+      <w:r>
+        <w:rPr>
+          <w:rFonts w:hint="eastAsia"/>
+        </w:rPr>
+        <w:t>정보를</w:t>
+      </w:r>
+      <w:r>
+        <w:rPr>
+          <w:rFonts w:hint="eastAsia"/>
+        </w:rPr>
+        <w:t xml:space="preserve"> </w:t>
+      </w:r>
+      <w:r>
+        <w:rPr>
+          <w:rFonts w:hint="eastAsia"/>
+        </w:rPr>
+        <w:t>가지고</w:t>
+      </w:r>
+      <w:r>
+        <w:rPr>
+          <w:rFonts w:hint="eastAsia"/>
+        </w:rPr>
+        <w:t xml:space="preserve"> </w:t>
+      </w:r>
+      <w:r>
+        <w:rPr>
+          <w:rFonts w:hint="eastAsia"/>
+        </w:rPr>
+        <w:t>있는</w:t>
+      </w:r>
+      <w:r>
+        <w:rPr>
+          <w:rFonts w:hint="eastAsia"/>
+        </w:rPr>
+        <w:t xml:space="preserve"> </w:t>
+      </w:r>
+      <w:r>
+        <w:rPr>
+          <w:rFonts w:hint="eastAsia"/>
+        </w:rPr>
+        <w:t>테이블이다</w:t>
+      </w:r>
+      <w:r>
+        <w:rPr>
+          <w:rFonts w:hint="eastAsia"/>
+        </w:rPr>
+        <w:t>.</w:t>
+      </w:r>
+    </w:p>
+    <w:p>
+      <w:pPr>
+        <w:spacing w:after="0" w:line="360" w:lineRule="auto"/>
+      </w:pPr>
+    </w:p>
+    <w:p>
+      <w:pPr>
+        <w:spacing w:after="0" w:line="360" w:lineRule="auto"/>
+      </w:pPr>
+      <w:r>
+        <w:rPr>
+          <w:rFonts w:hint="eastAsia"/>
+        </w:rPr>
+        <w:lastRenderedPageBreak/>
         <w:t>Member</w:t>
       </w:r>
       <w:r>
+        <w:t xml:space="preserve"> </w:t>
+      </w:r>
+      <w:r>
+        <w:rPr>
+          <w:rFonts w:hint="eastAsia"/>
+        </w:rPr>
+        <w:t>Table</w:t>
+      </w:r>
+      <w:r>
         <w:rPr>
           <w:rFonts w:hint="eastAsia"/>
         </w:rPr>
@@ -6639,6 +6717,63 @@
         <w:rPr>
           <w:rFonts w:hint="eastAsia"/>
         </w:rPr>
+        <w:t>다음의</w:t>
+      </w:r>
+      <w:r>
+        <w:rPr>
+          <w:rFonts w:hint="eastAsia"/>
+        </w:rPr>
+        <w:t xml:space="preserve"> </w:t>
+      </w:r>
+      <w:r>
+        <w:rPr>
+          <w:rFonts w:hint="eastAsia"/>
+        </w:rPr>
+        <w:t>항목들로</w:t>
+      </w:r>
+      <w:r>
+        <w:rPr>
+          <w:rFonts w:hint="eastAsia"/>
+        </w:rPr>
+        <w:t xml:space="preserve"> </w:t>
+      </w:r>
+      <w:r>
+        <w:rPr>
+          <w:rFonts w:hint="eastAsia"/>
+        </w:rPr>
+        <w:t>구성되어</w:t>
+      </w:r>
+      <w:r>
+        <w:rPr>
+          <w:rFonts w:hint="eastAsia"/>
+        </w:rPr>
+        <w:t xml:space="preserve"> </w:t>
+      </w:r>
+      <w:r>
+        <w:rPr>
+          <w:rFonts w:hint="eastAsia"/>
+        </w:rPr>
+        <w:t>있다</w:t>
+      </w:r>
+      <w:r>
+        <w:rPr>
+          <w:rFonts w:hint="eastAsia"/>
+        </w:rPr>
+        <w:t>.</w:t>
+      </w:r>
+    </w:p>
+    <w:p>
+      <w:pPr>
+        <w:spacing w:after="0" w:line="360" w:lineRule="auto"/>
+        <w:ind w:left="432"/>
+      </w:pPr>
+      <w:r>
+        <w:t xml:space="preserve">id: </w:t>
+      </w:r>
+      <w:r>
+        <w:rPr>
+          <w:rFonts w:hint="eastAsia"/>
+        </w:rPr>
         <w:t>회원</w:t>
       </w:r>
       <w:r>
@@ -6651,137 +6786,84 @@
         <w:rPr>
           <w:rFonts w:hint="eastAsia"/>
         </w:rPr>
-        <w:t>정보</w:t>
-      </w:r>
-      <w:r>
-        <w:rPr>
-          <w:rFonts w:hint="eastAsia"/>
-        </w:rPr>
-        <w:t>를</w:t>
-      </w:r>
-      <w:r>
-        <w:rPr>
-          <w:rFonts w:hint="eastAsia"/>
-        </w:rPr>
-        <w:t xml:space="preserve"> </w:t>
-      </w:r>
-      <w:r>
-        <w:rPr>
-          <w:rFonts w:hint="eastAsia"/>
-        </w:rPr>
-        <w:t>가지고</w:t>
-      </w:r>
-      <w:r>
-        <w:rPr>
-          <w:rFonts w:hint="eastAsia"/>
-        </w:rPr>
-        <w:t xml:space="preserve"> </w:t>
-      </w:r>
-      <w:r>
-        <w:rPr>
-          <w:rFonts w:hint="eastAsia"/>
-        </w:rPr>
-        <w:t>있는</w:t>
-      </w:r>
-      <w:r>
-        <w:rPr>
-          <w:rFonts w:hint="eastAsia"/>
-        </w:rPr>
-        <w:t xml:space="preserve"> </w:t>
-      </w:r>
-      <w:r>
-        <w:rPr>
-          <w:rFonts w:hint="eastAsia"/>
-        </w:rPr>
-        <w:t>테이블이다</w:t>
-      </w:r>
+        <w:t>고유</w:t>
+      </w:r>
+      <w:r>
+        <w:rPr>
+          <w:rFonts w:hint="eastAsia"/>
+        </w:rPr>
+        <w:t xml:space="preserve"> index.</w:t>
+      </w:r>
+    </w:p>
+    <w:p>
+      <w:pPr>
+        <w:spacing w:after="0" w:line="360" w:lineRule="auto"/>
+        <w:ind w:left="432"/>
+      </w:pPr>
+      <w:r>
+        <w:rPr>
+          <w:rFonts w:hint="eastAsia"/>
+        </w:rPr>
+        <w:t xml:space="preserve">email: </w:t>
+      </w:r>
+      <w:proofErr w:type="spellStart"/>
+      <w:r>
+        <w:rPr>
+          <w:rFonts w:hint="eastAsia"/>
+        </w:rPr>
+        <w:t>이메일주소</w:t>
+      </w:r>
+      <w:proofErr w:type="spellEnd"/>
       <w:r>
         <w:rPr>
           <w:rFonts w:hint="eastAsia"/>
         </w:rPr>
         <w:t>.</w:t>
       </w:r>
-    </w:p>
-    <w:p>
-      <w:pPr>
-        <w:spacing w:after="0" w:line="360" w:lineRule="auto"/>
-      </w:pPr>
-    </w:p>
-    <w:p>
-      <w:pPr>
-        <w:spacing w:after="0" w:line="360" w:lineRule="auto"/>
-        <w:rPr>
-          <w:rFonts w:hint="eastAsia"/>
-        </w:rPr>
-      </w:pPr>
-      <w:r>
-        <w:rPr>
-          <w:rFonts w:hint="eastAsia"/>
-        </w:rPr>
-        <w:t>Member</w:t>
-      </w:r>
-      <w:r>
-        <w:t xml:space="preserve"> </w:t>
-      </w:r>
-      <w:r>
-        <w:rPr>
-          <w:rFonts w:hint="eastAsia"/>
-        </w:rPr>
-        <w:t>Table</w:t>
-      </w:r>
-      <w:r>
-        <w:rPr>
-          <w:rFonts w:hint="eastAsia"/>
-        </w:rPr>
-        <w:t>은</w:t>
-      </w:r>
-      <w:r>
-        <w:rPr>
-          <w:rFonts w:hint="eastAsia"/>
-        </w:rPr>
-        <w:t xml:space="preserve"> </w:t>
-      </w:r>
-      <w:r>
-        <w:rPr>
-          <w:rFonts w:hint="eastAsia"/>
-        </w:rPr>
-        <w:t>다음의</w:t>
-      </w:r>
-      <w:r>
-        <w:rPr>
-          <w:rFonts w:hint="eastAsia"/>
-        </w:rPr>
-        <w:t xml:space="preserve"> </w:t>
-      </w:r>
-      <w:r>
-        <w:rPr>
-          <w:rFonts w:hint="eastAsia"/>
-        </w:rPr>
-        <w:t>항목들로</w:t>
-      </w:r>
-      <w:r>
-        <w:rPr>
-          <w:rFonts w:hint="eastAsia"/>
-        </w:rPr>
-        <w:t xml:space="preserve"> </w:t>
-      </w:r>
-      <w:r>
-        <w:rPr>
-          <w:rFonts w:hint="eastAsia"/>
-        </w:rPr>
-        <w:t>구성되어</w:t>
-      </w:r>
-      <w:r>
-        <w:rPr>
-          <w:rFonts w:hint="eastAsia"/>
-        </w:rPr>
-        <w:t xml:space="preserve"> </w:t>
-      </w:r>
-      <w:r>
-        <w:rPr>
-          <w:rFonts w:hint="eastAsia"/>
-        </w:rPr>
-        <w:t>있다</w:t>
+      <w:r>
+        <w:t xml:space="preserve"> </w:t>
+      </w:r>
+      <w:r>
+        <w:rPr>
+          <w:rFonts w:hint="eastAsia"/>
+        </w:rPr>
+        <w:t>곧</w:t>
+      </w:r>
+      <w:r>
+        <w:rPr>
+          <w:rFonts w:hint="eastAsia"/>
+        </w:rPr>
+        <w:t xml:space="preserve"> </w:t>
+      </w:r>
+      <w:r>
+        <w:rPr>
+          <w:rFonts w:hint="eastAsia"/>
+        </w:rPr>
+        <w:t>회원의</w:t>
+      </w:r>
+      <w:r>
+        <w:rPr>
+          <w:rFonts w:hint="eastAsia"/>
+        </w:rPr>
+        <w:t xml:space="preserve"> </w:t>
+      </w:r>
+      <w:r>
+        <w:rPr>
+          <w:rFonts w:hint="eastAsia"/>
+        </w:rPr>
+        <w:t>접속</w:t>
+      </w:r>
+      <w:r>
+        <w:rPr>
+          <w:rFonts w:hint="eastAsia"/>
+        </w:rPr>
+        <w:t xml:space="preserve"> </w:t>
+      </w:r>
+      <w:r>
+        <w:rPr>
+          <w:rFonts w:hint="eastAsia"/>
+        </w:rPr>
+        <w:t>아이디</w:t>
       </w:r>
       <w:r>
         <w:rPr>
@@ -6796,106 +6878,239 @@
         <w:ind w:left="432"/>
       </w:pPr>
       <w:r>
-        <w:t xml:space="preserve">id: </w:t>
-      </w:r>
-      <w:r>
-        <w:rPr>
-          <w:rFonts w:hint="eastAsia"/>
-        </w:rPr>
-        <w:t>회원</w:t>
-      </w:r>
-      <w:r>
-        <w:rPr>
-          <w:rFonts w:hint="eastAsia"/>
-        </w:rPr>
-        <w:t xml:space="preserve"> </w:t>
-      </w:r>
-      <w:r>
-        <w:rPr>
-          <w:rFonts w:hint="eastAsia"/>
-        </w:rPr>
-        <w:t>고유</w:t>
-      </w:r>
-      <w:r>
-        <w:rPr>
-          <w:rFonts w:hint="eastAsia"/>
-        </w:rPr>
-        <w:t xml:space="preserve"> index.</w:t>
+        <w:t>pw:</w:t>
+      </w:r>
+      <w:r>
+        <w:t xml:space="preserve"> </w:t>
+      </w:r>
+      <w:r>
+        <w:rPr>
+          <w:rFonts w:hint="eastAsia"/>
+        </w:rPr>
+        <w:t>패스워드</w:t>
       </w:r>
     </w:p>
     <w:p>
       <w:pPr>
         <w:spacing w:after="0" w:line="360" w:lineRule="auto"/>
         <w:ind w:left="432"/>
-        <w:rPr>
-          <w:rFonts w:hint="eastAsia"/>
-        </w:rPr>
-      </w:pPr>
-      <w:r>
-        <w:rPr>
-          <w:rFonts w:hint="eastAsia"/>
-        </w:rPr>
-        <w:lastRenderedPageBreak/>
-        <w:t xml:space="preserve">email: </w:t>
-      </w:r>
+      </w:pPr>
+      <w:r>
+        <w:t>nickname:</w:t>
+      </w:r>
+      <w:r>
+        <w:t xml:space="preserve"> </w:t>
+      </w:r>
+      <w:r>
+        <w:rPr>
+          <w:rFonts w:hint="eastAsia"/>
+        </w:rPr>
+        <w:t>닉네임</w:t>
+      </w:r>
+    </w:p>
+    <w:p>
+      <w:pPr>
+        <w:spacing w:after="0" w:line="360" w:lineRule="auto"/>
+        <w:ind w:left="432"/>
+      </w:pPr>
+      <w:r>
+        <w:t xml:space="preserve">intro: </w:t>
+      </w:r>
+      <w:r>
+        <w:rPr>
+          <w:rFonts w:hint="eastAsia"/>
+        </w:rPr>
+        <w:t>소개</w:t>
+      </w:r>
+    </w:p>
+    <w:p>
+      <w:pPr>
+        <w:spacing w:after="0" w:line="360" w:lineRule="auto"/>
+        <w:ind w:left="432"/>
+      </w:pPr>
+      <w:r>
+        <w:t>photo:</w:t>
+      </w:r>
+      <w:r>
+        <w:t xml:space="preserve"> </w:t>
+      </w:r>
+      <w:r>
+        <w:rPr>
+          <w:rFonts w:hint="eastAsia"/>
+        </w:rPr>
+        <w:t>사진</w:t>
+      </w:r>
+      <w:r>
+        <w:rPr>
+          <w:rFonts w:hint="eastAsia"/>
+        </w:rPr>
+        <w:t xml:space="preserve"> </w:t>
+      </w:r>
+      <w:r>
+        <w:rPr>
+          <w:rFonts w:hint="eastAsia"/>
+        </w:rPr>
+        <w:t>혹은</w:t>
+      </w:r>
+      <w:r>
+        <w:rPr>
+          <w:rFonts w:hint="eastAsia"/>
+        </w:rPr>
+        <w:t xml:space="preserve"> </w:t>
+      </w:r>
+      <w:r>
+        <w:rPr>
+          <w:rFonts w:hint="eastAsia"/>
+        </w:rPr>
+        <w:t>그림</w:t>
+      </w:r>
+    </w:p>
+    <w:p>
+      <w:pPr>
+        <w:spacing w:after="0" w:line="360" w:lineRule="auto"/>
+        <w:ind w:left="432"/>
+      </w:pPr>
       <w:proofErr w:type="spellStart"/>
       <w:r>
-        <w:rPr>
-          <w:rFonts w:hint="eastAsia"/>
-        </w:rPr>
-        <w:t>이메일주소</w:t>
+        <w:t>registerDate</w:t>
       </w:r>
       <w:proofErr w:type="spellEnd"/>
       <w:r>
+        <w:t>:</w:t>
+      </w:r>
+      <w:r>
+        <w:t xml:space="preserve"> </w:t>
+      </w:r>
+      <w:r>
+        <w:rPr>
+          <w:rFonts w:hint="eastAsia"/>
+        </w:rPr>
+        <w:t>가입일</w:t>
+      </w:r>
+    </w:p>
+    <w:p>
+      <w:pPr>
+        <w:spacing w:after="0" w:line="360" w:lineRule="auto"/>
+        <w:ind w:left="432"/>
+      </w:pPr>
+      <w:proofErr w:type="spellStart"/>
+      <w:r>
+        <w:t>lastLogin</w:t>
+      </w:r>
+      <w:proofErr w:type="spellEnd"/>
+      <w:r>
+        <w:t>:</w:t>
+      </w:r>
+      <w:r>
+        <w:t xml:space="preserve"> </w:t>
+      </w:r>
+      <w:r>
+        <w:rPr>
+          <w:rFonts w:hint="eastAsia"/>
+        </w:rPr>
+        <w:t>최종</w:t>
+      </w:r>
+      <w:r>
+        <w:rPr>
+          <w:rFonts w:hint="eastAsia"/>
+        </w:rPr>
+        <w:t xml:space="preserve"> </w:t>
+      </w:r>
+      <w:r>
+        <w:rPr>
+          <w:rFonts w:hint="eastAsia"/>
+        </w:rPr>
+        <w:t>로그인</w:t>
+      </w:r>
+    </w:p>
+    <w:p>
+      <w:pPr>
+        <w:spacing w:after="0" w:line="360" w:lineRule="auto"/>
+        <w:ind w:left="432"/>
+      </w:pPr>
+      <w:r>
+        <w:t>like</w:t>
+      </w:r>
+      <w:r>
+        <w:t xml:space="preserve">: </w:t>
+      </w:r>
+      <w:r>
+        <w:rPr>
+          <w:rFonts w:hint="eastAsia"/>
+        </w:rPr>
+        <w:t>이제까지</w:t>
+      </w:r>
+      <w:r>
+        <w:rPr>
+          <w:rFonts w:hint="eastAsia"/>
+        </w:rPr>
+        <w:t xml:space="preserve"> </w:t>
+      </w:r>
+      <w:r>
+        <w:rPr>
+          <w:rFonts w:hint="eastAsia"/>
+        </w:rPr>
+        <w:t>좋아한</w:t>
+      </w:r>
+      <w:r>
+        <w:rPr>
+          <w:rFonts w:hint="eastAsia"/>
+        </w:rPr>
+        <w:t xml:space="preserve"> </w:t>
+      </w:r>
+      <w:r>
+        <w:rPr>
+          <w:rFonts w:hint="eastAsia"/>
+        </w:rPr>
+        <w:t>것</w:t>
+      </w:r>
+      <w:r>
         <w:rPr>
           <w:rFonts w:hint="eastAsia"/>
         </w:rPr>
         <w:t>.</w:t>
       </w:r>
-      <w:r>
-        <w:t xml:space="preserve"> </w:t>
-      </w:r>
-      <w:r>
-        <w:rPr>
-          <w:rFonts w:hint="eastAsia"/>
-        </w:rPr>
-        <w:t>곧</w:t>
-      </w:r>
-      <w:r>
-        <w:rPr>
-          <w:rFonts w:hint="eastAsia"/>
-        </w:rPr>
-        <w:t xml:space="preserve"> </w:t>
-      </w:r>
-      <w:r>
-        <w:rPr>
-          <w:rFonts w:hint="eastAsia"/>
-        </w:rPr>
-        <w:t>회원의</w:t>
-      </w:r>
-      <w:r>
-        <w:rPr>
-          <w:rFonts w:hint="eastAsia"/>
-        </w:rPr>
-        <w:t xml:space="preserve"> </w:t>
-      </w:r>
-      <w:r>
-        <w:rPr>
-          <w:rFonts w:hint="eastAsia"/>
-        </w:rPr>
-        <w:t>접속</w:t>
-      </w:r>
-      <w:r>
-        <w:rPr>
-          <w:rFonts w:hint="eastAsia"/>
-        </w:rPr>
-        <w:t xml:space="preserve"> </w:t>
-      </w:r>
-      <w:r>
-        <w:rPr>
-          <w:rFonts w:hint="eastAsia"/>
-        </w:rPr>
-        <w:t>아이디</w:t>
+    </w:p>
+    <w:p>
+      <w:pPr>
+        <w:spacing w:after="0" w:line="360" w:lineRule="auto"/>
+        <w:ind w:left="432"/>
+      </w:pPr>
+      <w:r>
+        <w:t>dislike:</w:t>
+      </w:r>
+      <w:r>
+        <w:t xml:space="preserve"> </w:t>
+      </w:r>
+      <w:r>
+        <w:rPr>
+          <w:rFonts w:hint="eastAsia"/>
+        </w:rPr>
+        <w:t>이제까지</w:t>
+      </w:r>
+      <w:r>
+        <w:rPr>
+          <w:rFonts w:hint="eastAsia"/>
+        </w:rPr>
+        <w:t xml:space="preserve"> </w:t>
+      </w:r>
+      <w:r>
+        <w:rPr>
+          <w:rFonts w:hint="eastAsia"/>
+        </w:rPr>
+        <w:t>싫어한</w:t>
+      </w:r>
+      <w:r>
+        <w:rPr>
+          <w:rFonts w:hint="eastAsia"/>
+        </w:rPr>
+        <w:t xml:space="preserve"> </w:t>
+      </w:r>
+      <w:r>
+        <w:rPr>
+          <w:rFonts w:hint="eastAsia"/>
+        </w:rPr>
+        <w:t>것</w:t>
       </w:r>
       <w:r>
         <w:rPr>
@@ -6908,274 +7123,6 @@
       <w:pPr>
         <w:spacing w:after="0" w:line="360" w:lineRule="auto"/>
         <w:ind w:left="432"/>
-      </w:pPr>
-      <w:r>
-        <w:t>pw:</w:t>
-      </w:r>
-      <w:r>
-        <w:t xml:space="preserve"> </w:t>
-      </w:r>
-      <w:r>
-        <w:rPr>
-          <w:rFonts w:hint="eastAsia"/>
-        </w:rPr>
-        <w:t>패스워드</w:t>
-      </w:r>
-    </w:p>
-    <w:p>
-      <w:pPr>
-        <w:spacing w:after="0" w:line="360" w:lineRule="auto"/>
-        <w:ind w:left="432"/>
-        <w:rPr>
-          <w:rFonts w:hint="eastAsia"/>
-        </w:rPr>
-      </w:pPr>
-      <w:r>
-        <w:t>nickname:</w:t>
-      </w:r>
-      <w:r>
-        <w:t xml:space="preserve"> </w:t>
-      </w:r>
-      <w:r>
-        <w:rPr>
-          <w:rFonts w:hint="eastAsia"/>
-        </w:rPr>
-        <w:t>닉네임</w:t>
-      </w:r>
-    </w:p>
-    <w:p>
-      <w:pPr>
-        <w:spacing w:after="0" w:line="360" w:lineRule="auto"/>
-        <w:ind w:left="432"/>
-        <w:rPr>
-          <w:rFonts w:hint="eastAsia"/>
-        </w:rPr>
-      </w:pPr>
-      <w:r>
-        <w:t xml:space="preserve">intro: </w:t>
-      </w:r>
-      <w:r>
-        <w:rPr>
-          <w:rFonts w:hint="eastAsia"/>
-        </w:rPr>
-        <w:t>소개</w:t>
-      </w:r>
-    </w:p>
-    <w:p>
-      <w:pPr>
-        <w:spacing w:after="0" w:line="360" w:lineRule="auto"/>
-        <w:ind w:left="432"/>
-        <w:rPr>
-          <w:rFonts w:hint="eastAsia"/>
-        </w:rPr>
-      </w:pPr>
-      <w:r>
-        <w:t>photo:</w:t>
-      </w:r>
-      <w:r>
-        <w:t xml:space="preserve"> </w:t>
-      </w:r>
-      <w:r>
-        <w:rPr>
-          <w:rFonts w:hint="eastAsia"/>
-        </w:rPr>
-        <w:t>사진</w:t>
-      </w:r>
-      <w:r>
-        <w:rPr>
-          <w:rFonts w:hint="eastAsia"/>
-        </w:rPr>
-        <w:t xml:space="preserve"> </w:t>
-      </w:r>
-      <w:r>
-        <w:rPr>
-          <w:rFonts w:hint="eastAsia"/>
-        </w:rPr>
-        <w:t>혹은</w:t>
-      </w:r>
-      <w:r>
-        <w:rPr>
-          <w:rFonts w:hint="eastAsia"/>
-        </w:rPr>
-        <w:t xml:space="preserve"> </w:t>
-      </w:r>
-      <w:r>
-        <w:rPr>
-          <w:rFonts w:hint="eastAsia"/>
-        </w:rPr>
-        <w:t>그림</w:t>
-      </w:r>
-    </w:p>
-    <w:p>
-      <w:pPr>
-        <w:spacing w:after="0" w:line="360" w:lineRule="auto"/>
-        <w:ind w:left="432"/>
-        <w:rPr>
-          <w:rFonts w:hint="eastAsia"/>
-        </w:rPr>
-      </w:pPr>
-      <w:proofErr w:type="spellStart"/>
-      <w:r>
-        <w:t>registerDate</w:t>
-      </w:r>
-      <w:proofErr w:type="spellEnd"/>
-      <w:r>
-        <w:t>:</w:t>
-      </w:r>
-      <w:r>
-        <w:t xml:space="preserve"> </w:t>
-      </w:r>
-      <w:r>
-        <w:rPr>
-          <w:rFonts w:hint="eastAsia"/>
-        </w:rPr>
-        <w:t>가입일</w:t>
-      </w:r>
-    </w:p>
-    <w:p>
-      <w:pPr>
-        <w:spacing w:after="0" w:line="360" w:lineRule="auto"/>
-        <w:ind w:left="432"/>
-      </w:pPr>
-      <w:proofErr w:type="spellStart"/>
-      <w:r>
-        <w:t>lastLogin</w:t>
-      </w:r>
-      <w:proofErr w:type="spellEnd"/>
-      <w:r>
-        <w:t>:</w:t>
-      </w:r>
-      <w:r>
-        <w:t xml:space="preserve"> </w:t>
-      </w:r>
-      <w:r>
-        <w:rPr>
-          <w:rFonts w:hint="eastAsia"/>
-        </w:rPr>
-        <w:t>최종</w:t>
-      </w:r>
-      <w:r>
-        <w:rPr>
-          <w:rFonts w:hint="eastAsia"/>
-        </w:rPr>
-        <w:t xml:space="preserve"> </w:t>
-      </w:r>
-      <w:r>
-        <w:rPr>
-          <w:rFonts w:hint="eastAsia"/>
-        </w:rPr>
-        <w:t>로그인</w:t>
-      </w:r>
-    </w:p>
-    <w:p>
-      <w:pPr>
-        <w:spacing w:after="0" w:line="360" w:lineRule="auto"/>
-        <w:ind w:left="432"/>
-        <w:rPr>
-          <w:rFonts w:hint="eastAsia"/>
-        </w:rPr>
-      </w:pPr>
-      <w:r>
-        <w:t>like</w:t>
-      </w:r>
-      <w:r>
-        <w:t xml:space="preserve">: </w:t>
-      </w:r>
-      <w:r>
-        <w:rPr>
-          <w:rFonts w:hint="eastAsia"/>
-        </w:rPr>
-        <w:t>이제까지</w:t>
-      </w:r>
-      <w:r>
-        <w:rPr>
-          <w:rFonts w:hint="eastAsia"/>
-        </w:rPr>
-        <w:t xml:space="preserve"> </w:t>
-      </w:r>
-      <w:r>
-        <w:rPr>
-          <w:rFonts w:hint="eastAsia"/>
-        </w:rPr>
-        <w:t>좋아한</w:t>
-      </w:r>
-      <w:r>
-        <w:rPr>
-          <w:rFonts w:hint="eastAsia"/>
-        </w:rPr>
-        <w:t xml:space="preserve"> </w:t>
-      </w:r>
-      <w:r>
-        <w:rPr>
-          <w:rFonts w:hint="eastAsia"/>
-        </w:rPr>
-        <w:t>것</w:t>
-      </w:r>
-      <w:r>
-        <w:rPr>
-          <w:rFonts w:hint="eastAsia"/>
-        </w:rPr>
-        <w:t>.</w:t>
-      </w:r>
-    </w:p>
-    <w:p>
-      <w:pPr>
-        <w:spacing w:after="0" w:line="360" w:lineRule="auto"/>
-        <w:ind w:left="432"/>
-        <w:rPr>
-          <w:rFonts w:hint="eastAsia"/>
-        </w:rPr>
-      </w:pPr>
-      <w:r>
-        <w:t>dislike:</w:t>
-      </w:r>
-      <w:r>
-        <w:t xml:space="preserve"> </w:t>
-      </w:r>
-      <w:r>
-        <w:rPr>
-          <w:rFonts w:hint="eastAsia"/>
-        </w:rPr>
-        <w:t>이제까지</w:t>
-      </w:r>
-      <w:r>
-        <w:rPr>
-          <w:rFonts w:hint="eastAsia"/>
-        </w:rPr>
-        <w:t xml:space="preserve"> </w:t>
-      </w:r>
-      <w:r>
-        <w:rPr>
-          <w:rFonts w:hint="eastAsia"/>
-        </w:rPr>
-        <w:t>싫어한</w:t>
-      </w:r>
-      <w:r>
-        <w:rPr>
-          <w:rFonts w:hint="eastAsia"/>
-        </w:rPr>
-        <w:t xml:space="preserve"> </w:t>
-      </w:r>
-      <w:r>
-        <w:rPr>
-          <w:rFonts w:hint="eastAsia"/>
-        </w:rPr>
-        <w:t>것</w:t>
-      </w:r>
-      <w:r>
-        <w:rPr>
-          <w:rFonts w:hint="eastAsia"/>
-        </w:rPr>
-        <w:t>.</w:t>
-      </w:r>
-    </w:p>
-    <w:p>
-      <w:pPr>
-        <w:spacing w:after="0" w:line="360" w:lineRule="auto"/>
-        <w:ind w:left="432"/>
-        <w:rPr>
-          <w:rFonts w:hint="eastAsia"/>
-        </w:rPr>
       </w:pPr>
       <w:r>
         <w:t xml:space="preserve">rating: </w:t>
@@ -7226,25 +7173,19 @@
       <w:pPr>
         <w:pStyle w:val="4"/>
         <w:spacing w:before="0" w:line="360" w:lineRule="auto"/>
-        <w:rPr>
-          <w:rFonts w:hint="eastAsia"/>
-        </w:rPr>
+      </w:pPr>
+      <w:r>
+        <w:t>Message (Table)</w:t>
+      </w:r>
+    </w:p>
+    <w:p>
+      <w:pPr>
+        <w:spacing w:after="0" w:line="360" w:lineRule="auto"/>
       </w:pPr>
       <w:r>
         <w:t>Message</w:t>
       </w:r>
       <w:r>
-        <w:t xml:space="preserve"> (Table)</w:t>
-      </w:r>
-    </w:p>
-    <w:p>
-      <w:pPr>
-        <w:spacing w:after="0" w:line="360" w:lineRule="auto"/>
-      </w:pPr>
-      <w:r>
-        <w:t>Message</w:t>
-      </w:r>
-      <w:r>
         <w:rPr>
           <w:rFonts w:hint="eastAsia"/>
         </w:rPr>
@@ -7284,13 +7225,7 @@
         <w:rPr>
           <w:rFonts w:hint="eastAsia"/>
         </w:rPr>
-        <w:t>정보</w:t>
-      </w:r>
-      <w:r>
-        <w:rPr>
-          <w:rFonts w:hint="eastAsia"/>
-        </w:rPr>
-        <w:t>를</w:t>
+        <w:t>정보를</w:t>
       </w:r>
       <w:r>
         <w:rPr>
@@ -7343,9 +7278,6 @@
     <w:p>
       <w:pPr>
         <w:spacing w:after="0" w:line="360" w:lineRule="auto"/>
-        <w:rPr>
-          <w:rFonts w:hint="eastAsia"/>
-        </w:rPr>
       </w:pPr>
       <w:r>
         <w:rPr>
@@ -7450,9 +7382,6 @@
     <w:p>
       <w:pPr>
         <w:spacing w:line="360" w:lineRule="auto"/>
-        <w:rPr>
-          <w:rFonts w:hint="eastAsia"/>
-        </w:rPr>
       </w:pPr>
     </w:p>
     <w:p>
@@ -7461,7 +7390,7 @@
         <w:spacing w:before="0" w:line="360" w:lineRule="auto"/>
         <w:jc w:val="both"/>
       </w:pPr>
-      <w:bookmarkStart w:id="12" w:name="_Toc425194805"/>
+      <w:bookmarkStart w:id="11" w:name="_Toc425194805"/>
       <w:r>
         <w:t>3</w:t>
       </w:r>
@@ -7471,7 +7400,7 @@
       <w:r>
         <w:t>Specific requirements</w:t>
       </w:r>
-      <w:bookmarkEnd w:id="12"/>
+      <w:bookmarkEnd w:id="11"/>
     </w:p>
     <w:p>
       <w:pPr>
@@ -7479,21 +7408,18 @@
         <w:spacing w:before="0"/>
         <w:jc w:val="both"/>
       </w:pPr>
-      <w:bookmarkStart w:id="13" w:name="_Toc425194806"/>
+      <w:bookmarkStart w:id="12" w:name="_Toc425194806"/>
       <w:r>
         <w:t>3.1 Non-Functional Requirements</w:t>
       </w:r>
-      <w:bookmarkEnd w:id="13"/>
+      <w:bookmarkEnd w:id="12"/>
     </w:p>
     <w:p>
       <w:pPr>
         <w:pStyle w:val="3"/>
         <w:spacing w:line="360" w:lineRule="auto"/>
-        <w:rPr>
-          <w:rFonts w:hint="eastAsia"/>
-        </w:rPr>
-      </w:pPr>
-      <w:bookmarkStart w:id="14" w:name="_Toc425194807"/>
+      </w:pPr>
+      <w:bookmarkStart w:id="13" w:name="_Toc425194807"/>
       <w:r>
         <w:t>3.1.1 MVC Framewor</w:t>
       </w:r>
@@ -7503,7 +7429,7 @@
         </w:rPr>
         <w:t>k</w:t>
       </w:r>
-      <w:bookmarkEnd w:id="14"/>
+      <w:bookmarkEnd w:id="13"/>
     </w:p>
     <w:p>
       <w:pPr>
@@ -7793,9 +7719,6 @@
       <w:pPr>
         <w:spacing w:after="0" w:line="360" w:lineRule="auto"/>
         <w:jc w:val="both"/>
-        <w:rPr>
-          <w:rFonts w:hint="eastAsia"/>
-        </w:rPr>
       </w:pPr>
     </w:p>
     <w:p>
@@ -7803,7 +7726,7 @@
         <w:pStyle w:val="3"/>
         <w:spacing w:line="360" w:lineRule="auto"/>
       </w:pPr>
-      <w:bookmarkStart w:id="15" w:name="_Toc425194808"/>
+      <w:bookmarkStart w:id="14" w:name="_Toc425194808"/>
       <w:r>
         <w:t>3.1.2</w:t>
       </w:r>
@@ -7819,7 +7742,7 @@
       <w:r>
         <w:t xml:space="preserve"> Contract</w:t>
       </w:r>
-      <w:bookmarkEnd w:id="15"/>
+      <w:bookmarkEnd w:id="14"/>
     </w:p>
     <w:p>
       <w:pPr>
@@ -8072,7 +7995,6 @@
         <w:ind w:left="432"/>
         <w:jc w:val="both"/>
         <w:rPr>
-          <w:rFonts w:hint="eastAsia"/>
           <w:b/>
         </w:rPr>
       </w:pPr>
@@ -8478,9 +8400,6 @@
       <w:pPr>
         <w:spacing w:after="0" w:line="360" w:lineRule="auto"/>
         <w:jc w:val="both"/>
-        <w:rPr>
-          <w:rFonts w:hint="eastAsia"/>
-        </w:rPr>
       </w:pPr>
     </w:p>
     <w:p>
@@ -8488,9 +8407,8 @@
         <w:pStyle w:val="3"/>
         <w:spacing w:line="360" w:lineRule="auto"/>
       </w:pPr>
-      <w:bookmarkStart w:id="16" w:name="_Toc425194809"/>
-      <w:r>
-        <w:lastRenderedPageBreak/>
+      <w:bookmarkStart w:id="15" w:name="_Toc425194809"/>
+      <w:r>
         <w:t>3.1.3</w:t>
       </w:r>
       <w:r>
@@ -8508,561 +8426,560 @@
       <w:r>
         <w:t xml:space="preserve"> Naming Rules</w:t>
       </w:r>
+      <w:bookmarkEnd w:id="15"/>
+    </w:p>
+    <w:p>
+      <w:pPr>
+        <w:spacing w:after="0" w:line="360" w:lineRule="auto"/>
+        <w:jc w:val="both"/>
+      </w:pPr>
+      <w:r>
+        <w:rPr>
+          <w:rFonts w:hint="eastAsia"/>
+        </w:rPr>
+        <w:t>파일은</w:t>
+      </w:r>
+      <w:r>
+        <w:rPr>
+          <w:rFonts w:hint="eastAsia"/>
+        </w:rPr>
+        <w:t xml:space="preserve"> </w:t>
+      </w:r>
+      <w:r>
+        <w:rPr>
+          <w:rFonts w:hint="eastAsia"/>
+        </w:rPr>
+        <w:t>단일객체만을</w:t>
+      </w:r>
+      <w:r>
+        <w:rPr>
+          <w:rFonts w:hint="eastAsia"/>
+        </w:rPr>
+        <w:t xml:space="preserve"> </w:t>
+      </w:r>
+      <w:r>
+        <w:rPr>
+          <w:rFonts w:hint="eastAsia"/>
+        </w:rPr>
+        <w:t>가지고</w:t>
+      </w:r>
+      <w:r>
+        <w:rPr>
+          <w:rFonts w:hint="eastAsia"/>
+        </w:rPr>
+        <w:t xml:space="preserve"> </w:t>
+      </w:r>
+      <w:r>
+        <w:rPr>
+          <w:rFonts w:hint="eastAsia"/>
+        </w:rPr>
+        <w:t>있거나</w:t>
+      </w:r>
+      <w:r>
+        <w:rPr>
+          <w:rFonts w:hint="eastAsia"/>
+        </w:rPr>
+        <w:t>,</w:t>
+      </w:r>
+      <w:r>
+        <w:t xml:space="preserve"> </w:t>
+      </w:r>
+      <w:r>
+        <w:rPr>
+          <w:rFonts w:hint="eastAsia"/>
+        </w:rPr>
+        <w:t>아무런</w:t>
+      </w:r>
+      <w:r>
+        <w:rPr>
+          <w:rFonts w:hint="eastAsia"/>
+        </w:rPr>
+        <w:t xml:space="preserve"> </w:t>
+      </w:r>
+      <w:r>
+        <w:rPr>
+          <w:rFonts w:hint="eastAsia"/>
+        </w:rPr>
+        <w:t>객체도</w:t>
+      </w:r>
+      <w:r>
+        <w:rPr>
+          <w:rFonts w:hint="eastAsia"/>
+        </w:rPr>
+        <w:t xml:space="preserve"> </w:t>
+      </w:r>
+      <w:r>
+        <w:rPr>
+          <w:rFonts w:hint="eastAsia"/>
+        </w:rPr>
+        <w:t>가지고</w:t>
+      </w:r>
+      <w:r>
+        <w:rPr>
+          <w:rFonts w:hint="eastAsia"/>
+        </w:rPr>
+        <w:t xml:space="preserve"> </w:t>
+      </w:r>
+      <w:r>
+        <w:rPr>
+          <w:rFonts w:hint="eastAsia"/>
+        </w:rPr>
+        <w:t>있지</w:t>
+      </w:r>
+      <w:r>
+        <w:rPr>
+          <w:rFonts w:hint="eastAsia"/>
+        </w:rPr>
+        <w:t xml:space="preserve"> </w:t>
+      </w:r>
+      <w:r>
+        <w:rPr>
+          <w:rFonts w:hint="eastAsia"/>
+        </w:rPr>
+        <w:t>않은</w:t>
+      </w:r>
+      <w:r>
+        <w:rPr>
+          <w:rFonts w:hint="eastAsia"/>
+        </w:rPr>
+        <w:t xml:space="preserve"> </w:t>
+      </w:r>
+      <w:r>
+        <w:rPr>
+          <w:rFonts w:hint="eastAsia"/>
+        </w:rPr>
+        <w:t>것으로</w:t>
+      </w:r>
+      <w:r>
+        <w:rPr>
+          <w:rFonts w:hint="eastAsia"/>
+        </w:rPr>
+        <w:t xml:space="preserve"> </w:t>
+      </w:r>
+      <w:r>
+        <w:rPr>
+          <w:rFonts w:hint="eastAsia"/>
+        </w:rPr>
+        <w:t>나뉜다</w:t>
+      </w:r>
+      <w:r>
+        <w:rPr>
+          <w:rFonts w:hint="eastAsia"/>
+        </w:rPr>
+        <w:t>.</w:t>
+      </w:r>
+      <w:r>
+        <w:t xml:space="preserve"> </w:t>
+      </w:r>
+      <w:r>
+        <w:rPr>
+          <w:rFonts w:hint="eastAsia"/>
+        </w:rPr>
+        <w:t>객체를</w:t>
+      </w:r>
+      <w:r>
+        <w:rPr>
+          <w:rFonts w:hint="eastAsia"/>
+        </w:rPr>
+        <w:t xml:space="preserve"> </w:t>
+      </w:r>
+      <w:r>
+        <w:rPr>
+          <w:rFonts w:hint="eastAsia"/>
+        </w:rPr>
+        <w:t>가지고</w:t>
+      </w:r>
+      <w:r>
+        <w:rPr>
+          <w:rFonts w:hint="eastAsia"/>
+        </w:rPr>
+        <w:t xml:space="preserve"> </w:t>
+      </w:r>
+      <w:r>
+        <w:rPr>
+          <w:rFonts w:hint="eastAsia"/>
+        </w:rPr>
+        <w:t>있는</w:t>
+      </w:r>
+      <w:r>
+        <w:rPr>
+          <w:rFonts w:hint="eastAsia"/>
+        </w:rPr>
+        <w:t xml:space="preserve"> </w:t>
+      </w:r>
+      <w:r>
+        <w:rPr>
+          <w:rFonts w:hint="eastAsia"/>
+        </w:rPr>
+        <w:t>경우</w:t>
+      </w:r>
+      <w:r>
+        <w:rPr>
+          <w:rFonts w:hint="eastAsia"/>
+        </w:rPr>
+        <w:t>,</w:t>
+      </w:r>
+      <w:r>
+        <w:t xml:space="preserve"> </w:t>
+      </w:r>
+      <w:r>
+        <w:rPr>
+          <w:rFonts w:hint="eastAsia"/>
+        </w:rPr>
+        <w:t>객체의</w:t>
+      </w:r>
+      <w:r>
+        <w:rPr>
+          <w:rFonts w:hint="eastAsia"/>
+        </w:rPr>
+        <w:t xml:space="preserve"> </w:t>
+      </w:r>
+      <w:r>
+        <w:rPr>
+          <w:rFonts w:hint="eastAsia"/>
+        </w:rPr>
+        <w:t>이름과</w:t>
+      </w:r>
+      <w:r>
+        <w:rPr>
+          <w:rFonts w:hint="eastAsia"/>
+        </w:rPr>
+        <w:t xml:space="preserve"> </w:t>
+      </w:r>
+      <w:r>
+        <w:rPr>
+          <w:rFonts w:hint="eastAsia"/>
+        </w:rPr>
+        <w:t>파일</w:t>
+      </w:r>
+      <w:r>
+        <w:rPr>
+          <w:rFonts w:hint="eastAsia"/>
+        </w:rPr>
+        <w:t xml:space="preserve"> </w:t>
+      </w:r>
+      <w:r>
+        <w:rPr>
+          <w:rFonts w:hint="eastAsia"/>
+        </w:rPr>
+        <w:t>명은</w:t>
+      </w:r>
+      <w:r>
+        <w:rPr>
+          <w:rFonts w:hint="eastAsia"/>
+        </w:rPr>
+        <w:t xml:space="preserve"> </w:t>
+      </w:r>
+      <w:r>
+        <w:rPr>
+          <w:rFonts w:hint="eastAsia"/>
+        </w:rPr>
+        <w:t>모두</w:t>
+      </w:r>
+      <w:r>
+        <w:rPr>
+          <w:rFonts w:hint="eastAsia"/>
+        </w:rPr>
+        <w:t xml:space="preserve"> </w:t>
+      </w:r>
+      <w:r>
+        <w:rPr>
+          <w:rFonts w:hint="eastAsia"/>
+        </w:rPr>
+        <w:t>첫</w:t>
+      </w:r>
+      <w:r>
+        <w:rPr>
+          <w:rFonts w:hint="eastAsia"/>
+        </w:rPr>
+        <w:t xml:space="preserve"> </w:t>
+      </w:r>
+      <w:r>
+        <w:rPr>
+          <w:rFonts w:hint="eastAsia"/>
+        </w:rPr>
+        <w:t>글자를</w:t>
+      </w:r>
+      <w:r>
+        <w:rPr>
+          <w:rFonts w:hint="eastAsia"/>
+        </w:rPr>
+        <w:t xml:space="preserve"> </w:t>
+      </w:r>
+      <w:r>
+        <w:rPr>
+          <w:rFonts w:hint="eastAsia"/>
+        </w:rPr>
+        <w:t>대문자로</w:t>
+      </w:r>
+      <w:r>
+        <w:rPr>
+          <w:rFonts w:hint="eastAsia"/>
+        </w:rPr>
+        <w:t xml:space="preserve"> </w:t>
+      </w:r>
+      <w:r>
+        <w:rPr>
+          <w:rFonts w:hint="eastAsia"/>
+        </w:rPr>
+        <w:t>시작한다</w:t>
+      </w:r>
+      <w:r>
+        <w:rPr>
+          <w:rFonts w:hint="eastAsia"/>
+        </w:rPr>
+        <w:t>.</w:t>
+      </w:r>
+      <w:r>
+        <w:t xml:space="preserve"> Controller</w:t>
+      </w:r>
+      <w:r>
+        <w:rPr>
+          <w:rFonts w:hint="eastAsia"/>
+        </w:rPr>
+        <w:t>의</w:t>
+      </w:r>
+      <w:r>
+        <w:rPr>
+          <w:rFonts w:hint="eastAsia"/>
+        </w:rPr>
+        <w:t xml:space="preserve"> </w:t>
+      </w:r>
+      <w:r>
+        <w:rPr>
+          <w:rFonts w:hint="eastAsia"/>
+        </w:rPr>
+        <w:t>경우</w:t>
+      </w:r>
+      <w:r>
+        <w:rPr>
+          <w:rFonts w:hint="eastAsia"/>
+        </w:rPr>
+        <w:t xml:space="preserve"> </w:t>
+      </w:r>
+      <w:proofErr w:type="spellStart"/>
+      <w:r>
+        <w:rPr>
+          <w:rFonts w:hint="eastAsia"/>
+        </w:rPr>
+        <w:t>객체명을</w:t>
+      </w:r>
+      <w:proofErr w:type="spellEnd"/>
+      <w:r>
+        <w:rPr>
+          <w:rFonts w:hint="eastAsia"/>
+        </w:rPr>
+        <w:t xml:space="preserve"> </w:t>
+      </w:r>
+      <w:r>
+        <w:rPr>
+          <w:rFonts w:hint="eastAsia"/>
+        </w:rPr>
+        <w:t>위와</w:t>
+      </w:r>
+      <w:r>
+        <w:rPr>
+          <w:rFonts w:hint="eastAsia"/>
+        </w:rPr>
+        <w:t xml:space="preserve"> </w:t>
+      </w:r>
+      <w:r>
+        <w:rPr>
+          <w:rFonts w:hint="eastAsia"/>
+        </w:rPr>
+        <w:t>같은</w:t>
+      </w:r>
+      <w:r>
+        <w:rPr>
+          <w:rFonts w:hint="eastAsia"/>
+        </w:rPr>
+        <w:t xml:space="preserve"> </w:t>
+      </w:r>
+      <w:r>
+        <w:rPr>
+          <w:rFonts w:hint="eastAsia"/>
+        </w:rPr>
+        <w:t>규칙에</w:t>
+      </w:r>
+      <w:r>
+        <w:rPr>
+          <w:rFonts w:hint="eastAsia"/>
+        </w:rPr>
+        <w:t xml:space="preserve"> </w:t>
+      </w:r>
+      <w:r>
+        <w:rPr>
+          <w:rFonts w:hint="eastAsia"/>
+        </w:rPr>
+        <w:t>의거해</w:t>
+      </w:r>
+      <w:r>
+        <w:rPr>
+          <w:rFonts w:hint="eastAsia"/>
+        </w:rPr>
+        <w:t xml:space="preserve"> </w:t>
+      </w:r>
+      <w:r>
+        <w:rPr>
+          <w:rFonts w:hint="eastAsia"/>
+        </w:rPr>
+        <w:t>그대로</w:t>
+      </w:r>
+      <w:r>
+        <w:rPr>
+          <w:rFonts w:hint="eastAsia"/>
+        </w:rPr>
+        <w:t xml:space="preserve"> </w:t>
+      </w:r>
+      <w:r>
+        <w:rPr>
+          <w:rFonts w:hint="eastAsia"/>
+        </w:rPr>
+        <w:t>쓰고</w:t>
+      </w:r>
+      <w:r>
+        <w:rPr>
+          <w:rFonts w:hint="eastAsia"/>
+        </w:rPr>
+        <w:t>,</w:t>
+      </w:r>
+      <w:r>
+        <w:t xml:space="preserve"> </w:t>
+      </w:r>
+      <w:r>
+        <w:rPr>
+          <w:rFonts w:hint="eastAsia"/>
+        </w:rPr>
+        <w:t>모델의</w:t>
+      </w:r>
+      <w:r>
+        <w:rPr>
+          <w:rFonts w:hint="eastAsia"/>
+        </w:rPr>
+        <w:t xml:space="preserve"> </w:t>
+      </w:r>
+      <w:r>
+        <w:rPr>
+          <w:rFonts w:hint="eastAsia"/>
+        </w:rPr>
+        <w:t>경우</w:t>
+      </w:r>
+      <w:r>
+        <w:rPr>
+          <w:rFonts w:hint="eastAsia"/>
+        </w:rPr>
+        <w:t xml:space="preserve"> </w:t>
+      </w:r>
+      <w:r>
+        <w:rPr>
+          <w:rFonts w:hint="eastAsia"/>
+        </w:rPr>
+        <w:t>말미에</w:t>
+      </w:r>
+      <w:r>
+        <w:rPr>
+          <w:rFonts w:hint="eastAsia"/>
+        </w:rPr>
+        <w:t xml:space="preserve"> _</w:t>
+      </w:r>
+      <w:r>
+        <w:t>md</w:t>
+      </w:r>
+      <w:r>
+        <w:rPr>
+          <w:rFonts w:hint="eastAsia"/>
+        </w:rPr>
+        <w:t>를</w:t>
+      </w:r>
+      <w:r>
+        <w:rPr>
+          <w:rFonts w:hint="eastAsia"/>
+        </w:rPr>
+        <w:t xml:space="preserve"> </w:t>
+      </w:r>
+      <w:r>
+        <w:rPr>
+          <w:rFonts w:hint="eastAsia"/>
+        </w:rPr>
+        <w:t>붙인다</w:t>
+      </w:r>
+      <w:r>
+        <w:rPr>
+          <w:rFonts w:hint="eastAsia"/>
+        </w:rPr>
+        <w:t>.</w:t>
+      </w:r>
+      <w:r>
+        <w:t xml:space="preserve"> View</w:t>
+      </w:r>
+      <w:r>
+        <w:rPr>
+          <w:rFonts w:hint="eastAsia"/>
+        </w:rPr>
+        <w:t>프로그램의</w:t>
+      </w:r>
+      <w:r>
+        <w:rPr>
+          <w:rFonts w:hint="eastAsia"/>
+        </w:rPr>
+        <w:t xml:space="preserve"> </w:t>
+      </w:r>
+      <w:r>
+        <w:rPr>
+          <w:rFonts w:hint="eastAsia"/>
+        </w:rPr>
+        <w:t>경우</w:t>
+      </w:r>
+      <w:r>
+        <w:rPr>
+          <w:rFonts w:hint="eastAsia"/>
+        </w:rPr>
+        <w:t xml:space="preserve"> </w:t>
+      </w:r>
+      <w:r>
+        <w:rPr>
+          <w:rFonts w:hint="eastAsia"/>
+        </w:rPr>
+        <w:t>첫</w:t>
+      </w:r>
+      <w:r>
+        <w:rPr>
+          <w:rFonts w:hint="eastAsia"/>
+        </w:rPr>
+        <w:t xml:space="preserve"> </w:t>
+      </w:r>
+      <w:r>
+        <w:rPr>
+          <w:rFonts w:hint="eastAsia"/>
+        </w:rPr>
+        <w:t>글자가</w:t>
+      </w:r>
+      <w:r>
+        <w:rPr>
+          <w:rFonts w:hint="eastAsia"/>
+        </w:rPr>
+        <w:t xml:space="preserve"> </w:t>
+      </w:r>
+      <w:r>
+        <w:rPr>
+          <w:rFonts w:hint="eastAsia"/>
+        </w:rPr>
+        <w:t>소문자이다</w:t>
+      </w:r>
+      <w:r>
+        <w:rPr>
+          <w:rFonts w:hint="eastAsia"/>
+        </w:rPr>
+        <w:t>.</w:t>
+      </w:r>
+    </w:p>
+    <w:p>
+      <w:pPr>
+        <w:spacing w:after="0" w:line="360" w:lineRule="auto"/>
+        <w:jc w:val="both"/>
+      </w:pPr>
+      <w:bookmarkStart w:id="16" w:name="_GoBack"/>
       <w:bookmarkEnd w:id="16"/>
-    </w:p>
-    <w:p>
-      <w:pPr>
-        <w:spacing w:after="0" w:line="360" w:lineRule="auto"/>
-        <w:jc w:val="both"/>
-        <w:rPr>
-          <w:rFonts w:hint="eastAsia"/>
-        </w:rPr>
-      </w:pPr>
-      <w:r>
-        <w:rPr>
-          <w:rFonts w:hint="eastAsia"/>
-        </w:rPr>
-        <w:t>파일은</w:t>
-      </w:r>
-      <w:r>
-        <w:rPr>
-          <w:rFonts w:hint="eastAsia"/>
-        </w:rPr>
-        <w:t xml:space="preserve"> </w:t>
-      </w:r>
-      <w:r>
-        <w:rPr>
-          <w:rFonts w:hint="eastAsia"/>
-        </w:rPr>
-        <w:t>단일객체만을</w:t>
-      </w:r>
-      <w:r>
-        <w:rPr>
-          <w:rFonts w:hint="eastAsia"/>
-        </w:rPr>
-        <w:t xml:space="preserve"> </w:t>
-      </w:r>
-      <w:r>
-        <w:rPr>
-          <w:rFonts w:hint="eastAsia"/>
-        </w:rPr>
-        <w:t>가지고</w:t>
-      </w:r>
-      <w:r>
-        <w:rPr>
-          <w:rFonts w:hint="eastAsia"/>
-        </w:rPr>
-        <w:t xml:space="preserve"> </w:t>
-      </w:r>
-      <w:r>
-        <w:rPr>
-          <w:rFonts w:hint="eastAsia"/>
-        </w:rPr>
-        <w:t>있거나</w:t>
-      </w:r>
-      <w:r>
-        <w:rPr>
-          <w:rFonts w:hint="eastAsia"/>
-        </w:rPr>
-        <w:t>,</w:t>
-      </w:r>
-      <w:r>
-        <w:t xml:space="preserve"> </w:t>
-      </w:r>
-      <w:r>
-        <w:rPr>
-          <w:rFonts w:hint="eastAsia"/>
-        </w:rPr>
-        <w:t>아무런</w:t>
-      </w:r>
-      <w:r>
-        <w:rPr>
-          <w:rFonts w:hint="eastAsia"/>
-        </w:rPr>
-        <w:t xml:space="preserve"> </w:t>
-      </w:r>
-      <w:r>
-        <w:rPr>
-          <w:rFonts w:hint="eastAsia"/>
-        </w:rPr>
-        <w:t>객체도</w:t>
-      </w:r>
-      <w:r>
-        <w:rPr>
-          <w:rFonts w:hint="eastAsia"/>
-        </w:rPr>
-        <w:t xml:space="preserve"> </w:t>
-      </w:r>
-      <w:r>
-        <w:rPr>
-          <w:rFonts w:hint="eastAsia"/>
-        </w:rPr>
-        <w:t>가지고</w:t>
-      </w:r>
-      <w:r>
-        <w:rPr>
-          <w:rFonts w:hint="eastAsia"/>
-        </w:rPr>
-        <w:t xml:space="preserve"> </w:t>
-      </w:r>
-      <w:r>
-        <w:rPr>
-          <w:rFonts w:hint="eastAsia"/>
-        </w:rPr>
-        <w:t>있지</w:t>
-      </w:r>
-      <w:r>
-        <w:rPr>
-          <w:rFonts w:hint="eastAsia"/>
-        </w:rPr>
-        <w:t xml:space="preserve"> </w:t>
-      </w:r>
-      <w:r>
-        <w:rPr>
-          <w:rFonts w:hint="eastAsia"/>
-        </w:rPr>
-        <w:t>않은</w:t>
-      </w:r>
-      <w:r>
-        <w:rPr>
-          <w:rFonts w:hint="eastAsia"/>
-        </w:rPr>
-        <w:t xml:space="preserve"> </w:t>
-      </w:r>
-      <w:r>
-        <w:rPr>
-          <w:rFonts w:hint="eastAsia"/>
-        </w:rPr>
-        <w:t>것으로</w:t>
-      </w:r>
-      <w:r>
-        <w:rPr>
-          <w:rFonts w:hint="eastAsia"/>
-        </w:rPr>
-        <w:t xml:space="preserve"> </w:t>
-      </w:r>
-      <w:r>
-        <w:rPr>
-          <w:rFonts w:hint="eastAsia"/>
-        </w:rPr>
-        <w:t>나뉜다</w:t>
-      </w:r>
-      <w:r>
-        <w:rPr>
-          <w:rFonts w:hint="eastAsia"/>
-        </w:rPr>
-        <w:t>.</w:t>
-      </w:r>
-      <w:r>
-        <w:t xml:space="preserve"> </w:t>
-      </w:r>
-      <w:r>
-        <w:rPr>
-          <w:rFonts w:hint="eastAsia"/>
-        </w:rPr>
-        <w:t>객체를</w:t>
-      </w:r>
-      <w:r>
-        <w:rPr>
-          <w:rFonts w:hint="eastAsia"/>
-        </w:rPr>
-        <w:t xml:space="preserve"> </w:t>
-      </w:r>
-      <w:r>
-        <w:rPr>
-          <w:rFonts w:hint="eastAsia"/>
-        </w:rPr>
-        <w:t>가지고</w:t>
-      </w:r>
-      <w:r>
-        <w:rPr>
-          <w:rFonts w:hint="eastAsia"/>
-        </w:rPr>
-        <w:t xml:space="preserve"> </w:t>
-      </w:r>
-      <w:r>
-        <w:rPr>
-          <w:rFonts w:hint="eastAsia"/>
-        </w:rPr>
-        <w:t>있는</w:t>
-      </w:r>
-      <w:r>
-        <w:rPr>
-          <w:rFonts w:hint="eastAsia"/>
-        </w:rPr>
-        <w:t xml:space="preserve"> </w:t>
-      </w:r>
-      <w:r>
-        <w:rPr>
-          <w:rFonts w:hint="eastAsia"/>
-        </w:rPr>
-        <w:t>경우</w:t>
-      </w:r>
-      <w:r>
-        <w:rPr>
-          <w:rFonts w:hint="eastAsia"/>
-        </w:rPr>
-        <w:t>,</w:t>
-      </w:r>
-      <w:r>
-        <w:t xml:space="preserve"> </w:t>
-      </w:r>
-      <w:r>
-        <w:rPr>
-          <w:rFonts w:hint="eastAsia"/>
-        </w:rPr>
-        <w:t>객체의</w:t>
-      </w:r>
-      <w:r>
-        <w:rPr>
-          <w:rFonts w:hint="eastAsia"/>
-        </w:rPr>
-        <w:t xml:space="preserve"> </w:t>
-      </w:r>
-      <w:r>
-        <w:rPr>
-          <w:rFonts w:hint="eastAsia"/>
-        </w:rPr>
-        <w:t>이름과</w:t>
-      </w:r>
-      <w:r>
-        <w:rPr>
-          <w:rFonts w:hint="eastAsia"/>
-        </w:rPr>
-        <w:t xml:space="preserve"> </w:t>
-      </w:r>
-      <w:r>
-        <w:rPr>
-          <w:rFonts w:hint="eastAsia"/>
-        </w:rPr>
-        <w:t>파일</w:t>
-      </w:r>
-      <w:r>
-        <w:rPr>
-          <w:rFonts w:hint="eastAsia"/>
-        </w:rPr>
-        <w:t xml:space="preserve"> </w:t>
-      </w:r>
-      <w:r>
-        <w:rPr>
-          <w:rFonts w:hint="eastAsia"/>
-        </w:rPr>
-        <w:t>명은</w:t>
-      </w:r>
-      <w:r>
-        <w:rPr>
-          <w:rFonts w:hint="eastAsia"/>
-        </w:rPr>
-        <w:t xml:space="preserve"> </w:t>
-      </w:r>
-      <w:r>
-        <w:rPr>
-          <w:rFonts w:hint="eastAsia"/>
-        </w:rPr>
-        <w:t>모두</w:t>
-      </w:r>
-      <w:r>
-        <w:rPr>
-          <w:rFonts w:hint="eastAsia"/>
-        </w:rPr>
-        <w:t xml:space="preserve"> </w:t>
-      </w:r>
-      <w:r>
-        <w:rPr>
-          <w:rFonts w:hint="eastAsia"/>
-        </w:rPr>
-        <w:t>첫</w:t>
-      </w:r>
-      <w:r>
-        <w:rPr>
-          <w:rFonts w:hint="eastAsia"/>
-        </w:rPr>
-        <w:t xml:space="preserve"> </w:t>
-      </w:r>
-      <w:r>
-        <w:rPr>
-          <w:rFonts w:hint="eastAsia"/>
-        </w:rPr>
-        <w:t>글자를</w:t>
-      </w:r>
-      <w:r>
-        <w:rPr>
-          <w:rFonts w:hint="eastAsia"/>
-        </w:rPr>
-        <w:t xml:space="preserve"> </w:t>
-      </w:r>
-      <w:r>
-        <w:rPr>
-          <w:rFonts w:hint="eastAsia"/>
-        </w:rPr>
-        <w:t>대문자로</w:t>
-      </w:r>
-      <w:r>
-        <w:rPr>
-          <w:rFonts w:hint="eastAsia"/>
-        </w:rPr>
-        <w:t xml:space="preserve"> </w:t>
-      </w:r>
-      <w:r>
-        <w:rPr>
-          <w:rFonts w:hint="eastAsia"/>
-        </w:rPr>
-        <w:t>시작한다</w:t>
-      </w:r>
-      <w:r>
-        <w:rPr>
-          <w:rFonts w:hint="eastAsia"/>
-        </w:rPr>
-        <w:t>.</w:t>
-      </w:r>
-      <w:r>
-        <w:t xml:space="preserve"> Controller</w:t>
-      </w:r>
-      <w:r>
-        <w:rPr>
-          <w:rFonts w:hint="eastAsia"/>
-        </w:rPr>
-        <w:t>의</w:t>
-      </w:r>
-      <w:r>
-        <w:rPr>
-          <w:rFonts w:hint="eastAsia"/>
-        </w:rPr>
-        <w:t xml:space="preserve"> </w:t>
-      </w:r>
-      <w:r>
-        <w:rPr>
-          <w:rFonts w:hint="eastAsia"/>
-        </w:rPr>
-        <w:t>경우</w:t>
-      </w:r>
-      <w:r>
-        <w:rPr>
-          <w:rFonts w:hint="eastAsia"/>
-        </w:rPr>
-        <w:t xml:space="preserve"> </w:t>
-      </w:r>
-      <w:proofErr w:type="spellStart"/>
-      <w:r>
-        <w:rPr>
-          <w:rFonts w:hint="eastAsia"/>
-        </w:rPr>
-        <w:t>객체명을</w:t>
-      </w:r>
-      <w:proofErr w:type="spellEnd"/>
-      <w:r>
-        <w:rPr>
-          <w:rFonts w:hint="eastAsia"/>
-        </w:rPr>
-        <w:t xml:space="preserve"> </w:t>
-      </w:r>
-      <w:r>
-        <w:rPr>
-          <w:rFonts w:hint="eastAsia"/>
-        </w:rPr>
-        <w:t>위와</w:t>
-      </w:r>
-      <w:r>
-        <w:rPr>
-          <w:rFonts w:hint="eastAsia"/>
-        </w:rPr>
-        <w:t xml:space="preserve"> </w:t>
-      </w:r>
-      <w:r>
-        <w:rPr>
-          <w:rFonts w:hint="eastAsia"/>
-        </w:rPr>
-        <w:t>같은</w:t>
-      </w:r>
-      <w:r>
-        <w:rPr>
-          <w:rFonts w:hint="eastAsia"/>
-        </w:rPr>
-        <w:t xml:space="preserve"> </w:t>
-      </w:r>
-      <w:r>
-        <w:rPr>
-          <w:rFonts w:hint="eastAsia"/>
-        </w:rPr>
-        <w:t>규칙에</w:t>
-      </w:r>
-      <w:r>
-        <w:rPr>
-          <w:rFonts w:hint="eastAsia"/>
-        </w:rPr>
-        <w:t xml:space="preserve"> </w:t>
-      </w:r>
-      <w:r>
-        <w:rPr>
-          <w:rFonts w:hint="eastAsia"/>
-        </w:rPr>
-        <w:t>의거해</w:t>
-      </w:r>
-      <w:r>
-        <w:rPr>
-          <w:rFonts w:hint="eastAsia"/>
-        </w:rPr>
-        <w:t xml:space="preserve"> </w:t>
-      </w:r>
-      <w:r>
-        <w:rPr>
-          <w:rFonts w:hint="eastAsia"/>
-        </w:rPr>
-        <w:t>그대로</w:t>
-      </w:r>
-      <w:r>
-        <w:rPr>
-          <w:rFonts w:hint="eastAsia"/>
-        </w:rPr>
-        <w:t xml:space="preserve"> </w:t>
-      </w:r>
-      <w:r>
-        <w:rPr>
-          <w:rFonts w:hint="eastAsia"/>
-        </w:rPr>
-        <w:t>쓰고</w:t>
-      </w:r>
-      <w:r>
-        <w:rPr>
-          <w:rFonts w:hint="eastAsia"/>
-        </w:rPr>
-        <w:t>,</w:t>
-      </w:r>
-      <w:r>
-        <w:t xml:space="preserve"> </w:t>
-      </w:r>
-      <w:r>
-        <w:rPr>
-          <w:rFonts w:hint="eastAsia"/>
-        </w:rPr>
-        <w:t>모델의</w:t>
-      </w:r>
-      <w:r>
-        <w:rPr>
-          <w:rFonts w:hint="eastAsia"/>
-        </w:rPr>
-        <w:t xml:space="preserve"> </w:t>
-      </w:r>
-      <w:r>
-        <w:rPr>
-          <w:rFonts w:hint="eastAsia"/>
-        </w:rPr>
-        <w:t>경우</w:t>
-      </w:r>
-      <w:r>
-        <w:rPr>
-          <w:rFonts w:hint="eastAsia"/>
-        </w:rPr>
-        <w:t xml:space="preserve"> </w:t>
-      </w:r>
-      <w:r>
-        <w:rPr>
-          <w:rFonts w:hint="eastAsia"/>
-        </w:rPr>
-        <w:t>말미에</w:t>
-      </w:r>
-      <w:r>
-        <w:rPr>
-          <w:rFonts w:hint="eastAsia"/>
-        </w:rPr>
-        <w:t xml:space="preserve"> _</w:t>
-      </w:r>
-      <w:r>
-        <w:t>md</w:t>
-      </w:r>
-      <w:r>
-        <w:rPr>
-          <w:rFonts w:hint="eastAsia"/>
-        </w:rPr>
-        <w:t>를</w:t>
-      </w:r>
-      <w:r>
-        <w:rPr>
-          <w:rFonts w:hint="eastAsia"/>
-        </w:rPr>
-        <w:t xml:space="preserve"> </w:t>
-      </w:r>
-      <w:r>
-        <w:rPr>
-          <w:rFonts w:hint="eastAsia"/>
-        </w:rPr>
-        <w:t>붙인다</w:t>
-      </w:r>
-      <w:r>
-        <w:rPr>
-          <w:rFonts w:hint="eastAsia"/>
-        </w:rPr>
-        <w:t>.</w:t>
-      </w:r>
-      <w:r>
-        <w:t xml:space="preserve"> View</w:t>
-      </w:r>
-      <w:r>
-        <w:rPr>
-          <w:rFonts w:hint="eastAsia"/>
-        </w:rPr>
-        <w:t>프로그램의</w:t>
-      </w:r>
-      <w:r>
-        <w:rPr>
-          <w:rFonts w:hint="eastAsia"/>
-        </w:rPr>
-        <w:t xml:space="preserve"> </w:t>
-      </w:r>
-      <w:r>
-        <w:rPr>
-          <w:rFonts w:hint="eastAsia"/>
-        </w:rPr>
-        <w:t>경우</w:t>
-      </w:r>
-      <w:r>
-        <w:rPr>
-          <w:rFonts w:hint="eastAsia"/>
-        </w:rPr>
-        <w:t xml:space="preserve"> </w:t>
-      </w:r>
-      <w:r>
-        <w:rPr>
-          <w:rFonts w:hint="eastAsia"/>
-        </w:rPr>
-        <w:t>첫</w:t>
-      </w:r>
-      <w:r>
-        <w:rPr>
-          <w:rFonts w:hint="eastAsia"/>
-        </w:rPr>
-        <w:t xml:space="preserve"> </w:t>
-      </w:r>
-      <w:r>
-        <w:rPr>
-          <w:rFonts w:hint="eastAsia"/>
-        </w:rPr>
-        <w:t>글자가</w:t>
-      </w:r>
-      <w:r>
-        <w:rPr>
-          <w:rFonts w:hint="eastAsia"/>
-        </w:rPr>
-        <w:t xml:space="preserve"> </w:t>
-      </w:r>
-      <w:r>
-        <w:rPr>
-          <w:rFonts w:hint="eastAsia"/>
-        </w:rPr>
-        <w:t>소문자이다</w:t>
-      </w:r>
-      <w:r>
-        <w:rPr>
-          <w:rFonts w:hint="eastAsia"/>
-        </w:rPr>
-        <w:t>.</w:t>
-      </w:r>
-    </w:p>
-    <w:p>
-      <w:pPr>
-        <w:spacing w:after="0" w:line="360" w:lineRule="auto"/>
-        <w:jc w:val="both"/>
-      </w:pPr>
     </w:p>
     <w:p>
       <w:pPr>
@@ -9628,9 +9545,6 @@
     <w:p>
       <w:pPr>
         <w:spacing w:line="360" w:lineRule="auto"/>
-        <w:rPr>
-          <w:rFonts w:hint="eastAsia"/>
-        </w:rPr>
       </w:pPr>
     </w:p>
     <w:p>
@@ -10557,6 +10471,12 @@
     </w:p>
     <w:p>
       <w:pPr>
+        <w:spacing w:after="0" w:line="360" w:lineRule="auto"/>
+        <w:jc w:val="both"/>
+      </w:pPr>
+    </w:p>
+    <w:p>
+      <w:pPr>
         <w:pStyle w:val="4"/>
         <w:spacing w:line="360" w:lineRule="auto"/>
       </w:pPr>
@@ -10717,14 +10637,12 @@
         </w:rPr>
         <w:t xml:space="preserve"> route()</w:t>
       </w:r>
-      <w:proofErr w:type="spellStart"/>
       <w:r>
         <w:rPr>
           <w:rFonts w:hint="eastAsia"/>
         </w:rPr>
         <w:t>를</w:t>
       </w:r>
-      <w:proofErr w:type="spellEnd"/>
       <w:r>
         <w:rPr>
           <w:rFonts w:hint="eastAsia"/>
@@ -10772,9 +10690,6 @@
       <w:pPr>
         <w:spacing w:after="0" w:line="360" w:lineRule="auto"/>
         <w:jc w:val="both"/>
-        <w:rPr>
-          <w:rFonts w:hint="eastAsia"/>
-        </w:rPr>
       </w:pPr>
     </w:p>
     <w:p>
@@ -10782,125 +10697,270 @@
         <w:pStyle w:val="4"/>
         <w:spacing w:line="360" w:lineRule="auto"/>
       </w:pPr>
+      <w:r>
+        <w:rPr>
+          <w:rFonts w:hint="eastAsia"/>
+        </w:rPr>
+        <w:t>Config</w:t>
+      </w:r>
+      <w:r>
+        <w:t>.xml</w:t>
+      </w:r>
+    </w:p>
+    <w:p>
+      <w:pPr>
+        <w:spacing w:after="0" w:line="360" w:lineRule="auto"/>
+        <w:jc w:val="both"/>
+      </w:pPr>
+      <w:r>
+        <w:t>Config.xml</w:t>
+      </w:r>
+      <w:r>
+        <w:rPr>
+          <w:rFonts w:hint="eastAsia"/>
+        </w:rPr>
+        <w:t>은</w:t>
+      </w:r>
+      <w:r>
+        <w:rPr>
+          <w:rFonts w:hint="eastAsia"/>
+        </w:rPr>
+        <w:t xml:space="preserve"> </w:t>
+      </w:r>
+      <w:r>
+        <w:t xml:space="preserve">UB </w:t>
+      </w:r>
+      <w:r>
+        <w:rPr>
+          <w:rFonts w:hint="eastAsia"/>
+        </w:rPr>
+        <w:t>실</w:t>
+      </w:r>
+      <w:r>
+        <w:t>행에</w:t>
+      </w:r>
+      <w:r>
+        <w:rPr>
+          <w:rFonts w:hint="eastAsia"/>
+        </w:rPr>
+        <w:t xml:space="preserve"> </w:t>
+      </w:r>
+      <w:r>
+        <w:rPr>
+          <w:rFonts w:hint="eastAsia"/>
+        </w:rPr>
+        <w:t>관</w:t>
+      </w:r>
+      <w:r>
+        <w:t>한</w:t>
+      </w:r>
+      <w:r>
+        <w:rPr>
+          <w:rFonts w:hint="eastAsia"/>
+        </w:rPr>
+        <w:t xml:space="preserve"> </w:t>
+      </w:r>
+      <w:r>
+        <w:rPr>
+          <w:rFonts w:hint="eastAsia"/>
+        </w:rPr>
+        <w:t>여</w:t>
+      </w:r>
+      <w:r>
+        <w:t>러</w:t>
+      </w:r>
+      <w:r>
+        <w:rPr>
+          <w:rFonts w:hint="eastAsia"/>
+        </w:rPr>
+        <w:t xml:space="preserve"> Configuration </w:t>
+      </w:r>
+      <w:r>
+        <w:rPr>
+          <w:rFonts w:hint="eastAsia"/>
+        </w:rPr>
+        <w:t>정</w:t>
+      </w:r>
+      <w:r>
+        <w:t>보를</w:t>
+      </w:r>
+      <w:r>
+        <w:rPr>
+          <w:rFonts w:hint="eastAsia"/>
+        </w:rPr>
+        <w:t xml:space="preserve"> </w:t>
+      </w:r>
+      <w:r>
+        <w:rPr>
+          <w:rFonts w:hint="eastAsia"/>
+        </w:rPr>
+        <w:t>갖</w:t>
+      </w:r>
+      <w:r>
+        <w:t>고</w:t>
+      </w:r>
+      <w:r>
+        <w:rPr>
+          <w:rFonts w:hint="eastAsia"/>
+        </w:rPr>
+        <w:t xml:space="preserve"> </w:t>
+      </w:r>
+      <w:r>
+        <w:t>있</w:t>
+      </w:r>
+      <w:r>
+        <w:rPr>
+          <w:rFonts w:hint="eastAsia"/>
+        </w:rPr>
+        <w:t>는</w:t>
+      </w:r>
+      <w:r>
+        <w:rPr>
+          <w:rFonts w:hint="eastAsia"/>
+        </w:rPr>
+        <w:t xml:space="preserve"> </w:t>
+      </w:r>
+      <w:r>
+        <w:rPr>
+          <w:rFonts w:hint="eastAsia"/>
+        </w:rPr>
+        <w:t>XML</w:t>
+      </w:r>
+      <w:r>
+        <w:rPr>
+          <w:rFonts w:hint="eastAsia"/>
+        </w:rPr>
+        <w:t>형식의</w:t>
+      </w:r>
+      <w:r>
+        <w:rPr>
+          <w:rFonts w:hint="eastAsia"/>
+        </w:rPr>
+        <w:t xml:space="preserve"> </w:t>
+      </w:r>
+      <w:r>
+        <w:rPr>
+          <w:rFonts w:hint="eastAsia"/>
+        </w:rPr>
+        <w:t>파일</w:t>
+      </w:r>
+      <w:r>
+        <w:t>이다</w:t>
+      </w:r>
+      <w:r>
+        <w:rPr>
+          <w:rFonts w:hint="eastAsia"/>
+        </w:rPr>
+        <w:t>.</w:t>
+      </w:r>
+    </w:p>
+    <w:p>
+      <w:pPr>
+        <w:spacing w:after="0" w:line="360" w:lineRule="auto"/>
+        <w:jc w:val="both"/>
+      </w:pPr>
+    </w:p>
+    <w:p>
+      <w:pPr>
+        <w:spacing w:after="0" w:line="360" w:lineRule="auto"/>
+        <w:jc w:val="both"/>
+        <w:rPr>
+          <w:rFonts w:hint="eastAsia"/>
+        </w:rPr>
+      </w:pPr>
+      <w:r>
+        <w:rPr>
+          <w:rFonts w:hint="eastAsia"/>
+        </w:rPr>
+        <w:lastRenderedPageBreak/>
+        <w:t>XML</w:t>
+      </w:r>
+      <w:r>
+        <w:t xml:space="preserve"> </w:t>
+      </w:r>
+      <w:r>
+        <w:rPr>
+          <w:rFonts w:hint="eastAsia"/>
+        </w:rPr>
+        <w:t>E</w:t>
+      </w:r>
+      <w:r>
+        <w:t xml:space="preserve">lement </w:t>
+      </w:r>
+      <w:r>
+        <w:rPr>
+          <w:rFonts w:hint="eastAsia"/>
+        </w:rPr>
+        <w:t>Naming Rule</w:t>
+      </w:r>
+      <w:r>
+        <w:rPr>
+          <w:rFonts w:hint="eastAsia"/>
+        </w:rPr>
+        <w:t>을</w:t>
+      </w:r>
+      <w:r>
+        <w:rPr>
+          <w:rFonts w:hint="eastAsia"/>
+        </w:rPr>
+        <w:t xml:space="preserve"> </w:t>
+      </w:r>
+      <w:r>
+        <w:rPr>
+          <w:rFonts w:hint="eastAsia"/>
+        </w:rPr>
+        <w:t>포함한</w:t>
+      </w:r>
+      <w:r>
+        <w:rPr>
+          <w:rFonts w:hint="eastAsia"/>
+        </w:rPr>
+        <w:t xml:space="preserve"> </w:t>
+      </w:r>
+      <w:r>
+        <w:rPr>
+          <w:rFonts w:hint="eastAsia"/>
+        </w:rPr>
+        <w:t>그</w:t>
+      </w:r>
+      <w:r>
+        <w:rPr>
+          <w:rFonts w:hint="eastAsia"/>
+        </w:rPr>
+        <w:t xml:space="preserve"> </w:t>
+      </w:r>
+      <w:r>
+        <w:rPr>
+          <w:rFonts w:hint="eastAsia"/>
+        </w:rPr>
+        <w:t>내용에</w:t>
+      </w:r>
+      <w:r>
+        <w:rPr>
+          <w:rFonts w:hint="eastAsia"/>
+        </w:rPr>
+        <w:t xml:space="preserve"> </w:t>
+      </w:r>
+      <w:r>
+        <w:rPr>
+          <w:rFonts w:hint="eastAsia"/>
+        </w:rPr>
+        <w:t>관해</w:t>
+      </w:r>
+      <w:r>
+        <w:rPr>
+          <w:rFonts w:hint="eastAsia"/>
+        </w:rPr>
+        <w:t xml:space="preserve"> </w:t>
+      </w:r>
       <w:proofErr w:type="spellStart"/>
       <w:r>
         <w:rPr>
           <w:rFonts w:hint="eastAsia"/>
         </w:rPr>
-        <w:t>Config</w:t>
-      </w:r>
-      <w:r>
-        <w:t>.php</w:t>
+        <w:t>명세한다</w:t>
       </w:r>
       <w:proofErr w:type="spellEnd"/>
-    </w:p>
-    <w:p>
-      <w:pPr>
-        <w:spacing w:after="0" w:line="360" w:lineRule="auto"/>
-        <w:jc w:val="both"/>
-      </w:pPr>
-      <w:r>
-        <w:t xml:space="preserve">UB </w:t>
-      </w:r>
-      <w:r>
-        <w:rPr>
-          <w:rFonts w:hint="eastAsia"/>
-        </w:rPr>
-        <w:t>실</w:t>
-      </w:r>
-      <w:r>
-        <w:t>행에</w:t>
-      </w:r>
-      <w:r>
-        <w:rPr>
-          <w:rFonts w:hint="eastAsia"/>
-        </w:rPr>
-        <w:t xml:space="preserve"> </w:t>
-      </w:r>
-      <w:r>
-        <w:rPr>
-          <w:rFonts w:hint="eastAsia"/>
-        </w:rPr>
-        <w:t>관</w:t>
-      </w:r>
-      <w:r>
-        <w:t>한</w:t>
-      </w:r>
-      <w:r>
-        <w:rPr>
-          <w:rFonts w:hint="eastAsia"/>
-        </w:rPr>
-        <w:t xml:space="preserve"> </w:t>
-      </w:r>
-      <w:r>
-        <w:rPr>
-          <w:rFonts w:hint="eastAsia"/>
-        </w:rPr>
-        <w:t>여</w:t>
-      </w:r>
-      <w:r>
-        <w:t>러</w:t>
-      </w:r>
-      <w:r>
-        <w:rPr>
-          <w:rFonts w:hint="eastAsia"/>
-        </w:rPr>
-        <w:t xml:space="preserve"> Configuration </w:t>
-      </w:r>
-      <w:r>
-        <w:rPr>
-          <w:rFonts w:hint="eastAsia"/>
-        </w:rPr>
-        <w:t>정</w:t>
-      </w:r>
-      <w:r>
-        <w:t>보를</w:t>
-      </w:r>
-      <w:r>
-        <w:rPr>
-          <w:rFonts w:hint="eastAsia"/>
-        </w:rPr>
-        <w:t xml:space="preserve"> </w:t>
-      </w:r>
-      <w:r>
-        <w:rPr>
-          <w:rFonts w:hint="eastAsia"/>
-        </w:rPr>
-        <w:t>갖</w:t>
-      </w:r>
-      <w:r>
-        <w:t>고</w:t>
-      </w:r>
-      <w:r>
-        <w:rPr>
-          <w:rFonts w:hint="eastAsia"/>
-        </w:rPr>
-        <w:t xml:space="preserve"> </w:t>
-      </w:r>
-      <w:r>
-        <w:t>있</w:t>
-      </w:r>
-      <w:r>
-        <w:rPr>
-          <w:rFonts w:hint="eastAsia"/>
-        </w:rPr>
-        <w:t>는</w:t>
-      </w:r>
-      <w:r>
-        <w:rPr>
-          <w:rFonts w:hint="eastAsia"/>
-        </w:rPr>
-        <w:t xml:space="preserve"> </w:t>
-      </w:r>
-      <w:r>
-        <w:rPr>
-          <w:rFonts w:hint="eastAsia"/>
-        </w:rPr>
-        <w:t>객</w:t>
-      </w:r>
-      <w:r>
-        <w:t>체이다</w:t>
-      </w:r>
       <w:r>
         <w:rPr>
           <w:rFonts w:hint="eastAsia"/>
@@ -10913,136 +10973,47 @@
         <w:spacing w:after="0" w:line="360" w:lineRule="auto"/>
         <w:jc w:val="both"/>
       </w:pPr>
-      <w:r>
-        <w:rPr>
-          <w:rFonts w:hint="eastAsia"/>
-        </w:rPr>
-        <w:t>app</w:t>
-      </w:r>
-      <w:r>
-        <w:rPr>
-          <w:rFonts w:hint="eastAsia"/>
-        </w:rPr>
-        <w:t>폴</w:t>
-      </w:r>
-      <w:r>
-        <w:t>더의</w:t>
-      </w:r>
-      <w:r>
-        <w:rPr>
-          <w:rFonts w:hint="eastAsia"/>
-        </w:rPr>
-        <w:t xml:space="preserve"> </w:t>
-      </w:r>
-      <w:proofErr w:type="spellStart"/>
-      <w:r>
-        <w:rPr>
-          <w:rFonts w:hint="eastAsia"/>
-        </w:rPr>
-        <w:t>config.php</w:t>
-      </w:r>
-      <w:proofErr w:type="spellEnd"/>
-      <w:r>
-        <w:rPr>
-          <w:rFonts w:hint="eastAsia"/>
-        </w:rPr>
-        <w:t xml:space="preserve"> </w:t>
-      </w:r>
-      <w:proofErr w:type="spellStart"/>
-      <w:r>
-        <w:rPr>
-          <w:rFonts w:hint="eastAsia"/>
-        </w:rPr>
-        <w:t>를</w:t>
-      </w:r>
-      <w:proofErr w:type="spellEnd"/>
-      <w:r>
-        <w:rPr>
-          <w:rFonts w:hint="eastAsia"/>
-        </w:rPr>
-        <w:t xml:space="preserve"> </w:t>
-      </w:r>
-      <w:r>
-        <w:rPr>
-          <w:rFonts w:hint="eastAsia"/>
-        </w:rPr>
-        <w:t>참</w:t>
-      </w:r>
-      <w:r>
-        <w:t>조한다</w:t>
-      </w:r>
-      <w:r>
-        <w:rPr>
-          <w:rFonts w:hint="eastAsia"/>
-        </w:rPr>
-        <w:t>.</w:t>
-      </w:r>
-    </w:p>
-    <w:p>
-      <w:pPr>
-        <w:spacing w:after="0" w:line="360" w:lineRule="auto"/>
-        <w:jc w:val="both"/>
-      </w:pPr>
-    </w:p>
-    <w:p>
-      <w:pPr>
-        <w:spacing w:after="0" w:line="360" w:lineRule="auto"/>
-        <w:jc w:val="both"/>
-      </w:pPr>
-      <w:r>
-        <w:rPr>
-          <w:rFonts w:hint="eastAsia"/>
-        </w:rPr>
-        <w:lastRenderedPageBreak/>
-        <w:t>추후</w:t>
-      </w:r>
-      <w:r>
-        <w:rPr>
-          <w:rFonts w:hint="eastAsia"/>
-        </w:rPr>
-        <w:t xml:space="preserve"> </w:t>
-      </w:r>
-      <w:r>
-        <w:rPr>
-          <w:rFonts w:hint="eastAsia"/>
-        </w:rPr>
-        <w:t>개발</w:t>
-      </w:r>
-      <w:r>
-        <w:rPr>
-          <w:rFonts w:hint="eastAsia"/>
-        </w:rPr>
-        <w:t xml:space="preserve"> </w:t>
-      </w:r>
-      <w:r>
-        <w:rPr>
-          <w:rFonts w:hint="eastAsia"/>
-        </w:rPr>
-        <w:t>요소로</w:t>
-      </w:r>
-      <w:r>
-        <w:rPr>
-          <w:rFonts w:hint="eastAsia"/>
-        </w:rPr>
-        <w:t xml:space="preserve"> </w:t>
-      </w:r>
-      <w:r>
-        <w:rPr>
-          <w:rFonts w:hint="eastAsia"/>
-        </w:rPr>
-        <w:t>남겨둔다</w:t>
-      </w:r>
-      <w:r>
-        <w:rPr>
-          <w:rFonts w:hint="eastAsia"/>
-        </w:rPr>
-        <w:t>.</w:t>
-      </w:r>
-    </w:p>
-    <w:p>
-      <w:pPr>
-        <w:spacing w:after="0" w:line="360" w:lineRule="auto"/>
-        <w:jc w:val="both"/>
+    </w:p>
+    <w:p>
+      <w:pPr>
+        <w:spacing w:after="0" w:line="360" w:lineRule="auto"/>
+        <w:jc w:val="both"/>
+      </w:pPr>
+      <w:r>
+        <w:t>Element Name</w:t>
+      </w:r>
+      <w:r>
+        <w:rPr>
+          <w:rFonts w:hint="eastAsia"/>
+        </w:rPr>
+        <w:t>은</w:t>
+      </w:r>
+      <w:r>
+        <w:rPr>
+          <w:rFonts w:hint="eastAsia"/>
+        </w:rPr>
+        <w:t xml:space="preserve"> </w:t>
+      </w:r>
+    </w:p>
+    <w:p>
+      <w:pPr>
+        <w:spacing w:after="0" w:line="360" w:lineRule="auto"/>
+        <w:jc w:val="both"/>
+      </w:pPr>
+    </w:p>
+    <w:p>
+      <w:pPr>
+        <w:spacing w:after="0" w:line="360" w:lineRule="auto"/>
+        <w:jc w:val="both"/>
+      </w:pPr>
+    </w:p>
+    <w:p>
+      <w:pPr>
+        <w:spacing w:after="0" w:line="360" w:lineRule="auto"/>
+        <w:jc w:val="both"/>
+        <w:rPr>
+          <w:rFonts w:hint="eastAsia"/>
+        </w:rPr>
       </w:pPr>
     </w:p>
     <w:p>
@@ -13182,9 +13153,6 @@
       <w:pPr>
         <w:spacing w:after="0" w:line="360" w:lineRule="auto"/>
         <w:jc w:val="both"/>
-        <w:rPr>
-          <w:rFonts w:hint="eastAsia"/>
-        </w:rPr>
       </w:pPr>
       <w:r>
         <w:rPr>
@@ -13812,9 +13780,6 @@
       <w:pPr>
         <w:spacing w:after="0" w:line="360" w:lineRule="auto"/>
         <w:jc w:val="both"/>
-        <w:rPr>
-          <w:rFonts w:hint="eastAsia"/>
-        </w:rPr>
       </w:pPr>
       <w:r>
         <w:rPr>
@@ -14257,9 +14222,6 @@
       <w:pPr>
         <w:spacing w:after="0" w:line="360" w:lineRule="auto"/>
         <w:jc w:val="both"/>
-        <w:rPr>
-          <w:rFonts w:hint="eastAsia"/>
-        </w:rPr>
       </w:pPr>
     </w:p>
     <w:p>
@@ -14385,157 +14347,6 @@
       </w:pPr>
       <w:proofErr w:type="spellStart"/>
       <w:r>
-        <w:t>Notice</w:t>
-      </w:r>
-      <w:r>
-        <w:rPr>
-          <w:rFonts w:hint="eastAsia"/>
-        </w:rPr>
-        <w:t>.php</w:t>
-      </w:r>
-      <w:proofErr w:type="spellEnd"/>
-      <w:r>
-        <w:rPr>
-          <w:rFonts w:hint="eastAsia"/>
-        </w:rPr>
-        <w:t xml:space="preserve"> (</w:t>
-      </w:r>
-      <w:r>
-        <w:t>Controller</w:t>
-      </w:r>
-      <w:r>
-        <w:rPr>
-          <w:rFonts w:hint="eastAsia"/>
-        </w:rPr>
-        <w:t>)</w:t>
-      </w:r>
-    </w:p>
-    <w:p>
-      <w:pPr>
-        <w:spacing w:after="0" w:line="360" w:lineRule="auto"/>
-        <w:jc w:val="both"/>
-      </w:pPr>
-      <w:r>
-        <w:rPr>
-          <w:rFonts w:hint="eastAsia"/>
-        </w:rPr>
-        <w:t xml:space="preserve">URL: </w:t>
-      </w:r>
-      <w:proofErr w:type="spellStart"/>
-      <w:r>
-        <w:rPr>
-          <w:rFonts w:hint="eastAsia"/>
-        </w:rPr>
-        <w:t>localhost</w:t>
-      </w:r>
-      <w:proofErr w:type="spellEnd"/>
-      <w:r>
-        <w:rPr>
-          <w:rFonts w:hint="eastAsia"/>
-        </w:rPr>
-        <w:t>/</w:t>
-      </w:r>
-      <w:r>
-        <w:t>notice/</w:t>
-      </w:r>
-      <w:r>
-        <w:t xml:space="preserve"> </w:t>
-      </w:r>
-    </w:p>
-    <w:p>
-      <w:pPr>
-        <w:spacing w:after="0" w:line="360" w:lineRule="auto"/>
-        <w:jc w:val="both"/>
-      </w:pPr>
-      <w:r>
-        <w:rPr>
-          <w:rFonts w:hint="eastAsia"/>
-        </w:rPr>
-        <w:t>최근</w:t>
-      </w:r>
-      <w:r>
-        <w:rPr>
-          <w:rFonts w:hint="eastAsia"/>
-        </w:rPr>
-        <w:t xml:space="preserve"> </w:t>
-      </w:r>
-      <w:r>
-        <w:rPr>
-          <w:rFonts w:hint="eastAsia"/>
-        </w:rPr>
-        <w:t>공지사항을</w:t>
-      </w:r>
-      <w:r>
-        <w:rPr>
-          <w:rFonts w:hint="eastAsia"/>
-        </w:rPr>
-        <w:t xml:space="preserve"> </w:t>
-      </w:r>
-      <w:r>
-        <w:rPr>
-          <w:rFonts w:hint="eastAsia"/>
-        </w:rPr>
-        <w:t>출력하는</w:t>
-      </w:r>
-      <w:r>
-        <w:rPr>
-          <w:rFonts w:hint="eastAsia"/>
-        </w:rPr>
-        <w:t xml:space="preserve"> </w:t>
-      </w:r>
-      <w:r>
-        <w:rPr>
-          <w:rFonts w:hint="eastAsia"/>
-        </w:rPr>
-        <w:t>것을</w:t>
-      </w:r>
-      <w:r>
-        <w:rPr>
-          <w:rFonts w:hint="eastAsia"/>
-        </w:rPr>
-        <w:t xml:space="preserve"> </w:t>
-      </w:r>
-      <w:r>
-        <w:rPr>
-          <w:rFonts w:hint="eastAsia"/>
-        </w:rPr>
-        <w:t>관장하는</w:t>
-      </w:r>
-      <w:r>
-        <w:rPr>
-          <w:rFonts w:hint="eastAsia"/>
-        </w:rPr>
-        <w:t xml:space="preserve"> </w:t>
-      </w:r>
-      <w:r>
-        <w:rPr>
-          <w:rFonts w:hint="eastAsia"/>
-        </w:rPr>
-        <w:t>컨트롤러이다</w:t>
-      </w:r>
-      <w:r>
-        <w:rPr>
-          <w:rFonts w:hint="eastAsia"/>
-        </w:rPr>
-        <w:t>.</w:t>
-      </w:r>
-    </w:p>
-    <w:p>
-      <w:pPr>
-        <w:spacing w:after="0" w:line="360" w:lineRule="auto"/>
-        <w:jc w:val="both"/>
-      </w:pPr>
-    </w:p>
-    <w:p>
-      <w:pPr>
-        <w:spacing w:after="0" w:line="360" w:lineRule="auto"/>
-        <w:jc w:val="both"/>
-      </w:pPr>
-      <w:proofErr w:type="spellStart"/>
-      <w:r>
-        <w:rPr>
-          <w:rFonts w:hint="eastAsia"/>
-        </w:rPr>
         <w:lastRenderedPageBreak/>
         <w:t>Notice</w:t>
       </w:r>
@@ -14550,6 +14361,157 @@
         <w:rPr>
           <w:rFonts w:hint="eastAsia"/>
         </w:rPr>
+        <w:t xml:space="preserve"> (</w:t>
+      </w:r>
+      <w:r>
+        <w:t>Controller</w:t>
+      </w:r>
+      <w:r>
+        <w:rPr>
+          <w:rFonts w:hint="eastAsia"/>
+        </w:rPr>
+        <w:t>)</w:t>
+      </w:r>
+    </w:p>
+    <w:p>
+      <w:pPr>
+        <w:spacing w:after="0" w:line="360" w:lineRule="auto"/>
+        <w:jc w:val="both"/>
+      </w:pPr>
+      <w:r>
+        <w:rPr>
+          <w:rFonts w:hint="eastAsia"/>
+        </w:rPr>
+        <w:t xml:space="preserve">URL: </w:t>
+      </w:r>
+      <w:proofErr w:type="spellStart"/>
+      <w:r>
+        <w:rPr>
+          <w:rFonts w:hint="eastAsia"/>
+        </w:rPr>
+        <w:t>localhost</w:t>
+      </w:r>
+      <w:proofErr w:type="spellEnd"/>
+      <w:r>
+        <w:rPr>
+          <w:rFonts w:hint="eastAsia"/>
+        </w:rPr>
+        <w:t>/</w:t>
+      </w:r>
+      <w:r>
+        <w:t>notice/</w:t>
+      </w:r>
+      <w:r>
+        <w:t xml:space="preserve"> </w:t>
+      </w:r>
+    </w:p>
+    <w:p>
+      <w:pPr>
+        <w:spacing w:after="0" w:line="360" w:lineRule="auto"/>
+        <w:jc w:val="both"/>
+      </w:pPr>
+      <w:r>
+        <w:rPr>
+          <w:rFonts w:hint="eastAsia"/>
+        </w:rPr>
+        <w:t>최근</w:t>
+      </w:r>
+      <w:r>
+        <w:rPr>
+          <w:rFonts w:hint="eastAsia"/>
+        </w:rPr>
+        <w:t xml:space="preserve"> </w:t>
+      </w:r>
+      <w:r>
+        <w:rPr>
+          <w:rFonts w:hint="eastAsia"/>
+        </w:rPr>
+        <w:t>공지사항을</w:t>
+      </w:r>
+      <w:r>
+        <w:rPr>
+          <w:rFonts w:hint="eastAsia"/>
+        </w:rPr>
+        <w:t xml:space="preserve"> </w:t>
+      </w:r>
+      <w:r>
+        <w:rPr>
+          <w:rFonts w:hint="eastAsia"/>
+        </w:rPr>
+        <w:t>출력하는</w:t>
+      </w:r>
+      <w:r>
+        <w:rPr>
+          <w:rFonts w:hint="eastAsia"/>
+        </w:rPr>
+        <w:t xml:space="preserve"> </w:t>
+      </w:r>
+      <w:r>
+        <w:rPr>
+          <w:rFonts w:hint="eastAsia"/>
+        </w:rPr>
+        <w:t>것을</w:t>
+      </w:r>
+      <w:r>
+        <w:rPr>
+          <w:rFonts w:hint="eastAsia"/>
+        </w:rPr>
+        <w:t xml:space="preserve"> </w:t>
+      </w:r>
+      <w:r>
+        <w:rPr>
+          <w:rFonts w:hint="eastAsia"/>
+        </w:rPr>
+        <w:t>관장하는</w:t>
+      </w:r>
+      <w:r>
+        <w:rPr>
+          <w:rFonts w:hint="eastAsia"/>
+        </w:rPr>
+        <w:t xml:space="preserve"> </w:t>
+      </w:r>
+      <w:r>
+        <w:rPr>
+          <w:rFonts w:hint="eastAsia"/>
+        </w:rPr>
+        <w:t>컨트롤러이다</w:t>
+      </w:r>
+      <w:r>
+        <w:rPr>
+          <w:rFonts w:hint="eastAsia"/>
+        </w:rPr>
+        <w:t>.</w:t>
+      </w:r>
+    </w:p>
+    <w:p>
+      <w:pPr>
+        <w:spacing w:after="0" w:line="360" w:lineRule="auto"/>
+        <w:jc w:val="both"/>
+      </w:pPr>
+    </w:p>
+    <w:p>
+      <w:pPr>
+        <w:spacing w:after="0" w:line="360" w:lineRule="auto"/>
+        <w:jc w:val="both"/>
+      </w:pPr>
+      <w:proofErr w:type="spellStart"/>
+      <w:r>
+        <w:rPr>
+          <w:rFonts w:hint="eastAsia"/>
+        </w:rPr>
+        <w:t>Notice</w:t>
+      </w:r>
+      <w:r>
+        <w:rPr>
+          <w:rFonts w:hint="eastAsia"/>
+        </w:rPr>
+        <w:t>.php</w:t>
+      </w:r>
+      <w:proofErr w:type="spellEnd"/>
+      <w:r>
+        <w:rPr>
+          <w:rFonts w:hint="eastAsia"/>
+        </w:rPr>
         <w:t xml:space="preserve"> </w:t>
       </w:r>
       <w:r>
@@ -15004,9 +14966,6 @@
       <w:pPr>
         <w:spacing w:after="0" w:line="360" w:lineRule="auto"/>
         <w:jc w:val="both"/>
-        <w:rPr>
-          <w:rFonts w:hint="eastAsia"/>
-        </w:rPr>
       </w:pPr>
     </w:p>
     <w:p>
@@ -15879,9 +15838,6 @@
       <w:pPr>
         <w:spacing w:after="0" w:line="360" w:lineRule="auto"/>
         <w:jc w:val="both"/>
-        <w:rPr>
-          <w:rFonts w:hint="eastAsia"/>
-        </w:rPr>
       </w:pPr>
       <w:r>
         <w:tab/>
@@ -15963,9 +15919,6 @@
         <w:spacing w:after="0" w:line="360" w:lineRule="auto"/>
         <w:ind w:left="432"/>
         <w:jc w:val="both"/>
-        <w:rPr>
-          <w:rFonts w:hint="eastAsia"/>
-        </w:rPr>
       </w:pPr>
       <w:r>
         <w:rPr>
@@ -16134,6 +16087,7 @@
       </w:pPr>
       <w:proofErr w:type="spellStart"/>
       <w:r>
+        <w:lastRenderedPageBreak/>
         <w:t>Database.php</w:t>
       </w:r>
       <w:proofErr w:type="spellEnd"/>
@@ -16327,7 +16281,6 @@
         <w:rPr>
           <w:rFonts w:hint="eastAsia"/>
         </w:rPr>
-        <w:lastRenderedPageBreak/>
         <w:t>함수</w:t>
       </w:r>
     </w:p>
@@ -16336,9 +16289,6 @@
         <w:spacing w:after="0" w:line="360" w:lineRule="auto"/>
         <w:ind w:left="432"/>
         <w:jc w:val="both"/>
-        <w:rPr>
-          <w:rFonts w:hint="eastAsia"/>
-        </w:rPr>
       </w:pPr>
       <w:r>
         <w:t>connect()</w:t>
@@ -16668,9 +16618,6 @@
         <w:spacing w:after="0" w:line="360" w:lineRule="auto"/>
         <w:ind w:left="432"/>
         <w:jc w:val="both"/>
-        <w:rPr>
-          <w:rFonts w:hint="eastAsia"/>
-        </w:rPr>
       </w:pPr>
       <w:proofErr w:type="gramStart"/>
       <w:r>
@@ -16714,9 +16661,6 @@
       <w:pPr>
         <w:spacing w:after="0" w:line="360" w:lineRule="auto"/>
         <w:jc w:val="both"/>
-        <w:rPr>
-          <w:rFonts w:hint="eastAsia"/>
-        </w:rPr>
       </w:pPr>
       <w:r>
         <w:rPr>
@@ -17043,9 +16987,6 @@
         <w:spacing w:after="0" w:line="360" w:lineRule="auto"/>
         <w:ind w:left="432"/>
         <w:jc w:val="both"/>
-        <w:rPr>
-          <w:rFonts w:hint="eastAsia"/>
-        </w:rPr>
       </w:pPr>
       <w:proofErr w:type="spellStart"/>
       <w:r>
@@ -17139,9 +17080,6 @@
         <w:spacing w:after="0" w:line="360" w:lineRule="auto"/>
         <w:ind w:left="432"/>
         <w:jc w:val="both"/>
-        <w:rPr>
-          <w:rFonts w:hint="eastAsia"/>
-        </w:rPr>
       </w:pPr>
       <w:proofErr w:type="spellStart"/>
       <w:r>
@@ -17232,9 +17170,6 @@
         <w:spacing w:after="0" w:line="360" w:lineRule="auto"/>
         <w:ind w:left="432"/>
         <w:jc w:val="both"/>
-        <w:rPr>
-          <w:rFonts w:hint="eastAsia"/>
-        </w:rPr>
       </w:pPr>
       <w:proofErr w:type="spellStart"/>
       <w:r>
@@ -17414,9 +17349,6 @@
         <w:spacing w:after="0" w:line="360" w:lineRule="auto"/>
         <w:ind w:left="432"/>
         <w:jc w:val="both"/>
-        <w:rPr>
-          <w:rFonts w:hint="eastAsia"/>
-        </w:rPr>
       </w:pPr>
       <w:proofErr w:type="spellStart"/>
       <w:r>
@@ -17618,9 +17550,6 @@
         <w:spacing w:after="0" w:line="360" w:lineRule="auto"/>
         <w:ind w:left="432"/>
         <w:jc w:val="both"/>
-        <w:rPr>
-          <w:rFonts w:hint="eastAsia"/>
-        </w:rPr>
       </w:pPr>
     </w:p>
     <w:p>
@@ -17653,9 +17582,6 @@
       <w:pPr>
         <w:spacing w:after="0" w:line="360" w:lineRule="auto"/>
         <w:jc w:val="both"/>
-        <w:rPr>
-          <w:rFonts w:hint="eastAsia"/>
-        </w:rPr>
       </w:pPr>
       <w:r>
         <w:rPr>
@@ -17890,6 +17816,7 @@
       </w:pPr>
       <w:proofErr w:type="spellStart"/>
       <w:r>
+        <w:lastRenderedPageBreak/>
         <w:t>getComment</w:t>
       </w:r>
       <w:proofErr w:type="spellEnd"/>
@@ -17931,9 +17858,6 @@
         <w:spacing w:after="0" w:line="360" w:lineRule="auto"/>
         <w:ind w:left="432"/>
         <w:jc w:val="both"/>
-        <w:rPr>
-          <w:rFonts w:hint="eastAsia"/>
-        </w:rPr>
       </w:pPr>
       <w:proofErr w:type="spellStart"/>
       <w:r>
@@ -18109,9 +18033,6 @@
         <w:spacing w:after="0" w:line="360" w:lineRule="auto"/>
         <w:ind w:left="432"/>
         <w:jc w:val="both"/>
-        <w:rPr>
-          <w:rFonts w:hint="eastAsia"/>
-        </w:rPr>
       </w:pPr>
       <w:proofErr w:type="spellStart"/>
       <w:r>
@@ -18159,7 +18080,6 @@
       </w:pPr>
       <w:proofErr w:type="spellStart"/>
       <w:r>
-        <w:lastRenderedPageBreak/>
         <w:t>delComment</w:t>
       </w:r>
       <w:proofErr w:type="spellEnd"/>
@@ -18264,9 +18184,6 @@
       <w:pPr>
         <w:spacing w:after="0" w:line="360" w:lineRule="auto"/>
         <w:jc w:val="both"/>
-        <w:rPr>
-          <w:rFonts w:hint="eastAsia"/>
-        </w:rPr>
       </w:pPr>
       <w:r>
         <w:rPr>
@@ -18416,9 +18333,6 @@
         <w:spacing w:after="0" w:line="360" w:lineRule="auto"/>
         <w:ind w:left="432"/>
         <w:jc w:val="both"/>
-        <w:rPr>
-          <w:rFonts w:hint="eastAsia"/>
-        </w:rPr>
       </w:pPr>
       <w:r>
         <w:rPr>
@@ -18463,9 +18377,6 @@
       <w:pPr>
         <w:spacing w:after="0" w:line="360" w:lineRule="auto"/>
         <w:jc w:val="both"/>
-        <w:rPr>
-          <w:rFonts w:hint="eastAsia"/>
-        </w:rPr>
       </w:pPr>
       <w:r>
         <w:rPr>
@@ -18620,9 +18531,6 @@
         <w:spacing w:after="0" w:line="360" w:lineRule="auto"/>
         <w:ind w:left="432"/>
         <w:jc w:val="both"/>
-        <w:rPr>
-          <w:rFonts w:hint="eastAsia"/>
-        </w:rPr>
       </w:pPr>
       <w:proofErr w:type="spellStart"/>
       <w:r>
@@ -18887,9 +18795,6 @@
         <w:spacing w:after="0" w:line="360" w:lineRule="auto"/>
         <w:ind w:left="432"/>
         <w:jc w:val="both"/>
-        <w:rPr>
-          <w:rFonts w:hint="eastAsia"/>
-        </w:rPr>
       </w:pPr>
     </w:p>
     <w:p>
@@ -18910,9 +18815,6 @@
       <w:pPr>
         <w:spacing w:after="0" w:line="360" w:lineRule="auto"/>
         <w:jc w:val="both"/>
-        <w:rPr>
-          <w:rFonts w:hint="eastAsia"/>
-        </w:rPr>
       </w:pPr>
       <w:r>
         <w:rPr>
@@ -18957,9 +18859,6 @@
       <w:pPr>
         <w:spacing w:after="0" w:line="360" w:lineRule="auto"/>
         <w:jc w:val="both"/>
-        <w:rPr>
-          <w:rFonts w:hint="eastAsia"/>
-        </w:rPr>
       </w:pPr>
       <w:r>
         <w:rPr>
@@ -19145,9 +19044,6 @@
       <w:pPr>
         <w:spacing w:after="0" w:line="360" w:lineRule="auto"/>
         <w:jc w:val="both"/>
-        <w:rPr>
-          <w:rFonts w:hint="eastAsia"/>
-        </w:rPr>
       </w:pPr>
       <w:r>
         <w:t>3.2 Database Schema</w:t>
@@ -19161,6 +19057,7 @@
       </w:pPr>
       <w:bookmarkStart w:id="20" w:name="_Toc425194813"/>
       <w:r>
+        <w:lastRenderedPageBreak/>
         <w:t>3.</w:t>
       </w:r>
       <w:r>
@@ -19411,7 +19308,7 @@
               <w:noProof/>
               <w:lang w:val="ko-KR"/>
             </w:rPr>
-            <w:t>5</w:t>
+            <w:t>8</w:t>
           </w:r>
           <w:r>
             <w:rPr>
@@ -20288,570 +20185,6 @@
 </w:styles>
 </file>
 
-<file path=word/glossary/document.xml><?xml version="1.0" encoding="utf-8"?>
-<w:glossaryDocument xmlns:wpc="http://schemas.microsoft.com/office/word/2010/wordprocessingCanvas" xmlns:mc="http://schemas.openxmlformats.org/markup-compatibility/2006" xmlns:o="urn:schemas-microsoft-com:office:office" xmlns:r="http://schemas.openxmlformats.org/officeDocument/2006/relationships" xmlns:m="http://schemas.openxmlformats.org/officeDocument/2006/math" xmlns:v="urn:schemas-microsoft-com:vml" xmlns:wp14="http://schemas.microsoft.com/office/word/2010/wordprocessingDrawing" xmlns:wp="http://schemas.openxmlformats.org/drawingml/2006/wordprocessingDrawing" xmlns:w10="urn:schemas-microsoft-com:office:word" xmlns:w="http://schemas.openxmlformats.org/wordprocessingml/2006/main" xmlns:w14="http://schemas.microsoft.com/office/word/2010/wordml" xmlns:w15="http://schemas.microsoft.com/office/word/2012/wordml" xmlns:wpg="http://schemas.microsoft.com/office/word/2010/wordprocessingGroup" xmlns:wpi="http://schemas.microsoft.com/office/word/2010/wordprocessingInk" xmlns:wne="http://schemas.microsoft.com/office/word/2006/wordml" xmlns:wps="http://schemas.microsoft.com/office/word/2010/wordprocessingShape" mc:Ignorable="w14 w15 wp14"/>
-</file>
-
-<file path=word/glossary/fontTable.xml><?xml version="1.0" encoding="utf-8"?>
-<w:fonts xmlns:mc="http://schemas.openxmlformats.org/markup-compatibility/2006" xmlns:r="http://schemas.openxmlformats.org/officeDocument/2006/relationships" xmlns:w="http://schemas.openxmlformats.org/wordprocessingml/2006/main" xmlns:w14="http://schemas.microsoft.com/office/word/2010/wordml" xmlns:w15="http://schemas.microsoft.com/office/word/2012/wordml" mc:Ignorable="w14 w15">
-  <w:font w:name="Times New Roman">
-    <w:panose1 w:val="02020603050405020304"/>
-    <w:charset w:val="00"/>
-    <w:family w:val="roman"/>
-    <w:pitch w:val="variable"/>
-    <w:sig w:usb0="E0002AFF" w:usb1="C0007841" w:usb2="00000009" w:usb3="00000000" w:csb0="000001FF" w:csb1="00000000"/>
-  </w:font>
-  <w:font w:name="바탕">
-    <w:altName w:val="Batang"/>
-    <w:panose1 w:val="02030600000101010101"/>
-    <w:charset w:val="81"/>
-    <w:family w:val="roman"/>
-    <w:pitch w:val="variable"/>
-    <w:sig w:usb0="B00002AF" w:usb1="69D77CFB" w:usb2="00000030" w:usb3="00000000" w:csb0="0008009F" w:csb1="00000000"/>
-  </w:font>
-  <w:font w:name="Constantia">
-    <w:panose1 w:val="02030602050306030303"/>
-    <w:charset w:val="00"/>
-    <w:family w:val="roman"/>
-    <w:pitch w:val="variable"/>
-    <w:sig w:usb0="A00002EF" w:usb1="4000204B" w:usb2="00000000" w:usb3="00000000" w:csb0="0000019F" w:csb1="00000000"/>
-  </w:font>
-  <w:font w:name="맑은 고딕">
-    <w:panose1 w:val="020B0503020000020004"/>
-    <w:charset w:val="81"/>
-    <w:family w:val="modern"/>
-    <w:pitch w:val="variable"/>
-    <w:sig w:usb0="900002AF" w:usb1="09D77CFB" w:usb2="00000012" w:usb3="00000000" w:csb0="00080001" w:csb1="00000000"/>
-  </w:font>
-  <w:font w:name="Cambria">
-    <w:panose1 w:val="02040503050406030204"/>
-    <w:charset w:val="00"/>
-    <w:family w:val="roman"/>
-    <w:pitch w:val="variable"/>
-    <w:sig w:usb0="E00002FF" w:usb1="400004FF" w:usb2="00000000" w:usb3="00000000" w:csb0="0000019F" w:csb1="00000000"/>
-  </w:font>
-  <w:font w:name="Calibri">
-    <w:panose1 w:val="020F0502020204030204"/>
-    <w:charset w:val="00"/>
-    <w:family w:val="swiss"/>
-    <w:pitch w:val="variable"/>
-    <w:sig w:usb0="E10002FF" w:usb1="4000ACFF" w:usb2="00000009" w:usb3="00000000" w:csb0="0000019F" w:csb1="00000000"/>
-  </w:font>
-  <w:font w:name="Calibri Light">
-    <w:panose1 w:val="020F0302020204030204"/>
-    <w:charset w:val="00"/>
-    <w:family w:val="swiss"/>
-    <w:pitch w:val="variable"/>
-    <w:sig w:usb0="A00002EF" w:usb1="4000207B" w:usb2="00000000" w:usb3="00000000" w:csb0="0000019F" w:csb1="00000000"/>
-  </w:font>
-</w:fonts>
-</file>
-
-<file path=word/glossary/settings.xml><?xml version="1.0" encoding="utf-8"?>
-<w:settings xmlns:mc="http://schemas.openxmlformats.org/markup-compatibility/2006" xmlns:o="urn:schemas-microsoft-com:office:office" xmlns:r="http://schemas.openxmlformats.org/officeDocument/2006/relationships" xmlns:m="http://schemas.openxmlformats.org/officeDocument/2006/math" xmlns:v="urn:schemas-microsoft-com:vml" xmlns:w10="urn:schemas-microsoft-com:office:word" xmlns:w="http://schemas.openxmlformats.org/wordprocessingml/2006/main" xmlns:w14="http://schemas.microsoft.com/office/word/2010/wordml" xmlns:w15="http://schemas.microsoft.com/office/word/2012/wordml" xmlns:sl="http://schemas.openxmlformats.org/schemaLibrary/2006/main" mc:Ignorable="w14 w15">
-  <w:view w:val="normal"/>
-  <w:defaultTabStop w:val="720"/>
-  <w:characterSpacingControl w:val="doNotCompress"/>
-  <w:compat>
-    <w:useFELayout/>
-    <w:compatSetting w:name="compatibilityMode" w:uri="http://schemas.microsoft.com/office/word" w:val="15"/>
-    <w:compatSetting w:name="overrideTableStyleFontSizeAndJustification" w:uri="http://schemas.microsoft.com/office/word" w:val="1"/>
-    <w:compatSetting w:name="enableOpenTypeFeatures" w:uri="http://schemas.microsoft.com/office/word" w:val="1"/>
-    <w:compatSetting w:name="doNotFlipMirrorIndents" w:uri="http://schemas.microsoft.com/office/word" w:val="1"/>
-    <w:compatSetting w:name="differentiateMultirowTableHeaders" w:uri="http://schemas.microsoft.com/office/word" w:val="1"/>
-  </w:compat>
-  <w:rsids>
-    <w:rsidRoot w:val="00C54467"/>
-    <w:rsid w:val="00C54467"/>
-  </w:rsids>
-  <m:mathPr>
-    <m:mathFont m:val="Cambria Math"/>
-    <m:brkBin m:val="before"/>
-    <m:brkBinSub m:val="--"/>
-    <m:smallFrac m:val="0"/>
-    <m:dispDef/>
-    <m:lMargin m:val="0"/>
-    <m:rMargin m:val="0"/>
-    <m:defJc m:val="centerGroup"/>
-    <m:wrapIndent m:val="1440"/>
-    <m:intLim m:val="subSup"/>
-    <m:naryLim m:val="undOvr"/>
-  </m:mathPr>
-  <w:themeFontLang w:val="en-US" w:eastAsia="ko-KR"/>
-  <w:clrSchemeMapping w:bg1="light1" w:t1="dark1" w:bg2="light2" w:t2="dark2" w:accent1="accent1" w:accent2="accent2" w:accent3="accent3" w:accent4="accent4" w:accent5="accent5" w:accent6="accent6" w:hyperlink="hyperlink" w:followedHyperlink="followedHyperlink"/>
-  <w:decimalSymbol w:val="."/>
-  <w:listSeparator w:val=","/>
-  <w15:chartTrackingRefBased/>
-</w:settings>
-</file>
-
-<file path=word/glossary/styles.xml><?xml version="1.0" encoding="utf-8"?>
-<w:styles xmlns:mc="http://schemas.openxmlformats.org/markup-compatibility/2006" xmlns:r="http://schemas.openxmlformats.org/officeDocument/2006/relationships" xmlns:w="http://schemas.openxmlformats.org/wordprocessingml/2006/main" xmlns:w14="http://schemas.microsoft.com/office/word/2010/wordml" xmlns:w15="http://schemas.microsoft.com/office/word/2012/wordml" mc:Ignorable="w14 w15">
-  <w:docDefaults>
-    <w:rPrDefault>
-      <w:rPr>
-        <w:rFonts w:asciiTheme="minorHAnsi" w:eastAsia="바탕" w:hAnsiTheme="minorHAnsi" w:cstheme="minorBidi"/>
-        <w:sz w:val="22"/>
-        <w:szCs w:val="22"/>
-        <w:lang w:val="en-US" w:eastAsia="ko-KR" w:bidi="ar-SA"/>
-      </w:rPr>
-    </w:rPrDefault>
-    <w:pPrDefault>
-      <w:pPr>
-        <w:spacing w:after="160" w:line="259" w:lineRule="auto"/>
-      </w:pPr>
-    </w:pPrDefault>
-  </w:docDefaults>
-  <w:latentStyles w:defLockedState="0" w:defUIPriority="99" w:defSemiHidden="0" w:defUnhideWhenUsed="0" w:defQFormat="0" w:count="371">
-    <w:lsdException w:name="Normal" w:uiPriority="0" w:qFormat="1"/>
-    <w:lsdException w:name="heading 1" w:uiPriority="9" w:qFormat="1"/>
-    <w:lsdException w:name="heading 2" w:semiHidden="1" w:uiPriority="9" w:unhideWhenUsed="1" w:qFormat="1"/>
-    <w:lsdException w:name="heading 3" w:semiHidden="1" w:uiPriority="9" w:unhideWhenUsed="1" w:qFormat="1"/>
-    <w:lsdException w:name="heading 4" w:semiHidden="1" w:uiPriority="9" w:unhideWhenUsed="1" w:qFormat="1"/>
-    <w:lsdException w:name="heading 5" w:semiHidden="1" w:uiPriority="9" w:unhideWhenUsed="1" w:qFormat="1"/>
-    <w:lsdException w:name="heading 6" w:semiHidden="1" w:uiPriority="9" w:unhideWhenUsed="1" w:qFormat="1"/>
-    <w:lsdException w:name="heading 7" w:semiHidden="1" w:uiPriority="9" w:unhideWhenUsed="1" w:qFormat="1"/>
-    <w:lsdException w:name="heading 8" w:semiHidden="1" w:uiPriority="9" w:unhideWhenUsed="1" w:qFormat="1"/>
-    <w:lsdException w:name="heading 9" w:semiHidden="1" w:uiPriority="9" w:unhideWhenUsed="1" w:qFormat="1"/>
-    <w:lsdException w:name="index 1" w:semiHidden="1" w:unhideWhenUsed="1"/>
-    <w:lsdException w:name="index 2" w:semiHidden="1" w:unhideWhenUsed="1"/>
-    <w:lsdException w:name="index 3" w:semiHidden="1" w:unhideWhenUsed="1"/>
-    <w:lsdException w:name="index 4" w:semiHidden="1" w:unhideWhenUsed="1"/>
-    <w:lsdException w:name="index 5" w:semiHidden="1" w:unhideWhenUsed="1"/>
-    <w:lsdException w:name="index 6" w:semiHidden="1" w:unhideWhenUsed="1"/>
-    <w:lsdException w:name="index 7" w:semiHidden="1" w:unhideWhenUsed="1"/>
-    <w:lsdException w:name="index 8" w:semiHidden="1" w:unhideWhenUsed="1"/>
-    <w:lsdException w:name="index 9" w:semiHidden="1" w:unhideWhenUsed="1"/>
-    <w:lsdException w:name="toc 1" w:semiHidden="1" w:uiPriority="39" w:unhideWhenUsed="1"/>
-    <w:lsdException w:name="toc 2" w:semiHidden="1" w:uiPriority="39" w:unhideWhenUsed="1"/>
-    <w:lsdException w:name="toc 3" w:semiHidden="1" w:uiPriority="39" w:unhideWhenUsed="1"/>
-    <w:lsdException w:name="toc 4" w:semiHidden="1" w:uiPriority="39" w:unhideWhenUsed="1"/>
-    <w:lsdException w:name="toc 5" w:semiHidden="1" w:uiPriority="39" w:unhideWhenUsed="1"/>
-    <w:lsdException w:name="toc 6" w:semiHidden="1" w:uiPriority="39" w:unhideWhenUsed="1"/>
-    <w:lsdException w:name="toc 7" w:semiHidden="1" w:uiPriority="39" w:unhideWhenUsed="1"/>
-    <w:lsdException w:name="toc 8" w:semiHidden="1" w:uiPriority="39" w:unhideWhenUsed="1"/>
-    <w:lsdException w:name="toc 9" w:semiHidden="1" w:uiPriority="39" w:unhideWhenUsed="1"/>
-    <w:lsdException w:name="Normal Indent" w:semiHidden="1" w:unhideWhenUsed="1"/>
-    <w:lsdException w:name="footnote text" w:semiHidden="1" w:unhideWhenUsed="1"/>
-    <w:lsdException w:name="annotation text" w:semiHidden="1" w:unhideWhenUsed="1"/>
-    <w:lsdException w:name="header" w:semiHidden="1" w:unhideWhenUsed="1"/>
-    <w:lsdException w:name="footer" w:semiHidden="1" w:unhideWhenUsed="1"/>
-    <w:lsdException w:name="index heading" w:semiHidden="1" w:unhideWhenUsed="1"/>
-    <w:lsdException w:name="caption" w:semiHidden="1" w:uiPriority="35" w:unhideWhenUsed="1" w:qFormat="1"/>
-    <w:lsdException w:name="table of figures" w:semiHidden="1" w:unhideWhenUsed="1"/>
-    <w:lsdException w:name="envelope address" w:semiHidden="1" w:unhideWhenUsed="1"/>
-    <w:lsdException w:name="envelope return" w:semiHidden="1" w:unhideWhenUsed="1"/>
-    <w:lsdException w:name="footnote reference" w:semiHidden="1" w:unhideWhenUsed="1"/>
-    <w:lsdException w:name="annotation reference" w:semiHidden="1" w:unhideWhenUsed="1"/>
-    <w:lsdException w:name="line number" w:semiHidden="1" w:unhideWhenUsed="1"/>
-    <w:lsdException w:name="page number" w:semiHidden="1" w:unhideWhenUsed="1"/>
-    <w:lsdException w:name="endnote reference" w:semiHidden="1" w:unhideWhenUsed="1"/>
-    <w:lsdException w:name="endnote text" w:semiHidden="1" w:unhideWhenUsed="1"/>
-    <w:lsdException w:name="table of authorities" w:semiHidden="1" w:unhideWhenUsed="1"/>
-    <w:lsdException w:name="macro" w:semiHidden="1" w:unhideWhenUsed="1"/>
-    <w:lsdException w:name="toa heading" w:semiHidden="1" w:unhideWhenUsed="1"/>
-    <w:lsdException w:name="List" w:semiHidden="1" w:unhideWhenUsed="1"/>
-    <w:lsdException w:name="List Bullet" w:semiHidden="1" w:unhideWhenUsed="1"/>
-    <w:lsdException w:name="List Number" w:semiHidden="1" w:unhideWhenUsed="1"/>
-    <w:lsdException w:name="List 2" w:semiHidden="1" w:unhideWhenUsed="1"/>
-    <w:lsdException w:name="List 3" w:semiHidden="1" w:unhideWhenUsed="1"/>
-    <w:lsdException w:name="List 4" w:semiHidden="1" w:unhideWhenUsed="1"/>
-    <w:lsdException w:name="List 5" w:semiHidden="1" w:unhideWhenUsed="1"/>
-    <w:lsdException w:name="List Bullet 2" w:semiHidden="1" w:unhideWhenUsed="1"/>
-    <w:lsdException w:name="List Bullet 3" w:semiHidden="1" w:unhideWhenUsed="1"/>
-    <w:lsdException w:name="List Bullet 4" w:semiHidden="1" w:unhideWhenUsed="1"/>
-    <w:lsdException w:name="List Bullet 5" w:semiHidden="1" w:unhideWhenUsed="1"/>
-    <w:lsdException w:name="List Number 2" w:semiHidden="1" w:unhideWhenUsed="1"/>
-    <w:lsdException w:name="List Number 3" w:semiHidden="1" w:unhideWhenUsed="1"/>
-    <w:lsdException w:name="List Number 4" w:semiHidden="1" w:unhideWhenUsed="1"/>
-    <w:lsdException w:name="List Number 5" w:semiHidden="1" w:unhideWhenUsed="1"/>
-    <w:lsdException w:name="Title" w:uiPriority="10" w:qFormat="1"/>
-    <w:lsdException w:name="Closing" w:semiHidden="1" w:unhideWhenUsed="1"/>
-    <w:lsdException w:name="Signature" w:semiHidden="1" w:unhideWhenUsed="1"/>
-    <w:lsdException w:name="Default Paragraph Font" w:semiHidden="1" w:uiPriority="1" w:unhideWhenUsed="1"/>
-    <w:lsdException w:name="Body Text" w:semiHidden="1" w:unhideWhenUsed="1"/>
-    <w:lsdException w:name="Body Text Indent" w:semiHidden="1" w:unhideWhenUsed="1"/>
-    <w:lsdException w:name="List Continue" w:semiHidden="1" w:unhideWhenUsed="1"/>
-    <w:lsdException w:name="List Continue 2" w:semiHidden="1" w:unhideWhenUsed="1"/>
-    <w:lsdException w:name="List Continue 3" w:semiHidden="1" w:unhideWhenUsed="1"/>
-    <w:lsdException w:name="List Continue 4" w:semiHidden="1" w:unhideWhenUsed="1"/>
-    <w:lsdException w:name="List Continue 5" w:semiHidden="1" w:unhideWhenUsed="1"/>
-    <w:lsdException w:name="Message Header" w:semiHidden="1" w:unhideWhenUsed="1"/>
-    <w:lsdException w:name="Subtitle" w:uiPriority="11" w:qFormat="1"/>
-    <w:lsdException w:name="Salutation" w:semiHidden="1" w:unhideWhenUsed="1"/>
-    <w:lsdException w:name="Date" w:semiHidden="1" w:unhideWhenUsed="1"/>
-    <w:lsdException w:name="Body Text First Indent" w:semiHidden="1" w:unhideWhenUsed="1"/>
-    <w:lsdException w:name="Body Text First Indent 2" w:semiHidden="1" w:unhideWhenUsed="1"/>
-    <w:lsdException w:name="Note Heading" w:semiHidden="1" w:unhideWhenUsed="1"/>
-    <w:lsdException w:name="Body Text 2" w:semiHidden="1" w:unhideWhenUsed="1"/>
-    <w:lsdException w:name="Body Text 3" w:semiHidden="1" w:unhideWhenUsed="1"/>
-    <w:lsdException w:name="Body Text Indent 2" w:semiHidden="1" w:unhideWhenUsed="1"/>
-    <w:lsdException w:name="Body Text Indent 3" w:semiHidden="1" w:unhideWhenUsed="1"/>
-    <w:lsdException w:name="Block Text" w:semiHidden="1" w:unhideWhenUsed="1"/>
-    <w:lsdException w:name="Hyperlink" w:semiHidden="1" w:unhideWhenUsed="1"/>
-    <w:lsdException w:name="FollowedHyperlink" w:semiHidden="1" w:unhideWhenUsed="1"/>
-    <w:lsdException w:name="Strong" w:uiPriority="22" w:qFormat="1"/>
-    <w:lsdException w:name="Emphasis" w:uiPriority="20" w:qFormat="1"/>
-    <w:lsdException w:name="Document Map" w:semiHidden="1" w:unhideWhenUsed="1"/>
-    <w:lsdException w:name="Plain Text" w:semiHidden="1" w:unhideWhenUsed="1"/>
-    <w:lsdException w:name="E-mail Signature" w:semiHidden="1" w:unhideWhenUsed="1"/>
-    <w:lsdException w:name="HTML Top of Form" w:semiHidden="1" w:unhideWhenUsed="1"/>
-    <w:lsdException w:name="HTML Bottom of Form" w:semiHidden="1" w:unhideWhenUsed="1"/>
-    <w:lsdException w:name="Normal (Web)" w:semiHidden="1" w:unhideWhenUsed="1"/>
-    <w:lsdException w:name="HTML Acronym" w:semiHidden="1" w:unhideWhenUsed="1"/>
-    <w:lsdException w:name="HTML Address" w:semiHidden="1" w:unhideWhenUsed="1"/>
-    <w:lsdException w:name="HTML Cite" w:semiHidden="1" w:unhideWhenUsed="1"/>
-    <w:lsdException w:name="HTML Code" w:semiHidden="1" w:unhideWhenUsed="1"/>
-    <w:lsdException w:name="HTML Definition" w:semiHidden="1" w:unhideWhenUsed="1"/>
-    <w:lsdException w:name="HTML Keyboard" w:semiHidden="1" w:unhideWhenUsed="1"/>
-    <w:lsdException w:name="HTML Preformatted" w:semiHidden="1" w:unhideWhenUsed="1"/>
-    <w:lsdException w:name="HTML Sample" w:semiHidden="1" w:unhideWhenUsed="1"/>
-    <w:lsdException w:name="HTML Typewriter" w:semiHidden="1" w:unhideWhenUsed="1"/>
-    <w:lsdException w:name="HTML Variable" w:semiHidden="1" w:unhideWhenUsed="1"/>
-    <w:lsdException w:name="Normal Table" w:semiHidden="1" w:unhideWhenUsed="1"/>
-    <w:lsdException w:name="annotation subject" w:semiHidden="1" w:unhideWhenUsed="1"/>
-    <w:lsdException w:name="No List" w:semiHidden="1" w:unhideWhenUsed="1"/>
-    <w:lsdException w:name="Outline List 1" w:semiHidden="1" w:unhideWhenUsed="1"/>
-    <w:lsdException w:name="Outline List 2" w:semiHidden="1" w:unhideWhenUsed="1"/>
-    <w:lsdException w:name="Outline List 3" w:semiHidden="1" w:unhideWhenUsed="1"/>
-    <w:lsdException w:name="Table Simple 1" w:semiHidden="1" w:unhideWhenUsed="1"/>
-    <w:lsdException w:name="Table Simple 2" w:semiHidden="1" w:unhideWhenUsed="1"/>
-    <w:lsdException w:name="Table Simple 3" w:semiHidden="1" w:unhideWhenUsed="1"/>
-    <w:lsdException w:name="Table Classic 1" w:semiHidden="1" w:unhideWhenUsed="1"/>
-    <w:lsdException w:name="Table Classic 2" w:semiHidden="1" w:unhideWhenUsed="1"/>
-    <w:lsdException w:name="Table Classic 3" w:semiHidden="1" w:unhideWhenUsed="1"/>
-    <w:lsdException w:name="Table Classic 4" w:semiHidden="1" w:unhideWhenUsed="1"/>
-    <w:lsdException w:name="Table Colorful 1" w:semiHidden="1" w:unhideWhenUsed="1"/>
-    <w:lsdException w:name="Table Colorful 2" w:semiHidden="1" w:unhideWhenUsed="1"/>
-    <w:lsdException w:name="Table Colorful 3" w:semiHidden="1" w:unhideWhenUsed="1"/>
-    <w:lsdException w:name="Table Columns 1" w:semiHidden="1" w:unhideWhenUsed="1"/>
-    <w:lsdException w:name="Table Columns 2" w:semiHidden="1" w:unhideWhenUsed="1"/>
-    <w:lsdException w:name="Table Columns 3" w:semiHidden="1" w:unhideWhenUsed="1"/>
-    <w:lsdException w:name="Table Columns 4" w:semiHidden="1" w:unhideWhenUsed="1"/>
-    <w:lsdException w:name="Table Columns 5" w:semiHidden="1" w:unhideWhenUsed="1"/>
-    <w:lsdException w:name="Table Grid 1" w:semiHidden="1" w:unhideWhenUsed="1"/>
-    <w:lsdException w:name="Table Grid 2" w:semiHidden="1" w:unhideWhenUsed="1"/>
-    <w:lsdException w:name="Table Grid 3" w:semiHidden="1" w:unhideWhenUsed="1"/>
-    <w:lsdException w:name="Table Grid 4" w:semiHidden="1" w:unhideWhenUsed="1"/>
-    <w:lsdException w:name="Table Grid 5" w:semiHidden="1" w:unhideWhenUsed="1"/>
-    <w:lsdException w:name="Table Grid 6" w:semiHidden="1" w:unhideWhenUsed="1"/>
-    <w:lsdException w:name="Table Grid 7" w:semiHidden="1" w:unhideWhenUsed="1"/>
-    <w:lsdException w:name="Table Grid 8" w:semiHidden="1" w:unhideWhenUsed="1"/>
-    <w:lsdException w:name="Table List 1" w:semiHidden="1" w:unhideWhenUsed="1"/>
-    <w:lsdException w:name="Table List 2" w:semiHidden="1" w:unhideWhenUsed="1"/>
-    <w:lsdException w:name="Table List 3" w:semiHidden="1" w:unhideWhenUsed="1"/>
-    <w:lsdException w:name="Table List 4" w:semiHidden="1" w:unhideWhenUsed="1"/>
-    <w:lsdException w:name="Table List 5" w:semiHidden="1" w:unhideWhenUsed="1"/>
-    <w:lsdException w:name="Table List 6" w:semiHidden="1" w:unhideWhenUsed="1"/>
-    <w:lsdException w:name="Table List 7" w:semiHidden="1" w:unhideWhenUsed="1"/>
-    <w:lsdException w:name="Table List 8" w:semiHidden="1" w:unhideWhenUsed="1"/>
-    <w:lsdException w:name="Table 3D effects 1" w:semiHidden="1" w:unhideWhenUsed="1"/>
-    <w:lsdException w:name="Table 3D effects 2" w:semiHidden="1" w:unhideWhenUsed="1"/>
-    <w:lsdException w:name="Table 3D effects 3" w:semiHidden="1" w:unhideWhenUsed="1"/>
-    <w:lsdException w:name="Table Contemporary" w:semiHidden="1" w:unhideWhenUsed="1"/>
-    <w:lsdException w:name="Table Elegant" w:semiHidden="1" w:unhideWhenUsed="1"/>
-    <w:lsdException w:name="Table Professional" w:semiHidden="1" w:unhideWhenUsed="1"/>
-    <w:lsdException w:name="Table Subtle 1" w:semiHidden="1" w:unhideWhenUsed="1"/>
-    <w:lsdException w:name="Table Subtle 2" w:semiHidden="1" w:unhideWhenUsed="1"/>
-    <w:lsdException w:name="Table Web 1" w:semiHidden="1" w:unhideWhenUsed="1"/>
-    <w:lsdException w:name="Table Web 2" w:semiHidden="1" w:unhideWhenUsed="1"/>
-    <w:lsdException w:name="Table Web 3" w:semiHidden="1" w:unhideWhenUsed="1"/>
-    <w:lsdException w:name="Balloon Text" w:semiHidden="1" w:unhideWhenUsed="1"/>
-    <w:lsdException w:name="Table Grid" w:uiPriority="39"/>
-    <w:lsdException w:name="Table Theme" w:semiHidden="1" w:unhideWhenUsed="1"/>
-    <w:lsdException w:name="Placeholder Text" w:semiHidden="1"/>
-    <w:lsdException w:name="No Spacing" w:uiPriority="1" w:qFormat="1"/>
-    <w:lsdException w:name="Light Shading" w:uiPriority="60"/>
-    <w:lsdException w:name="Light List" w:uiPriority="61"/>
-    <w:lsdException w:name="Light Grid" w:uiPriority="62"/>
-    <w:lsdException w:name="Medium Shading 1" w:uiPriority="63"/>
-    <w:lsdException w:name="Medium Shading 2" w:uiPriority="64"/>
-    <w:lsdException w:name="Medium List 1" w:uiPriority="65"/>
-    <w:lsdException w:name="Medium List 2" w:uiPriority="66"/>
-    <w:lsdException w:name="Medium Grid 1" w:uiPriority="67"/>
-    <w:lsdException w:name="Medium Grid 2" w:uiPriority="68"/>
-    <w:lsdException w:name="Medium Grid 3" w:uiPriority="69"/>
-    <w:lsdException w:name="Dark List" w:uiPriority="70"/>
-    <w:lsdException w:name="Colorful Shading" w:uiPriority="71"/>
-    <w:lsdException w:name="Colorful List" w:uiPriority="72"/>
-    <w:lsdException w:name="Colorful Grid" w:uiPriority="73"/>
-    <w:lsdException w:name="Light Shading Accent 1" w:uiPriority="60"/>
-    <w:lsdException w:name="Light List Accent 1" w:uiPriority="61"/>
-    <w:lsdException w:name="Light Grid Accent 1" w:uiPriority="62"/>
-    <w:lsdException w:name="Medium Shading 1 Accent 1" w:uiPriority="63"/>
-    <w:lsdException w:name="Medium Shading 2 Accent 1" w:uiPriority="64"/>
-    <w:lsdException w:name="Medium List 1 Accent 1" w:uiPriority="65"/>
-    <w:lsdException w:name="Revision" w:semiHidden="1"/>
-    <w:lsdException w:name="List Paragraph" w:uiPriority="34" w:qFormat="1"/>
-    <w:lsdException w:name="Quote" w:uiPriority="29" w:qFormat="1"/>
-    <w:lsdException w:name="Intense Quote" w:uiPriority="30" w:qFormat="1"/>
-    <w:lsdException w:name="Medium List 2 Accent 1" w:uiPriority="66"/>
-    <w:lsdException w:name="Medium Grid 1 Accent 1" w:uiPriority="67"/>
-    <w:lsdException w:name="Medium Grid 2 Accent 1" w:uiPriority="68"/>
-    <w:lsdException w:name="Medium Grid 3 Accent 1" w:uiPriority="69"/>
-    <w:lsdException w:name="Dark List Accent 1" w:uiPriority="70"/>
-    <w:lsdException w:name="Colorful Shading Accent 1" w:uiPriority="71"/>
-    <w:lsdException w:name="Colorful List Accent 1" w:uiPriority="72"/>
-    <w:lsdException w:name="Colorful Grid Accent 1" w:uiPriority="73"/>
-    <w:lsdException w:name="Light Shading Accent 2" w:uiPriority="60"/>
-    <w:lsdException w:name="Light List Accent 2" w:uiPriority="61"/>
-    <w:lsdException w:name="Light Grid Accent 2" w:uiPriority="62"/>
-    <w:lsdException w:name="Medium Shading 1 Accent 2" w:uiPriority="63"/>
-    <w:lsdException w:name="Medium Shading 2 Accent 2" w:uiPriority="64"/>
-    <w:lsdException w:name="Medium List 1 Accent 2" w:uiPriority="65"/>
-    <w:lsdException w:name="Medium List 2 Accent 2" w:uiPriority="66"/>
-    <w:lsdException w:name="Medium Grid 1 Accent 2" w:uiPriority="67"/>
-    <w:lsdException w:name="Medium Grid 2 Accent 2" w:uiPriority="68"/>
-    <w:lsdException w:name="Medium Grid 3 Accent 2" w:uiPriority="69"/>
-    <w:lsdException w:name="Dark List Accent 2" w:uiPriority="70"/>
-    <w:lsdException w:name="Colorful Shading Accent 2" w:uiPriority="71"/>
-    <w:lsdException w:name="Colorful List Accent 2" w:uiPriority="72"/>
-    <w:lsdException w:name="Colorful Grid Accent 2" w:uiPriority="73"/>
-    <w:lsdException w:name="Light Shading Accent 3" w:uiPriority="60"/>
-    <w:lsdException w:name="Light List Accent 3" w:uiPriority="61"/>
-    <w:lsdException w:name="Light Grid Accent 3" w:uiPriority="62"/>
-    <w:lsdException w:name="Medium Shading 1 Accent 3" w:uiPriority="63"/>
-    <w:lsdException w:name="Medium Shading 2 Accent 3" w:uiPriority="64"/>
-    <w:lsdException w:name="Medium List 1 Accent 3" w:uiPriority="65"/>
-    <w:lsdException w:name="Medium List 2 Accent 3" w:uiPriority="66"/>
-    <w:lsdException w:name="Medium Grid 1 Accent 3" w:uiPriority="67"/>
-    <w:lsdException w:name="Medium Grid 2 Accent 3" w:uiPriority="68"/>
-    <w:lsdException w:name="Medium Grid 3 Accent 3" w:uiPriority="69"/>
-    <w:lsdException w:name="Dark List Accent 3" w:uiPriority="70"/>
-    <w:lsdException w:name="Colorful Shading Accent 3" w:uiPriority="71"/>
-    <w:lsdException w:name="Colorful List Accent 3" w:uiPriority="72"/>
-    <w:lsdException w:name="Colorful Grid Accent 3" w:uiPriority="73"/>
-    <w:lsdException w:name="Light Shading Accent 4" w:uiPriority="60"/>
-    <w:lsdException w:name="Light List Accent 4" w:uiPriority="61"/>
-    <w:lsdException w:name="Light Grid Accent 4" w:uiPriority="62"/>
-    <w:lsdException w:name="Medium Shading 1 Accent 4" w:uiPriority="63"/>
-    <w:lsdException w:name="Medium Shading 2 Accent 4" w:uiPriority="64"/>
-    <w:lsdException w:name="Medium List 1 Accent 4" w:uiPriority="65"/>
-    <w:lsdException w:name="Medium List 2 Accent 4" w:uiPriority="66"/>
-    <w:lsdException w:name="Medium Grid 1 Accent 4" w:uiPriority="67"/>
-    <w:lsdException w:name="Medium Grid 2 Accent 4" w:uiPriority="68"/>
-    <w:lsdException w:name="Medium Grid 3 Accent 4" w:uiPriority="69"/>
-    <w:lsdException w:name="Dark List Accent 4" w:uiPriority="70"/>
-    <w:lsdException w:name="Colorful Shading Accent 4" w:uiPriority="71"/>
-    <w:lsdException w:name="Colorful List Accent 4" w:uiPriority="72"/>
-    <w:lsdException w:name="Colorful Grid Accent 4" w:uiPriority="73"/>
-    <w:lsdException w:name="Light Shading Accent 5" w:uiPriority="60"/>
-    <w:lsdException w:name="Light List Accent 5" w:uiPriority="61"/>
-    <w:lsdException w:name="Light Grid Accent 5" w:uiPriority="62"/>
-    <w:lsdException w:name="Medium Shading 1 Accent 5" w:uiPriority="63"/>
-    <w:lsdException w:name="Medium Shading 2 Accent 5" w:uiPriority="64"/>
-    <w:lsdException w:name="Medium List 1 Accent 5" w:uiPriority="65"/>
-    <w:lsdException w:name="Medium List 2 Accent 5" w:uiPriority="66"/>
-    <w:lsdException w:name="Medium Grid 1 Accent 5" w:uiPriority="67"/>
-    <w:lsdException w:name="Medium Grid 2 Accent 5" w:uiPriority="68"/>
-    <w:lsdException w:name="Medium Grid 3 Accent 5" w:uiPriority="69"/>
-    <w:lsdException w:name="Dark List Accent 5" w:uiPriority="70"/>
-    <w:lsdException w:name="Colorful Shading Accent 5" w:uiPriority="71"/>
-    <w:lsdException w:name="Colorful List Accent 5" w:uiPriority="72"/>
-    <w:lsdException w:name="Colorful Grid Accent 5" w:uiPriority="73"/>
-    <w:lsdException w:name="Light Shading Accent 6" w:uiPriority="60"/>
-    <w:lsdException w:name="Light List Accent 6" w:uiPriority="61"/>
-    <w:lsdException w:name="Light Grid Accent 6" w:uiPriority="62"/>
-    <w:lsdException w:name="Medium Shading 1 Accent 6" w:uiPriority="63"/>
-    <w:lsdException w:name="Medium Shading 2 Accent 6" w:uiPriority="64"/>
-    <w:lsdException w:name="Medium List 1 Accent 6" w:uiPriority="65"/>
-    <w:lsdException w:name="Medium List 2 Accent 6" w:uiPriority="66"/>
-    <w:lsdException w:name="Medium Grid 1 Accent 6" w:uiPriority="67"/>
-    <w:lsdException w:name="Medium Grid 2 Accent 6" w:uiPriority="68"/>
-    <w:lsdException w:name="Medium Grid 3 Accent 6" w:uiPriority="69"/>
-    <w:lsdException w:name="Dark List Accent 6" w:uiPriority="70"/>
-    <w:lsdException w:name="Colorful Shading Accent 6" w:uiPriority="71"/>
-    <w:lsdException w:name="Colorful List Accent 6" w:uiPriority="72"/>
-    <w:lsdException w:name="Colorful Grid Accent 6" w:uiPriority="73"/>
-    <w:lsdException w:name="Subtle Emphasis" w:uiPriority="19" w:qFormat="1"/>
-    <w:lsdException w:name="Intense Emphasis" w:uiPriority="21" w:qFormat="1"/>
-    <w:lsdException w:name="Subtle Reference" w:uiPriority="31" w:qFormat="1"/>
-    <w:lsdException w:name="Intense Reference" w:uiPriority="32" w:qFormat="1"/>
-    <w:lsdException w:name="Book Title" w:uiPriority="33" w:qFormat="1"/>
-    <w:lsdException w:name="Bibliography" w:semiHidden="1" w:uiPriority="37" w:unhideWhenUsed="1"/>
-    <w:lsdException w:name="TOC Heading" w:semiHidden="1" w:uiPriority="39" w:unhideWhenUsed="1" w:qFormat="1"/>
-    <w:lsdException w:name="Plain Table 1" w:uiPriority="41"/>
-    <w:lsdException w:name="Plain Table 2" w:uiPriority="42"/>
-    <w:lsdException w:name="Plain Table 3" w:uiPriority="43"/>
-    <w:lsdException w:name="Plain Table 4" w:uiPriority="44"/>
-    <w:lsdException w:name="Plain Table 5" w:uiPriority="45"/>
-    <w:lsdException w:name="Grid Table Light" w:uiPriority="40"/>
-    <w:lsdException w:name="Grid Table 1 Light" w:uiPriority="46"/>
-    <w:lsdException w:name="Grid Table 2" w:uiPriority="47"/>
-    <w:lsdException w:name="Grid Table 3" w:uiPriority="48"/>
-    <w:lsdException w:name="Grid Table 4" w:uiPriority="49"/>
-    <w:lsdException w:name="Grid Table 5 Dark" w:uiPriority="50"/>
-    <w:lsdException w:name="Grid Table 6 Colorful" w:uiPriority="51"/>
-    <w:lsdException w:name="Grid Table 7 Colorful" w:uiPriority="52"/>
-    <w:lsdException w:name="Grid Table 1 Light Accent 1" w:uiPriority="46"/>
-    <w:lsdException w:name="Grid Table 2 Accent 1" w:uiPriority="47"/>
-    <w:lsdException w:name="Grid Table 3 Accent 1" w:uiPriority="48"/>
-    <w:lsdException w:name="Grid Table 4 Accent 1" w:uiPriority="49"/>
-    <w:lsdException w:name="Grid Table 5 Dark Accent 1" w:uiPriority="50"/>
-    <w:lsdException w:name="Grid Table 6 Colorful Accent 1" w:uiPriority="51"/>
-    <w:lsdException w:name="Grid Table 7 Colorful Accent 1" w:uiPriority="52"/>
-    <w:lsdException w:name="Grid Table 1 Light Accent 2" w:uiPriority="46"/>
-    <w:lsdException w:name="Grid Table 2 Accent 2" w:uiPriority="47"/>
-    <w:lsdException w:name="Grid Table 3 Accent 2" w:uiPriority="48"/>
-    <w:lsdException w:name="Grid Table 4 Accent 2" w:uiPriority="49"/>
-    <w:lsdException w:name="Grid Table 5 Dark Accent 2" w:uiPriority="50"/>
-    <w:lsdException w:name="Grid Table 6 Colorful Accent 2" w:uiPriority="51"/>
-    <w:lsdException w:name="Grid Table 7 Colorful Accent 2" w:uiPriority="52"/>
-    <w:lsdException w:name="Grid Table 1 Light Accent 3" w:uiPriority="46"/>
-    <w:lsdException w:name="Grid Table 2 Accent 3" w:uiPriority="47"/>
-    <w:lsdException w:name="Grid Table 3 Accent 3" w:uiPriority="48"/>
-    <w:lsdException w:name="Grid Table 4 Accent 3" w:uiPriority="49"/>
-    <w:lsdException w:name="Grid Table 5 Dark Accent 3" w:uiPriority="50"/>
-    <w:lsdException w:name="Grid Table 6 Colorful Accent 3" w:uiPriority="51"/>
-    <w:lsdException w:name="Grid Table 7 Colorful Accent 3" w:uiPriority="52"/>
-    <w:lsdException w:name="Grid Table 1 Light Accent 4" w:uiPriority="46"/>
-    <w:lsdException w:name="Grid Table 2 Accent 4" w:uiPriority="47"/>
-    <w:lsdException w:name="Grid Table 3 Accent 4" w:uiPriority="48"/>
-    <w:lsdException w:name="Grid Table 4 Accent 4" w:uiPriority="49"/>
-    <w:lsdException w:name="Grid Table 5 Dark Accent 4" w:uiPriority="50"/>
-    <w:lsdException w:name="Grid Table 6 Colorful Accent 4" w:uiPriority="51"/>
-    <w:lsdException w:name="Grid Table 7 Colorful Accent 4" w:uiPriority="52"/>
-    <w:lsdException w:name="Grid Table 1 Light Accent 5" w:uiPriority="46"/>
-    <w:lsdException w:name="Grid Table 2 Accent 5" w:uiPriority="47"/>
-    <w:lsdException w:name="Grid Table 3 Accent 5" w:uiPriority="48"/>
-    <w:lsdException w:name="Grid Table 4 Accent 5" w:uiPriority="49"/>
-    <w:lsdException w:name="Grid Table 5 Dark Accent 5" w:uiPriority="50"/>
-    <w:lsdException w:name="Grid Table 6 Colorful Accent 5" w:uiPriority="51"/>
-    <w:lsdException w:name="Grid Table 7 Colorful Accent 5" w:uiPriority="52"/>
-    <w:lsdException w:name="Grid Table 1 Light Accent 6" w:uiPriority="46"/>
-    <w:lsdException w:name="Grid Table 2 Accent 6" w:uiPriority="47"/>
-    <w:lsdException w:name="Grid Table 3 Accent 6" w:uiPriority="48"/>
-    <w:lsdException w:name="Grid Table 4 Accent 6" w:uiPriority="49"/>
-    <w:lsdException w:name="Grid Table 5 Dark Accent 6" w:uiPriority="50"/>
-    <w:lsdException w:name="Grid Table 6 Colorful Accent 6" w:uiPriority="51"/>
-    <w:lsdException w:name="Grid Table 7 Colorful Accent 6" w:uiPriority="52"/>
-    <w:lsdException w:name="List Table 1 Light" w:uiPriority="46"/>
-    <w:lsdException w:name="List Table 2" w:uiPriority="47"/>
-    <w:lsdException w:name="List Table 3" w:uiPriority="48"/>
-    <w:lsdException w:name="List Table 4" w:uiPriority="49"/>
-    <w:lsdException w:name="List Table 5 Dark" w:uiPriority="50"/>
-    <w:lsdException w:name="List Table 6 Colorful" w:uiPriority="51"/>
-    <w:lsdException w:name="List Table 7 Colorful" w:uiPriority="52"/>
-    <w:lsdException w:name="List Table 1 Light Accent 1" w:uiPriority="46"/>
-    <w:lsdException w:name="List Table 2 Accent 1" w:uiPriority="47"/>
-    <w:lsdException w:name="List Table 3 Accent 1" w:uiPriority="48"/>
-    <w:lsdException w:name="List Table 4 Accent 1" w:uiPriority="49"/>
-    <w:lsdException w:name="List Table 5 Dark Accent 1" w:uiPriority="50"/>
-    <w:lsdException w:name="List Table 6 Colorful Accent 1" w:uiPriority="51"/>
-    <w:lsdException w:name="List Table 7 Colorful Accent 1" w:uiPriority="52"/>
-    <w:lsdException w:name="List Table 1 Light Accent 2" w:uiPriority="46"/>
-    <w:lsdException w:name="List Table 2 Accent 2" w:uiPriority="47"/>
-    <w:lsdException w:name="List Table 3 Accent 2" w:uiPriority="48"/>
-    <w:lsdException w:name="List Table 4 Accent 2" w:uiPriority="49"/>
-    <w:lsdException w:name="List Table 5 Dark Accent 2" w:uiPriority="50"/>
-    <w:lsdException w:name="List Table 6 Colorful Accent 2" w:uiPriority="51"/>
-    <w:lsdException w:name="List Table 7 Colorful Accent 2" w:uiPriority="52"/>
-    <w:lsdException w:name="List Table 1 Light Accent 3" w:uiPriority="46"/>
-    <w:lsdException w:name="List Table 2 Accent 3" w:uiPriority="47"/>
-    <w:lsdException w:name="List Table 3 Accent 3" w:uiPriority="48"/>
-    <w:lsdException w:name="List Table 4 Accent 3" w:uiPriority="49"/>
-    <w:lsdException w:name="List Table 5 Dark Accent 3" w:uiPriority="50"/>
-    <w:lsdException w:name="List Table 6 Colorful Accent 3" w:uiPriority="51"/>
-    <w:lsdException w:name="List Table 7 Colorful Accent 3" w:uiPriority="52"/>
-    <w:lsdException w:name="List Table 1 Light Accent 4" w:uiPriority="46"/>
-    <w:lsdException w:name="List Table 2 Accent 4" w:uiPriority="47"/>
-    <w:lsdException w:name="List Table 3 Accent 4" w:uiPriority="48"/>
-    <w:lsdException w:name="List Table 4 Accent 4" w:uiPriority="49"/>
-    <w:lsdException w:name="List Table 5 Dark Accent 4" w:uiPriority="50"/>
-    <w:lsdException w:name="List Table 6 Colorful Accent 4" w:uiPriority="51"/>
-    <w:lsdException w:name="List Table 7 Colorful Accent 4" w:uiPriority="52"/>
-    <w:lsdException w:name="List Table 1 Light Accent 5" w:uiPriority="46"/>
-    <w:lsdException w:name="List Table 2 Accent 5" w:uiPriority="47"/>
-    <w:lsdException w:name="List Table 3 Accent 5" w:uiPriority="48"/>
-    <w:lsdException w:name="List Table 4 Accent 5" w:uiPriority="49"/>
-    <w:lsdException w:name="List Table 5 Dark Accent 5" w:uiPriority="50"/>
-    <w:lsdException w:name="List Table 6 Colorful Accent 5" w:uiPriority="51"/>
-    <w:lsdException w:name="List Table 7 Colorful Accent 5" w:uiPriority="52"/>
-    <w:lsdException w:name="List Table 1 Light Accent 6" w:uiPriority="46"/>
-    <w:lsdException w:name="List Table 2 Accent 6" w:uiPriority="47"/>
-    <w:lsdException w:name="List Table 3 Accent 6" w:uiPriority="48"/>
-    <w:lsdException w:name="List Table 4 Accent 6" w:uiPriority="49"/>
-    <w:lsdException w:name="List Table 5 Dark Accent 6" w:uiPriority="50"/>
-    <w:lsdException w:name="List Table 6 Colorful Accent 6" w:uiPriority="51"/>
-    <w:lsdException w:name="List Table 7 Colorful Accent 6" w:uiPriority="52"/>
-  </w:latentStyles>
-  <w:style w:type="paragraph" w:default="1" w:styleId="a">
-    <w:name w:val="Normal"/>
-    <w:qFormat/>
-  </w:style>
-  <w:style w:type="character" w:default="1" w:styleId="a0">
-    <w:name w:val="Default Paragraph Font"/>
-    <w:uiPriority w:val="1"/>
-    <w:semiHidden/>
-    <w:unhideWhenUsed/>
-  </w:style>
-  <w:style w:type="table" w:default="1" w:styleId="a1">
-    <w:name w:val="Normal Table"/>
-    <w:uiPriority w:val="99"/>
-    <w:semiHidden/>
-    <w:unhideWhenUsed/>
-    <w:tblPr>
-      <w:tblInd w:w="0" w:type="dxa"/>
-      <w:tblCellMar>
-        <w:top w:w="0" w:type="dxa"/>
-        <w:left w:w="108" w:type="dxa"/>
-        <w:bottom w:w="0" w:type="dxa"/>
-        <w:right w:w="108" w:type="dxa"/>
-      </w:tblCellMar>
-    </w:tblPr>
-  </w:style>
-  <w:style w:type="numbering" w:default="1" w:styleId="a2">
-    <w:name w:val="No List"/>
-    <w:uiPriority w:val="99"/>
-    <w:semiHidden/>
-    <w:unhideWhenUsed/>
-  </w:style>
-  <w:style w:type="paragraph" w:customStyle="1" w:styleId="8E14696A02AB476EA2A41CBE45FA5B64">
-    <w:name w:val="8E14696A02AB476EA2A41CBE45FA5B64"/>
-    <w:rsid w:val="00C54467"/>
-  </w:style>
-  <w:style w:type="paragraph" w:customStyle="1" w:styleId="B0104B92078748539B09946F1BCD95AA">
-    <w:name w:val="B0104B92078748539B09946F1BCD95AA"/>
-    <w:rsid w:val="00C54467"/>
-  </w:style>
-  <w:style w:type="paragraph" w:customStyle="1" w:styleId="EC9B64C9ED2C4F139E17DE62A8B7D6D6">
-    <w:name w:val="EC9B64C9ED2C4F139E17DE62A8B7D6D6"/>
-    <w:rsid w:val="00C54467"/>
-  </w:style>
-  <w:style w:type="paragraph" w:customStyle="1" w:styleId="95B39B42EE5243C799B761FB88B4B653">
-    <w:name w:val="95B39B42EE5243C799B761FB88B4B653"/>
-    <w:rsid w:val="00C54467"/>
-  </w:style>
-  <w:style w:type="paragraph" w:customStyle="1" w:styleId="3243E946C45D4FD4A93719C30CA9A1D1">
-    <w:name w:val="3243E946C45D4FD4A93719C30CA9A1D1"/>
-    <w:rsid w:val="00C54467"/>
-  </w:style>
-  <w:style w:type="paragraph" w:customStyle="1" w:styleId="CB01259F256847DE9485CC7826D69F1A">
-    <w:name w:val="CB01259F256847DE9485CC7826D69F1A"/>
-    <w:rsid w:val="00C54467"/>
-  </w:style>
-  <w:style w:type="paragraph" w:customStyle="1" w:styleId="9849FE659AB54E0F92EB3FE646B53569">
-    <w:name w:val="9849FE659AB54E0F92EB3FE646B53569"/>
-    <w:rsid w:val="00C54467"/>
-  </w:style>
-  <w:style w:type="paragraph" w:customStyle="1" w:styleId="32306F5CFAB54F9386B5D096B455535E">
-    <w:name w:val="32306F5CFAB54F9386B5D096B455535E"/>
-    <w:rsid w:val="00C54467"/>
-  </w:style>
-  <w:style w:type="paragraph" w:customStyle="1" w:styleId="B9B0D19255A94456ADEA5A42D7170A53">
-    <w:name w:val="B9B0D19255A94456ADEA5A42D7170A53"/>
-    <w:rsid w:val="00C54467"/>
-  </w:style>
-</w:styles>
-</file>
-
-<file path=word/glossary/webSettings.xml><?xml version="1.0" encoding="utf-8"?>
-<w:webSettings xmlns:mc="http://schemas.openxmlformats.org/markup-compatibility/2006" xmlns:r="http://schemas.openxmlformats.org/officeDocument/2006/relationships" xmlns:w="http://schemas.openxmlformats.org/wordprocessingml/2006/main" xmlns:w14="http://schemas.microsoft.com/office/word/2010/wordml" xmlns:w15="http://schemas.microsoft.com/office/word/2012/wordml" mc:Ignorable="w14 w15">
-  <w:optimizeForBrowser/>
-  <w:allowPNG/>
-</w:webSettings>
-</file>
-
 <file path=word/theme/theme1.xml><?xml version="1.0" encoding="utf-8"?>
 <a:theme xmlns:a="http://schemas.openxmlformats.org/drawingml/2006/main" name="Office 테마">
   <a:themeElements>
@@ -21118,7 +20451,7 @@
 </file>
 
 <file path=customXml/itemProps1.xml><?xml version="1.0" encoding="utf-8"?>
-<ds:datastoreItem xmlns:ds="http://schemas.openxmlformats.org/officeDocument/2006/customXml" ds:itemID="{802F13C5-34F5-4AF7-8AC9-65A8B0A64EC5}">
+<ds:datastoreItem xmlns:ds="http://schemas.openxmlformats.org/officeDocument/2006/customXml" ds:itemID="{97237227-1C92-42A5-ADE1-063E82B7723D}">
   <ds:schemaRefs>
     <ds:schemaRef ds:uri="http://schemas.openxmlformats.org/officeDocument/2006/bibliography"/>
   </ds:schemaRefs>

</xml_diff>

<commit_message>
(e) Term.php, Root.php, view files
</commit_message>
<xml_diff>
--- a/doc/UB_SRS.docx
+++ b/doc/UB_SRS.docx
@@ -12034,13 +12034,52 @@
       </w:r>
       <w:proofErr w:type="spellEnd"/>
       <w:r>
-        <w:t xml:space="preserve"> with first le</w:t>
-      </w:r>
-      <w:bookmarkStart w:id="18" w:name="_GoBack"/>
+        <w:t xml:space="preserve"> with first letter lower case.</w:t>
+      </w:r>
+    </w:p>
+    <w:p>
+      <w:pPr>
+        <w:spacing w:after="0" w:line="276" w:lineRule="auto"/>
+      </w:pPr>
+      <w:proofErr w:type="gramStart"/>
+      <w:r>
+        <w:t>ex</w:t>
+      </w:r>
+      <w:proofErr w:type="gramEnd"/>
+      <w:r>
+        <w:t xml:space="preserve">) </w:t>
+      </w:r>
+      <w:r>
+        <w:t xml:space="preserve">function </w:t>
+      </w:r>
+      <w:proofErr w:type="spellStart"/>
+      <w:r>
+        <w:t>doSomething</w:t>
+      </w:r>
+      <w:proofErr w:type="spellEnd"/>
+      <w:r>
+        <w:t xml:space="preserve">(), String </w:t>
+      </w:r>
+      <w:proofErr w:type="spellStart"/>
+      <w:r>
+        <w:t>variableName</w:t>
+      </w:r>
+      <w:proofErr w:type="spellEnd"/>
+    </w:p>
+    <w:p>
+      <w:pPr>
+        <w:spacing w:after="0" w:line="276" w:lineRule="auto"/>
+      </w:pPr>
+    </w:p>
+    <w:p>
+      <w:pPr>
+        <w:pStyle w:val="4"/>
+      </w:pPr>
+      <w:bookmarkStart w:id="18" w:name="_Toc426782735"/>
+      <w:r>
+        <w:t>HTML</w:t>
+      </w:r>
       <w:bookmarkEnd w:id="18"/>
-      <w:r>
-        <w:t>tter lower case.</w:t>
-      </w:r>
     </w:p>
     <w:p>
       <w:pPr>
@@ -12048,28 +12087,39 @@
       </w:pPr>
       <w:proofErr w:type="gramStart"/>
       <w:r>
+        <w:t>snake</w:t>
+      </w:r>
+      <w:proofErr w:type="gramEnd"/>
+      <w:r>
+        <w:t xml:space="preserve"> case with first letter lower case.</w:t>
+      </w:r>
+    </w:p>
+    <w:p>
+      <w:pPr>
+        <w:spacing w:after="0" w:line="276" w:lineRule="auto"/>
+      </w:pPr>
+      <w:proofErr w:type="gramStart"/>
+      <w:r>
+        <w:rPr>
+          <w:rFonts w:hint="eastAsia"/>
+        </w:rPr>
         <w:t>ex</w:t>
       </w:r>
       <w:proofErr w:type="gramEnd"/>
       <w:r>
+        <w:rPr>
+          <w:rFonts w:hint="eastAsia"/>
+        </w:rPr>
         <w:t xml:space="preserve">) </w:t>
       </w:r>
-      <w:r>
-        <w:t xml:space="preserve">function </w:t>
-      </w:r>
       <w:proofErr w:type="spellStart"/>
       <w:r>
-        <w:t>doSomething</w:t>
+        <w:t>test_id_power</w:t>
       </w:r>
       <w:proofErr w:type="spellEnd"/>
       <w:r>
-        <w:t xml:space="preserve">(), String </w:t>
-      </w:r>
-      <w:proofErr w:type="spellStart"/>
-      <w:r>
-        <w:t>variableName</w:t>
-      </w:r>
-      <w:proofErr w:type="spellEnd"/>
+        <w:t>, test2_member</w:t>
+      </w:r>
     </w:p>
     <w:p>
       <w:pPr>
@@ -12080,66 +12130,11 @@
       <w:pPr>
         <w:pStyle w:val="4"/>
       </w:pPr>
-      <w:bookmarkStart w:id="19" w:name="_Toc426782735"/>
-      <w:r>
-        <w:t>HTML</w:t>
+      <w:bookmarkStart w:id="19" w:name="_Toc426782736"/>
+      <w:r>
+        <w:t>CSS</w:t>
       </w:r>
       <w:bookmarkEnd w:id="19"/>
-    </w:p>
-    <w:p>
-      <w:pPr>
-        <w:spacing w:after="0" w:line="276" w:lineRule="auto"/>
-      </w:pPr>
-      <w:proofErr w:type="gramStart"/>
-      <w:r>
-        <w:t>snake</w:t>
-      </w:r>
-      <w:proofErr w:type="gramEnd"/>
-      <w:r>
-        <w:t xml:space="preserve"> case with first letter lower case.</w:t>
-      </w:r>
-    </w:p>
-    <w:p>
-      <w:pPr>
-        <w:spacing w:after="0" w:line="276" w:lineRule="auto"/>
-      </w:pPr>
-      <w:proofErr w:type="gramStart"/>
-      <w:r>
-        <w:rPr>
-          <w:rFonts w:hint="eastAsia"/>
-        </w:rPr>
-        <w:t>ex</w:t>
-      </w:r>
-      <w:proofErr w:type="gramEnd"/>
-      <w:r>
-        <w:rPr>
-          <w:rFonts w:hint="eastAsia"/>
-        </w:rPr>
-        <w:t xml:space="preserve">) </w:t>
-      </w:r>
-      <w:proofErr w:type="spellStart"/>
-      <w:r>
-        <w:t>test_id_power</w:t>
-      </w:r>
-      <w:proofErr w:type="spellEnd"/>
-      <w:r>
-        <w:t>, test2_member</w:t>
-      </w:r>
-    </w:p>
-    <w:p>
-      <w:pPr>
-        <w:spacing w:after="0" w:line="276" w:lineRule="auto"/>
-      </w:pPr>
-    </w:p>
-    <w:p>
-      <w:pPr>
-        <w:pStyle w:val="4"/>
-      </w:pPr>
-      <w:bookmarkStart w:id="20" w:name="_Toc426782736"/>
-      <w:r>
-        <w:t>CSS</w:t>
-      </w:r>
-      <w:bookmarkEnd w:id="20"/>
     </w:p>
     <w:p>
       <w:pPr>
@@ -12196,7 +12191,7 @@
         <w:pStyle w:val="3"/>
         <w:spacing w:before="0" w:line="276" w:lineRule="auto"/>
       </w:pPr>
-      <w:bookmarkStart w:id="21" w:name="_Toc426782737"/>
+      <w:bookmarkStart w:id="20" w:name="_Toc426782737"/>
       <w:proofErr w:type="gramStart"/>
       <w:r>
         <w:t>2.x.x</w:t>
@@ -12205,7 +12200,7 @@
       <w:r>
         <w:t xml:space="preserve"> Collaboration Rules</w:t>
       </w:r>
-      <w:bookmarkEnd w:id="21"/>
+      <w:bookmarkEnd w:id="20"/>
     </w:p>
     <w:p>
       <w:pPr>
@@ -12320,7 +12315,7 @@
         <w:pStyle w:val="2"/>
         <w:spacing w:before="0"/>
       </w:pPr>
-      <w:bookmarkStart w:id="22" w:name="_Toc426782738"/>
+      <w:bookmarkStart w:id="21" w:name="_Toc426782738"/>
       <w:proofErr w:type="gramStart"/>
       <w:r>
         <w:lastRenderedPageBreak/>
@@ -12330,7 +12325,7 @@
       <w:r>
         <w:t xml:space="preserve"> Architectural Design</w:t>
       </w:r>
-      <w:bookmarkEnd w:id="22"/>
+      <w:bookmarkEnd w:id="21"/>
     </w:p>
     <w:p>
       <w:pPr>
@@ -12338,7 +12333,7 @@
         <w:spacing w:before="0" w:line="276" w:lineRule="auto"/>
         <w:contextualSpacing/>
       </w:pPr>
-      <w:bookmarkStart w:id="23" w:name="_Toc426782739"/>
+      <w:bookmarkStart w:id="22" w:name="_Toc426782739"/>
       <w:proofErr w:type="gramStart"/>
       <w:r>
         <w:t>2.x</w:t>
@@ -12356,7 +12351,7 @@
         </w:rPr>
         <w:t>k</w:t>
       </w:r>
-      <w:bookmarkEnd w:id="23"/>
+      <w:bookmarkEnd w:id="22"/>
     </w:p>
     <w:p>
       <w:pPr>
@@ -12650,7 +12645,7 @@
         <w:spacing w:before="0" w:line="276" w:lineRule="auto"/>
         <w:contextualSpacing/>
       </w:pPr>
-      <w:bookmarkStart w:id="24" w:name="_Toc426782740"/>
+      <w:bookmarkStart w:id="23" w:name="_Toc426782740"/>
       <w:proofErr w:type="gramStart"/>
       <w:r>
         <w:t>2.x.x</w:t>
@@ -12659,7 +12654,7 @@
       <w:r>
         <w:t xml:space="preserve"> Application Detached from System</w:t>
       </w:r>
-      <w:bookmarkEnd w:id="24"/>
+      <w:bookmarkEnd w:id="23"/>
     </w:p>
     <w:p>
       <w:pPr>
@@ -13066,7 +13061,7 @@
         <w:spacing w:before="0" w:line="276" w:lineRule="auto"/>
         <w:contextualSpacing/>
       </w:pPr>
-      <w:bookmarkStart w:id="25" w:name="_Toc426782741"/>
+      <w:bookmarkStart w:id="24" w:name="_Toc426782741"/>
       <w:proofErr w:type="gramStart"/>
       <w:r>
         <w:t>2.x</w:t>
@@ -13084,14 +13079,14 @@
       <w:r>
         <w:t>g Outline</w:t>
       </w:r>
-      <w:bookmarkEnd w:id="25"/>
+      <w:bookmarkEnd w:id="24"/>
     </w:p>
     <w:p>
       <w:pPr>
         <w:pStyle w:val="3"/>
         <w:spacing w:before="0" w:line="276" w:lineRule="auto"/>
       </w:pPr>
-      <w:bookmarkStart w:id="26" w:name="_Toc426782742"/>
+      <w:bookmarkStart w:id="25" w:name="_Toc426782742"/>
       <w:proofErr w:type="gramStart"/>
       <w:r>
         <w:t>2.x.x</w:t>
@@ -13109,7 +13104,7 @@
       <w:r>
         <w:t xml:space="preserve"> Contract</w:t>
       </w:r>
-      <w:bookmarkEnd w:id="26"/>
+      <w:bookmarkEnd w:id="25"/>
     </w:p>
     <w:p>
       <w:pPr>
@@ -13777,7 +13772,7 @@
         <w:pStyle w:val="2"/>
         <w:spacing w:before="0" w:line="276" w:lineRule="auto"/>
       </w:pPr>
-      <w:bookmarkStart w:id="27" w:name="_Toc426782743"/>
+      <w:bookmarkStart w:id="26" w:name="_Toc426782743"/>
       <w:proofErr w:type="gramStart"/>
       <w:r>
         <w:t>2.x</w:t>
@@ -13789,108 +13784,108 @@
       <w:r>
         <w:t>Design</w:t>
       </w:r>
+      <w:bookmarkEnd w:id="26"/>
+    </w:p>
+    <w:p>
+      <w:pPr>
+        <w:pStyle w:val="3"/>
+      </w:pPr>
+      <w:bookmarkStart w:id="27" w:name="_Toc426782744"/>
+      <w:proofErr w:type="gramStart"/>
+      <w:r>
+        <w:t>2.</w:t>
+      </w:r>
+      <w:r>
+        <w:rPr>
+          <w:rFonts w:hint="eastAsia"/>
+        </w:rPr>
+        <w:t>x.x</w:t>
+      </w:r>
+      <w:proofErr w:type="gramEnd"/>
+      <w:r>
+        <w:rPr>
+          <w:rFonts w:hint="eastAsia"/>
+        </w:rPr>
+        <w:t xml:space="preserve"> Table Diagram</w:t>
+      </w:r>
       <w:bookmarkEnd w:id="27"/>
     </w:p>
     <w:p>
       <w:pPr>
+        <w:spacing w:after="0" w:line="276" w:lineRule="auto"/>
+      </w:pPr>
+      <w:r>
+        <w:tab/>
+      </w:r>
+      <w:r>
+        <w:rPr>
+          <w:rFonts w:hint="eastAsia"/>
+          <w:i/>
+        </w:rPr>
+        <w:t>다</w:t>
+      </w:r>
+      <w:r>
+        <w:rPr>
+          <w:rFonts w:hint="eastAsia"/>
+          <w:i/>
+        </w:rPr>
+        <w:t>음에</w:t>
+      </w:r>
+      <w:r>
+        <w:rPr>
+          <w:i/>
+        </w:rPr>
+        <w:t xml:space="preserve"> Database Table Structure</w:t>
+      </w:r>
+      <w:r>
+        <w:rPr>
+          <w:rFonts w:hint="eastAsia"/>
+          <w:i/>
+        </w:rPr>
+        <w:t>를</w:t>
+      </w:r>
+      <w:r>
+        <w:rPr>
+          <w:rFonts w:hint="eastAsia"/>
+          <w:i/>
+        </w:rPr>
+        <w:t xml:space="preserve"> </w:t>
+      </w:r>
+      <w:r>
+        <w:rPr>
+          <w:rFonts w:hint="eastAsia"/>
+          <w:i/>
+        </w:rPr>
+        <w:t>첨부한다</w:t>
+      </w:r>
+      <w:r>
+        <w:rPr>
+          <w:rFonts w:hint="eastAsia"/>
+          <w:i/>
+        </w:rPr>
+        <w:t>.</w:t>
+      </w:r>
+    </w:p>
+    <w:p>
+      <w:pPr>
+        <w:spacing w:after="0" w:line="276" w:lineRule="auto"/>
+      </w:pPr>
+    </w:p>
+    <w:p>
+      <w:pPr>
+        <w:spacing w:after="0" w:line="276" w:lineRule="auto"/>
+      </w:pPr>
+    </w:p>
+    <w:p>
+      <w:r>
+        <w:br w:type="page"/>
+      </w:r>
+    </w:p>
+    <w:p>
+      <w:pPr>
         <w:pStyle w:val="3"/>
       </w:pPr>
-      <w:bookmarkStart w:id="28" w:name="_Toc426782744"/>
-      <w:proofErr w:type="gramStart"/>
-      <w:r>
-        <w:t>2.</w:t>
-      </w:r>
-      <w:r>
-        <w:rPr>
-          <w:rFonts w:hint="eastAsia"/>
-        </w:rPr>
-        <w:t>x.x</w:t>
-      </w:r>
-      <w:proofErr w:type="gramEnd"/>
-      <w:r>
-        <w:rPr>
-          <w:rFonts w:hint="eastAsia"/>
-        </w:rPr>
-        <w:t xml:space="preserve"> Table Diagram</w:t>
-      </w:r>
-      <w:bookmarkEnd w:id="28"/>
-    </w:p>
-    <w:p>
-      <w:pPr>
-        <w:spacing w:after="0" w:line="276" w:lineRule="auto"/>
-      </w:pPr>
-      <w:r>
-        <w:tab/>
-      </w:r>
-      <w:r>
-        <w:rPr>
-          <w:rFonts w:hint="eastAsia"/>
-          <w:i/>
-        </w:rPr>
-        <w:t>다</w:t>
-      </w:r>
-      <w:r>
-        <w:rPr>
-          <w:rFonts w:hint="eastAsia"/>
-          <w:i/>
-        </w:rPr>
-        <w:t>음에</w:t>
-      </w:r>
-      <w:r>
-        <w:rPr>
-          <w:i/>
-        </w:rPr>
-        <w:t xml:space="preserve"> Database Table Structure</w:t>
-      </w:r>
-      <w:r>
-        <w:rPr>
-          <w:rFonts w:hint="eastAsia"/>
-          <w:i/>
-        </w:rPr>
-        <w:t>를</w:t>
-      </w:r>
-      <w:r>
-        <w:rPr>
-          <w:rFonts w:hint="eastAsia"/>
-          <w:i/>
-        </w:rPr>
-        <w:t xml:space="preserve"> </w:t>
-      </w:r>
-      <w:r>
-        <w:rPr>
-          <w:rFonts w:hint="eastAsia"/>
-          <w:i/>
-        </w:rPr>
-        <w:t>첨부한다</w:t>
-      </w:r>
-      <w:r>
-        <w:rPr>
-          <w:rFonts w:hint="eastAsia"/>
-          <w:i/>
-        </w:rPr>
-        <w:t>.</w:t>
-      </w:r>
-    </w:p>
-    <w:p>
-      <w:pPr>
-        <w:spacing w:after="0" w:line="276" w:lineRule="auto"/>
-      </w:pPr>
-    </w:p>
-    <w:p>
-      <w:pPr>
-        <w:spacing w:after="0" w:line="276" w:lineRule="auto"/>
-      </w:pPr>
-    </w:p>
-    <w:p>
-      <w:r>
-        <w:br w:type="page"/>
-      </w:r>
-    </w:p>
-    <w:p>
-      <w:pPr>
-        <w:pStyle w:val="3"/>
-      </w:pPr>
-      <w:bookmarkStart w:id="29" w:name="_Toc426782745"/>
+      <w:bookmarkStart w:id="28" w:name="_Toc426782745"/>
       <w:proofErr w:type="gramStart"/>
       <w:r>
         <w:lastRenderedPageBreak/>
@@ -13906,7 +13901,7 @@
         </w:rPr>
         <w:t>Table Description</w:t>
       </w:r>
-      <w:bookmarkEnd w:id="29"/>
+      <w:bookmarkEnd w:id="28"/>
     </w:p>
     <w:p>
       <w:pPr>
@@ -14007,7 +14002,7 @@
         <w:pStyle w:val="4"/>
         <w:spacing w:before="0" w:line="276" w:lineRule="auto"/>
       </w:pPr>
-      <w:bookmarkStart w:id="30" w:name="_Toc426782746"/>
+      <w:bookmarkStart w:id="29" w:name="_Toc426782746"/>
       <w:proofErr w:type="gramStart"/>
       <w:r>
         <w:t>m</w:t>
@@ -14015,7 +14010,7 @@
       <w:r>
         <w:t>ember</w:t>
       </w:r>
-      <w:bookmarkEnd w:id="30"/>
+      <w:bookmarkEnd w:id="29"/>
       <w:proofErr w:type="gramEnd"/>
       <w:r>
         <w:t xml:space="preserve"> </w:t>
@@ -15032,7 +15027,7 @@
         <w:pStyle w:val="4"/>
         <w:spacing w:before="0" w:line="276" w:lineRule="auto"/>
       </w:pPr>
-      <w:bookmarkStart w:id="31" w:name="_Toc426782747"/>
+      <w:bookmarkStart w:id="30" w:name="_Toc426782747"/>
       <w:proofErr w:type="gramStart"/>
       <w:r>
         <w:rPr>
@@ -15046,7 +15041,7 @@
         </w:rPr>
         <w:t>erm</w:t>
       </w:r>
-      <w:bookmarkEnd w:id="31"/>
+      <w:bookmarkEnd w:id="30"/>
       <w:proofErr w:type="gramEnd"/>
     </w:p>
     <w:p>
@@ -16177,7 +16172,7 @@
       <w:pPr>
         <w:pStyle w:val="4"/>
       </w:pPr>
-      <w:bookmarkStart w:id="32" w:name="_Toc426782748"/>
+      <w:bookmarkStart w:id="31" w:name="_Toc426782748"/>
       <w:proofErr w:type="gramStart"/>
       <w:r>
         <w:rPr>
@@ -16191,7 +16186,7 @@
         </w:rPr>
         <w:t>ote</w:t>
       </w:r>
-      <w:bookmarkEnd w:id="32"/>
+      <w:bookmarkEnd w:id="31"/>
       <w:proofErr w:type="gramEnd"/>
     </w:p>
     <w:p>
@@ -16732,7 +16727,7 @@
       <w:pPr>
         <w:pStyle w:val="4"/>
       </w:pPr>
-      <w:bookmarkStart w:id="33" w:name="_Toc426782749"/>
+      <w:bookmarkStart w:id="32" w:name="_Toc426782749"/>
       <w:proofErr w:type="gramStart"/>
       <w:r>
         <w:rPr>
@@ -16743,7 +16738,7 @@
       <w:r>
         <w:t>omment</w:t>
       </w:r>
-      <w:bookmarkEnd w:id="33"/>
+      <w:bookmarkEnd w:id="32"/>
       <w:proofErr w:type="gramEnd"/>
     </w:p>
     <w:p>
@@ -17688,7 +17683,7 @@
         <w:pStyle w:val="4"/>
         <w:spacing w:before="0" w:line="276" w:lineRule="auto"/>
       </w:pPr>
-      <w:bookmarkStart w:id="34" w:name="_Toc426782750"/>
+      <w:bookmarkStart w:id="33" w:name="_Toc426782750"/>
       <w:proofErr w:type="gramStart"/>
       <w:r>
         <w:t>m</w:t>
@@ -17696,7 +17691,7 @@
       <w:r>
         <w:t>essage</w:t>
       </w:r>
-      <w:bookmarkEnd w:id="34"/>
+      <w:bookmarkEnd w:id="33"/>
       <w:proofErr w:type="gramEnd"/>
     </w:p>
     <w:p>
@@ -18323,27 +18318,27 @@
         <w:spacing w:before="0" w:line="276" w:lineRule="auto"/>
         <w:jc w:val="both"/>
       </w:pPr>
-      <w:bookmarkStart w:id="35" w:name="_Toc426782751"/>
+      <w:bookmarkStart w:id="34" w:name="_Toc426782751"/>
       <w:r>
         <w:t>3. System Features</w:t>
       </w:r>
+      <w:bookmarkEnd w:id="34"/>
+    </w:p>
+    <w:p>
+      <w:pPr>
+        <w:pStyle w:val="2"/>
+      </w:pPr>
+      <w:bookmarkStart w:id="35" w:name="_Toc426782752"/>
+      <w:r>
+        <w:t xml:space="preserve">3.1 </w:t>
+      </w:r>
+      <w:r>
+        <w:rPr>
+          <w:rFonts w:hint="eastAsia"/>
+        </w:rPr>
+        <w:t>Object and Flow Diagram</w:t>
+      </w:r>
       <w:bookmarkEnd w:id="35"/>
-    </w:p>
-    <w:p>
-      <w:pPr>
-        <w:pStyle w:val="2"/>
-      </w:pPr>
-      <w:bookmarkStart w:id="36" w:name="_Toc426782752"/>
-      <w:r>
-        <w:t xml:space="preserve">3.1 </w:t>
-      </w:r>
-      <w:r>
-        <w:rPr>
-          <w:rFonts w:hint="eastAsia"/>
-        </w:rPr>
-        <w:t>Object and Flow Diagram</w:t>
-      </w:r>
-      <w:bookmarkEnd w:id="36"/>
     </w:p>
     <w:p>
       <w:pPr>
@@ -18494,7 +18489,7 @@
         <w:spacing w:before="0" w:line="276" w:lineRule="auto"/>
         <w:jc w:val="both"/>
       </w:pPr>
-      <w:bookmarkStart w:id="37" w:name="_Toc426782753"/>
+      <w:bookmarkStart w:id="36" w:name="_Toc426782753"/>
       <w:r>
         <w:t>3.2</w:t>
       </w:r>
@@ -18504,7 +18499,7 @@
       <w:r>
         <w:t>System Components Overview</w:t>
       </w:r>
-      <w:bookmarkEnd w:id="37"/>
+      <w:bookmarkEnd w:id="36"/>
     </w:p>
     <w:p>
       <w:pPr>
@@ -18755,14 +18750,14 @@
         <w:spacing w:before="0" w:line="276" w:lineRule="auto"/>
         <w:jc w:val="both"/>
       </w:pPr>
-      <w:bookmarkStart w:id="38" w:name="_Toc426782754"/>
+      <w:bookmarkStart w:id="37" w:name="_Toc426782754"/>
       <w:r>
         <w:t>3.2</w:t>
       </w:r>
       <w:r>
         <w:t>.1 Gateway and Configuration</w:t>
       </w:r>
-      <w:bookmarkEnd w:id="38"/>
+      <w:bookmarkEnd w:id="37"/>
     </w:p>
     <w:p>
       <w:pPr>
@@ -18770,7 +18765,7 @@
         <w:spacing w:before="0" w:line="276" w:lineRule="auto"/>
         <w:jc w:val="both"/>
       </w:pPr>
-      <w:bookmarkStart w:id="39" w:name="_Toc426782755"/>
+      <w:bookmarkStart w:id="38" w:name="_Toc426782755"/>
       <w:r>
         <w:t>Gateway (root/</w:t>
       </w:r>
@@ -18782,7 +18777,7 @@
       <w:r>
         <w:t>)</w:t>
       </w:r>
-      <w:bookmarkEnd w:id="39"/>
+      <w:bookmarkEnd w:id="38"/>
     </w:p>
     <w:p>
       <w:pPr>
@@ -19705,7 +19700,7 @@
         <w:spacing w:before="0" w:line="276" w:lineRule="auto"/>
         <w:jc w:val="both"/>
       </w:pPr>
-      <w:bookmarkStart w:id="40" w:name="_Toc426782756"/>
+      <w:bookmarkStart w:id="39" w:name="_Toc426782756"/>
       <w:r>
         <w:rPr>
           <w:rFonts w:hint="eastAsia"/>
@@ -19715,7 +19710,7 @@
       <w:r>
         <w:t>.xml</w:t>
       </w:r>
-      <w:bookmarkEnd w:id="40"/>
+      <w:bookmarkEnd w:id="39"/>
     </w:p>
     <w:p>
       <w:pPr>
@@ -20541,11 +20536,11 @@
         <w:spacing w:before="0" w:line="276" w:lineRule="auto"/>
         <w:jc w:val="both"/>
       </w:pPr>
-      <w:bookmarkStart w:id="41" w:name="_Toc426782757"/>
+      <w:bookmarkStart w:id="40" w:name="_Toc426782757"/>
       <w:r>
         <w:t>3.2.2 Core</w:t>
       </w:r>
-      <w:bookmarkEnd w:id="41"/>
+      <w:bookmarkEnd w:id="40"/>
     </w:p>
     <w:p>
       <w:pPr>
@@ -20553,7 +20548,7 @@
         <w:spacing w:before="0" w:line="276" w:lineRule="auto"/>
         <w:jc w:val="both"/>
       </w:pPr>
-      <w:bookmarkStart w:id="42" w:name="_Toc426782758"/>
+      <w:bookmarkStart w:id="41" w:name="_Toc426782758"/>
       <w:proofErr w:type="spellStart"/>
       <w:r>
         <w:rPr>
@@ -20564,7 +20559,7 @@
       <w:r>
         <w:t>.php</w:t>
       </w:r>
-      <w:bookmarkEnd w:id="42"/>
+      <w:bookmarkEnd w:id="41"/>
       <w:proofErr w:type="spellEnd"/>
     </w:p>
     <w:p>
@@ -21243,7 +21238,7 @@
         <w:spacing w:before="0" w:line="276" w:lineRule="auto"/>
         <w:jc w:val="both"/>
       </w:pPr>
-      <w:bookmarkStart w:id="43" w:name="_Toc426782759"/>
+      <w:bookmarkStart w:id="42" w:name="_Toc426782759"/>
       <w:proofErr w:type="spellStart"/>
       <w:r>
         <w:rPr>
@@ -21254,7 +21249,7 @@
       <w:r>
         <w:t>.php</w:t>
       </w:r>
-      <w:bookmarkEnd w:id="43"/>
+      <w:bookmarkEnd w:id="42"/>
       <w:proofErr w:type="spellEnd"/>
     </w:p>
     <w:p>
@@ -21949,7 +21944,7 @@
         <w:spacing w:before="0" w:line="276" w:lineRule="auto"/>
         <w:jc w:val="both"/>
       </w:pPr>
-      <w:bookmarkStart w:id="44" w:name="_Toc426782760"/>
+      <w:bookmarkStart w:id="43" w:name="_Toc426782760"/>
       <w:proofErr w:type="spellStart"/>
       <w:r>
         <w:rPr>
@@ -21960,7 +21955,7 @@
       <w:r>
         <w:t>.php</w:t>
       </w:r>
-      <w:bookmarkEnd w:id="44"/>
+      <w:bookmarkEnd w:id="43"/>
       <w:proofErr w:type="spellEnd"/>
     </w:p>
     <w:p>
@@ -22884,7 +22879,7 @@
         <w:spacing w:before="0" w:line="276" w:lineRule="auto"/>
         <w:jc w:val="both"/>
       </w:pPr>
-      <w:bookmarkStart w:id="45" w:name="_Toc426782761"/>
+      <w:bookmarkStart w:id="44" w:name="_Toc426782761"/>
       <w:proofErr w:type="spellStart"/>
       <w:r>
         <w:rPr>
@@ -22895,7 +22890,7 @@
       <w:r>
         <w:t>.php</w:t>
       </w:r>
-      <w:bookmarkEnd w:id="45"/>
+      <w:bookmarkEnd w:id="44"/>
       <w:proofErr w:type="spellEnd"/>
     </w:p>
     <w:p>
@@ -23471,12 +23466,12 @@
         <w:spacing w:before="0" w:line="276" w:lineRule="auto"/>
         <w:jc w:val="both"/>
       </w:pPr>
-      <w:bookmarkStart w:id="46" w:name="_Toc426782762"/>
+      <w:bookmarkStart w:id="45" w:name="_Toc426782762"/>
       <w:proofErr w:type="spellStart"/>
       <w:r>
         <w:t>Database.php</w:t>
       </w:r>
-      <w:bookmarkEnd w:id="46"/>
+      <w:bookmarkEnd w:id="45"/>
       <w:proofErr w:type="spellEnd"/>
     </w:p>
     <w:p>
@@ -24047,7 +24042,7 @@
         <w:spacing w:before="0" w:line="276" w:lineRule="auto"/>
         <w:jc w:val="both"/>
       </w:pPr>
-      <w:bookmarkStart w:id="47" w:name="_Toc426782763"/>
+      <w:bookmarkStart w:id="46" w:name="_Toc426782763"/>
       <w:proofErr w:type="spellStart"/>
       <w:r>
         <w:t>Data.php</w:t>
@@ -24056,7 +24051,7 @@
       <w:r>
         <w:t xml:space="preserve"> (ABORT)</w:t>
       </w:r>
-      <w:bookmarkEnd w:id="47"/>
+      <w:bookmarkEnd w:id="46"/>
     </w:p>
     <w:p>
       <w:pPr>
@@ -24310,14 +24305,14 @@
         <w:spacing w:before="0" w:line="276" w:lineRule="auto"/>
         <w:jc w:val="both"/>
       </w:pPr>
-      <w:bookmarkStart w:id="48" w:name="_Toc426782764"/>
+      <w:bookmarkStart w:id="47" w:name="_Toc426782764"/>
       <w:r>
         <w:t>3.2.3</w:t>
       </w:r>
       <w:r>
         <w:t xml:space="preserve"> Controller</w:t>
       </w:r>
-      <w:bookmarkEnd w:id="48"/>
+      <w:bookmarkEnd w:id="47"/>
     </w:p>
     <w:p>
       <w:pPr>
@@ -24325,12 +24320,12 @@
         <w:spacing w:before="0" w:line="276" w:lineRule="auto"/>
         <w:jc w:val="both"/>
       </w:pPr>
-      <w:bookmarkStart w:id="49" w:name="_Toc426782765"/>
+      <w:bookmarkStart w:id="48" w:name="_Toc426782765"/>
       <w:proofErr w:type="spellStart"/>
       <w:r>
         <w:t>Root.php</w:t>
       </w:r>
-      <w:bookmarkEnd w:id="49"/>
+      <w:bookmarkEnd w:id="48"/>
       <w:proofErr w:type="spellEnd"/>
     </w:p>
     <w:p>
@@ -24763,7 +24758,7 @@
         <w:spacing w:before="0" w:line="276" w:lineRule="auto"/>
         <w:jc w:val="both"/>
       </w:pPr>
-      <w:bookmarkStart w:id="50" w:name="_Toc426782766"/>
+      <w:bookmarkStart w:id="49" w:name="_Toc426782766"/>
       <w:proofErr w:type="spellStart"/>
       <w:r>
         <w:t>Term</w:t>
@@ -24774,7 +24769,7 @@
         </w:rPr>
         <w:t>.php</w:t>
       </w:r>
-      <w:bookmarkEnd w:id="50"/>
+      <w:bookmarkEnd w:id="49"/>
       <w:proofErr w:type="spellEnd"/>
     </w:p>
     <w:p>
@@ -25276,7 +25271,7 @@
         <w:spacing w:before="0" w:line="276" w:lineRule="auto"/>
         <w:jc w:val="both"/>
       </w:pPr>
-      <w:bookmarkStart w:id="51" w:name="_Toc426782767"/>
+      <w:bookmarkStart w:id="50" w:name="_Toc426782767"/>
       <w:proofErr w:type="spellStart"/>
       <w:r>
         <w:rPr>
@@ -25290,7 +25285,7 @@
         </w:rPr>
         <w:t>.php</w:t>
       </w:r>
-      <w:bookmarkEnd w:id="51"/>
+      <w:bookmarkEnd w:id="50"/>
       <w:proofErr w:type="spellEnd"/>
     </w:p>
     <w:p>
@@ -25758,7 +25753,7 @@
         <w:spacing w:before="0" w:line="276" w:lineRule="auto"/>
         <w:jc w:val="both"/>
       </w:pPr>
-      <w:bookmarkStart w:id="52" w:name="_Toc426782768"/>
+      <w:bookmarkStart w:id="51" w:name="_Toc426782768"/>
       <w:proofErr w:type="spellStart"/>
       <w:r>
         <w:t>Rules</w:t>
@@ -25769,7 +25764,7 @@
         </w:rPr>
         <w:t>.php</w:t>
       </w:r>
-      <w:bookmarkEnd w:id="52"/>
+      <w:bookmarkEnd w:id="51"/>
       <w:proofErr w:type="spellEnd"/>
     </w:p>
     <w:p>
@@ -26234,7 +26229,7 @@
         <w:spacing w:before="0" w:line="276" w:lineRule="auto"/>
         <w:jc w:val="both"/>
       </w:pPr>
-      <w:bookmarkStart w:id="53" w:name="_Toc426782769"/>
+      <w:bookmarkStart w:id="52" w:name="_Toc426782769"/>
       <w:proofErr w:type="spellStart"/>
       <w:r>
         <w:t>Guide</w:t>
@@ -26245,7 +26240,7 @@
         </w:rPr>
         <w:t>.php</w:t>
       </w:r>
-      <w:bookmarkEnd w:id="53"/>
+      <w:bookmarkEnd w:id="52"/>
       <w:proofErr w:type="spellEnd"/>
     </w:p>
     <w:p>
@@ -26719,7 +26714,7 @@
         <w:spacing w:before="0" w:line="276" w:lineRule="auto"/>
         <w:jc w:val="both"/>
       </w:pPr>
-      <w:bookmarkStart w:id="54" w:name="_Toc426782770"/>
+      <w:bookmarkStart w:id="53" w:name="_Toc426782770"/>
       <w:proofErr w:type="spellStart"/>
       <w:r>
         <w:t>Notice</w:t>
@@ -26730,7 +26725,7 @@
         </w:rPr>
         <w:t>.php</w:t>
       </w:r>
-      <w:bookmarkEnd w:id="54"/>
+      <w:bookmarkEnd w:id="53"/>
       <w:proofErr w:type="spellEnd"/>
     </w:p>
     <w:p>
@@ -27166,7 +27161,7 @@
         <w:spacing w:before="0" w:line="276" w:lineRule="auto"/>
         <w:jc w:val="both"/>
       </w:pPr>
-      <w:bookmarkStart w:id="55" w:name="_Toc426782771"/>
+      <w:bookmarkStart w:id="54" w:name="_Toc426782771"/>
       <w:proofErr w:type="spellStart"/>
       <w:r>
         <w:t>Archive</w:t>
@@ -27177,7 +27172,7 @@
         </w:rPr>
         <w:t>.php</w:t>
       </w:r>
-      <w:bookmarkEnd w:id="55"/>
+      <w:bookmarkEnd w:id="54"/>
       <w:proofErr w:type="spellEnd"/>
     </w:p>
     <w:p>
@@ -27819,7 +27814,7 @@
         <w:spacing w:before="0" w:line="276" w:lineRule="auto"/>
         <w:jc w:val="both"/>
       </w:pPr>
-      <w:bookmarkStart w:id="56" w:name="_Toc426782772"/>
+      <w:bookmarkStart w:id="55" w:name="_Toc426782772"/>
       <w:proofErr w:type="spellStart"/>
       <w:r>
         <w:rPr>
@@ -27833,7 +27828,7 @@
         </w:rPr>
         <w:t>.php</w:t>
       </w:r>
-      <w:bookmarkEnd w:id="56"/>
+      <w:bookmarkEnd w:id="55"/>
       <w:proofErr w:type="spellEnd"/>
     </w:p>
     <w:p>
@@ -29281,11 +29276,11 @@
         <w:spacing w:before="0" w:line="276" w:lineRule="auto"/>
         <w:jc w:val="both"/>
       </w:pPr>
-      <w:bookmarkStart w:id="57" w:name="_Toc426782773"/>
+      <w:bookmarkStart w:id="56" w:name="_Toc426782773"/>
       <w:r>
         <w:t>3.2.4 Model</w:t>
       </w:r>
-      <w:bookmarkEnd w:id="57"/>
+      <w:bookmarkEnd w:id="56"/>
     </w:p>
     <w:p>
       <w:pPr>
@@ -29293,7 +29288,7 @@
         <w:spacing w:before="0" w:line="276" w:lineRule="auto"/>
         <w:jc w:val="both"/>
       </w:pPr>
-      <w:bookmarkStart w:id="58" w:name="_Toc426782774"/>
+      <w:bookmarkStart w:id="57" w:name="_Toc426782774"/>
       <w:proofErr w:type="spellStart"/>
       <w:r>
         <w:rPr>
@@ -29304,7 +29299,7 @@
       <w:r>
         <w:t>_md.php</w:t>
       </w:r>
-      <w:bookmarkEnd w:id="58"/>
+      <w:bookmarkEnd w:id="57"/>
       <w:proofErr w:type="spellEnd"/>
     </w:p>
     <w:p>
@@ -30966,7 +30961,7 @@
         <w:spacing w:before="0" w:line="276" w:lineRule="auto"/>
         <w:jc w:val="both"/>
       </w:pPr>
-      <w:bookmarkStart w:id="59" w:name="_Toc426782775"/>
+      <w:bookmarkStart w:id="58" w:name="_Toc426782775"/>
       <w:proofErr w:type="spellStart"/>
       <w:r>
         <w:rPr>
@@ -30977,7 +30972,7 @@
       <w:r>
         <w:t>_md.php</w:t>
       </w:r>
-      <w:bookmarkEnd w:id="59"/>
+      <w:bookmarkEnd w:id="58"/>
       <w:proofErr w:type="spellEnd"/>
     </w:p>
     <w:p>
@@ -31948,12 +31943,12 @@
         <w:spacing w:before="0" w:line="276" w:lineRule="auto"/>
         <w:jc w:val="both"/>
       </w:pPr>
-      <w:bookmarkStart w:id="60" w:name="_Toc426782776"/>
+      <w:bookmarkStart w:id="59" w:name="_Toc426782776"/>
       <w:proofErr w:type="spellStart"/>
       <w:r>
         <w:t>Member_md.php</w:t>
       </w:r>
-      <w:bookmarkEnd w:id="60"/>
+      <w:bookmarkEnd w:id="59"/>
       <w:proofErr w:type="spellEnd"/>
     </w:p>
     <w:p>
@@ -33570,7 +33565,7 @@
         <w:spacing w:before="0" w:line="276" w:lineRule="auto"/>
         <w:jc w:val="both"/>
       </w:pPr>
-      <w:bookmarkStart w:id="61" w:name="_Toc426782777"/>
+      <w:bookmarkStart w:id="60" w:name="_Toc426782777"/>
       <w:proofErr w:type="spellStart"/>
       <w:r>
         <w:rPr>
@@ -33581,7 +33576,7 @@
       <w:r>
         <w:t>_md.php</w:t>
       </w:r>
-      <w:bookmarkEnd w:id="61"/>
+      <w:bookmarkEnd w:id="60"/>
       <w:proofErr w:type="spellEnd"/>
     </w:p>
     <w:p>
@@ -34601,12 +34596,12 @@
         <w:spacing w:before="0" w:line="276" w:lineRule="auto"/>
         <w:jc w:val="both"/>
       </w:pPr>
-      <w:bookmarkStart w:id="62" w:name="_Toc426782778"/>
+      <w:bookmarkStart w:id="61" w:name="_Toc426782778"/>
       <w:proofErr w:type="spellStart"/>
       <w:r>
         <w:t>SNSBrowser_md.php</w:t>
       </w:r>
-      <w:bookmarkEnd w:id="62"/>
+      <w:bookmarkEnd w:id="61"/>
       <w:proofErr w:type="spellEnd"/>
     </w:p>
     <w:p>
@@ -34794,12 +34789,12 @@
         <w:spacing w:before="0" w:line="276" w:lineRule="auto"/>
         <w:jc w:val="both"/>
       </w:pPr>
-      <w:bookmarkStart w:id="63" w:name="_Toc426782779"/>
+      <w:bookmarkStart w:id="62" w:name="_Toc426782779"/>
       <w:proofErr w:type="spellStart"/>
       <w:r>
         <w:t>Notice_md.php</w:t>
       </w:r>
-      <w:bookmarkEnd w:id="63"/>
+      <w:bookmarkEnd w:id="62"/>
       <w:proofErr w:type="spellEnd"/>
     </w:p>
     <w:p>
@@ -35320,12 +35315,12 @@
         <w:spacing w:before="0" w:line="276" w:lineRule="auto"/>
         <w:jc w:val="both"/>
       </w:pPr>
-      <w:bookmarkStart w:id="64" w:name="_Toc426782780"/>
+      <w:bookmarkStart w:id="63" w:name="_Toc426782780"/>
       <w:proofErr w:type="spellStart"/>
       <w:r>
         <w:t>Archive_md.php</w:t>
       </w:r>
-      <w:bookmarkEnd w:id="64"/>
+      <w:bookmarkEnd w:id="63"/>
       <w:proofErr w:type="spellEnd"/>
     </w:p>
     <w:p>
@@ -35601,11 +35596,11 @@
         <w:spacing w:before="0" w:line="276" w:lineRule="auto"/>
         <w:jc w:val="both"/>
       </w:pPr>
-      <w:bookmarkStart w:id="65" w:name="_Toc426782781"/>
+      <w:bookmarkStart w:id="64" w:name="_Toc426782781"/>
       <w:r>
         <w:t>3.2.5 View</w:t>
       </w:r>
-      <w:bookmarkEnd w:id="65"/>
+      <w:bookmarkEnd w:id="64"/>
     </w:p>
     <w:p>
       <w:pPr>
@@ -35666,7 +35661,7 @@
         <w:pStyle w:val="2"/>
         <w:spacing w:before="0"/>
       </w:pPr>
-      <w:bookmarkStart w:id="66" w:name="_Toc426782782"/>
+      <w:bookmarkStart w:id="65" w:name="_Toc426782782"/>
       <w:r>
         <w:t>3.</w:t>
       </w:r>
@@ -35688,14 +35683,14 @@
       <w:r>
         <w:t>equirements</w:t>
       </w:r>
-      <w:bookmarkEnd w:id="66"/>
+      <w:bookmarkEnd w:id="65"/>
     </w:p>
     <w:p>
       <w:pPr>
         <w:pStyle w:val="3"/>
         <w:spacing w:before="0"/>
       </w:pPr>
-      <w:bookmarkStart w:id="67" w:name="_Toc426782783"/>
+      <w:bookmarkStart w:id="66" w:name="_Toc426782783"/>
       <w:r>
         <w:rPr>
           <w:rFonts w:hint="eastAsia"/>
@@ -35708,7 +35703,7 @@
       <w:r>
         <w:t>Account</w:t>
       </w:r>
-      <w:bookmarkEnd w:id="67"/>
+      <w:bookmarkEnd w:id="66"/>
     </w:p>
     <w:p>
       <w:pPr>
@@ -35785,11 +35780,11 @@
         <w:pStyle w:val="4"/>
         <w:spacing w:before="0"/>
       </w:pPr>
-      <w:bookmarkStart w:id="68" w:name="_Toc426782784"/>
+      <w:bookmarkStart w:id="67" w:name="_Toc426782784"/>
       <w:r>
         <w:t>Account Registration</w:t>
       </w:r>
-      <w:bookmarkEnd w:id="68"/>
+      <w:bookmarkEnd w:id="67"/>
     </w:p>
     <w:p>
       <w:pPr>
@@ -36305,11 +36300,11 @@
         <w:pStyle w:val="4"/>
         <w:spacing w:before="0"/>
       </w:pPr>
-      <w:bookmarkStart w:id="69" w:name="_Toc426782785"/>
+      <w:bookmarkStart w:id="68" w:name="_Toc426782785"/>
       <w:r>
         <w:t>Account Login</w:t>
       </w:r>
-      <w:bookmarkEnd w:id="69"/>
+      <w:bookmarkEnd w:id="68"/>
     </w:p>
     <w:p>
       <w:pPr>
@@ -36589,7 +36584,6 @@
         </w:rPr>
         <w:t xml:space="preserve"> </w:t>
       </w:r>
-      <w:proofErr w:type="spellStart"/>
       <w:r>
         <w:rPr>
           <w:rFonts w:hint="eastAsia"/>
@@ -36600,9 +36594,14 @@
         <w:rPr>
           <w:rFonts w:hint="eastAsia"/>
         </w:rPr>
+        <w:t xml:space="preserve"> </w:t>
+      </w:r>
+      <w:r>
+        <w:rPr>
+          <w:rFonts w:hint="eastAsia"/>
+        </w:rPr>
         <w:t>없을</w:t>
       </w:r>
-      <w:proofErr w:type="spellEnd"/>
       <w:r>
         <w:rPr>
           <w:rFonts w:hint="eastAsia"/>
@@ -37075,7 +37074,7 @@
       <w:pPr>
         <w:pStyle w:val="4"/>
       </w:pPr>
-      <w:bookmarkStart w:id="70" w:name="_Toc426782786"/>
+      <w:bookmarkStart w:id="69" w:name="_Toc426782786"/>
       <w:r>
         <w:rPr>
           <w:rFonts w:hint="eastAsia"/>
@@ -37094,7 +37093,7 @@
       <w:r>
         <w:t xml:space="preserve"> (of an Email)</w:t>
       </w:r>
-      <w:bookmarkEnd w:id="70"/>
+      <w:bookmarkEnd w:id="69"/>
     </w:p>
     <w:p>
       <w:pPr>
@@ -37732,14 +37731,14 @@
         <w:pStyle w:val="4"/>
         <w:spacing w:before="0"/>
       </w:pPr>
-      <w:bookmarkStart w:id="71" w:name="_Toc426782787"/>
+      <w:bookmarkStart w:id="70" w:name="_Toc426782787"/>
       <w:r>
         <w:t xml:space="preserve">Edit </w:t>
       </w:r>
       <w:r>
         <w:t>Account Information</w:t>
       </w:r>
-      <w:bookmarkEnd w:id="71"/>
+      <w:bookmarkEnd w:id="70"/>
     </w:p>
     <w:p>
       <w:pPr>
@@ -38123,6 +38122,8 @@
         <w:spacing w:after="0" w:line="276" w:lineRule="auto"/>
         <w:jc w:val="both"/>
       </w:pPr>
+      <w:bookmarkStart w:id="71" w:name="_GoBack"/>
+      <w:bookmarkEnd w:id="71"/>
     </w:p>
     <w:p>
       <w:pPr>
@@ -47353,7 +47354,7 @@
               <w:noProof/>
               <w:lang w:val="ko-KR"/>
             </w:rPr>
-            <w:t>22</w:t>
+            <w:t>20</w:t>
           </w:r>
           <w:r>
             <w:rPr>
@@ -48694,7 +48695,7 @@
 </file>
 
 <file path=customXml/itemProps1.xml><?xml version="1.0" encoding="utf-8"?>
-<ds:datastoreItem xmlns:ds="http://schemas.openxmlformats.org/officeDocument/2006/customXml" ds:itemID="{5396B91B-6B9B-4242-8CD7-A276771D29CB}">
+<ds:datastoreItem xmlns:ds="http://schemas.openxmlformats.org/officeDocument/2006/customXml" ds:itemID="{28D73301-E803-4060-AEFB-E84BCC0B587D}">
   <ds:schemaRefs>
     <ds:schemaRef ds:uri="http://schemas.openxmlformats.org/officeDocument/2006/bibliography"/>
   </ds:schemaRefs>

</xml_diff>